<commit_message>
Karyon, ch1, small update
</commit_message>
<xml_diff>
--- a/story-kar/Chapter 01.docx
+++ b/story-kar/Chapter 01.docx
@@ -1,6 +1,6 @@
 
 <file path=word/document.xml><?xml version="1.0" encoding="utf-8"?>
-<w:document xmlns:ve="http://schemas.openxmlformats.org/markup-compatibility/2006" xmlns:o="urn:schemas-microsoft-com:office:office" xmlns:r="http://schemas.openxmlformats.org/officeDocument/2006/relationships" xmlns:m="http://schemas.openxmlformats.org/officeDocument/2006/math" xmlns:v="urn:schemas-microsoft-com:vml" xmlns:wp="http://schemas.openxmlformats.org/drawingml/2006/wordprocessingDrawing" xmlns:w10="urn:schemas-microsoft-com:office:word" xmlns:w="http://schemas.openxmlformats.org/wordprocessingml/2006/main" xmlns:wne="http://schemas.microsoft.com/office/word/2006/wordml">
+<w:document xmlns:wpc="http://schemas.microsoft.com/office/word/2010/wordprocessingCanvas" xmlns:mc="http://schemas.openxmlformats.org/markup-compatibility/2006" xmlns:o="urn:schemas-microsoft-com:office:office" xmlns:r="http://schemas.openxmlformats.org/officeDocument/2006/relationships" xmlns:m="http://schemas.openxmlformats.org/officeDocument/2006/math" xmlns:v="urn:schemas-microsoft-com:vml" xmlns:wp14="http://schemas.microsoft.com/office/word/2010/wordprocessingDrawing" xmlns:wp="http://schemas.openxmlformats.org/drawingml/2006/wordprocessingDrawing" xmlns:w10="urn:schemas-microsoft-com:office:word" xmlns:w="http://schemas.openxmlformats.org/wordprocessingml/2006/main" xmlns:w14="http://schemas.microsoft.com/office/word/2010/wordml" xmlns:w15="http://schemas.microsoft.com/office/word/2012/wordml" xmlns:wpg="http://schemas.microsoft.com/office/word/2010/wordprocessingGroup" xmlns:wpi="http://schemas.microsoft.com/office/word/2010/wordprocessingInk" xmlns:wne="http://schemas.microsoft.com/office/word/2006/wordml" xmlns:wps="http://schemas.microsoft.com/office/word/2010/wordprocessingShape" mc:Ignorable="w14 w15 wp14">
   <w:body>
     <w:p>
       <w:pPr>
@@ -91,7 +91,21 @@
           <w:sz w:val="24"/>
           <w:szCs w:val="24"/>
         </w:rPr>
-        <w:t>From afar she felt a howl, an appalling yell of slaughter and wreck that shook her up to the core, ripping off flowing tears from her moist eyes.</w:t>
+        <w:t xml:space="preserve">From </w:t>
+      </w:r>
+      <w:r>
+        <w:rPr>
+          <w:sz w:val="24"/>
+          <w:szCs w:val="24"/>
+        </w:rPr>
+        <w:t>afar,</w:t>
+      </w:r>
+      <w:r>
+        <w:rPr>
+          <w:sz w:val="24"/>
+          <w:szCs w:val="24"/>
+        </w:rPr>
+        <w:t xml:space="preserve"> she felt a howl, an appalling yell of slaughter and wreck that shook her up to the core, ripping off flowing tears from her moist eyes.</w:t>
       </w:r>
     </w:p>
     <w:p>
@@ -512,28 +526,21 @@
           <w:sz w:val="24"/>
           <w:szCs w:val="24"/>
         </w:rPr>
-        <w:t xml:space="preserve"> of being free, </w:t>
-      </w:r>
-      <w:r>
-        <w:rPr>
-          <w:sz w:val="24"/>
-          <w:szCs w:val="24"/>
-        </w:rPr>
-        <w:t xml:space="preserve"> </w:t>
-      </w:r>
-      <w:r>
-        <w:rPr>
-          <w:sz w:val="24"/>
-          <w:szCs w:val="24"/>
-        </w:rPr>
-        <w:t>dista</w:t>
-      </w:r>
-      <w:r>
-        <w:rPr>
-          <w:sz w:val="24"/>
-          <w:szCs w:val="24"/>
-        </w:rPr>
-        <w:t>nt from the walls of the prison, distant from those hellish mechanisms that kept every single thought under a meticulous control, distant from every guardian and every prison.</w:t>
+        <w:t xml:space="preserve"> of being free</w:t>
+      </w:r>
+      <w:r>
+        <w:rPr>
+          <w:sz w:val="24"/>
+          <w:szCs w:val="24"/>
+        </w:rPr>
+        <w:t>, distant</w:t>
+      </w:r>
+      <w:r>
+        <w:rPr>
+          <w:sz w:val="24"/>
+          <w:szCs w:val="24"/>
+        </w:rPr>
+        <w:t xml:space="preserve"> from the walls of the prison, distant from those hellish mechanisms that kept every single thought under a meticulous control, distant from every guardian and every prison.</w:t>
       </w:r>
     </w:p>
     <w:p>
@@ -1570,7 +1577,21 @@
           <w:sz w:val="24"/>
           <w:szCs w:val="24"/>
         </w:rPr>
-        <w:t>Selene tenderly dried out her tears with newfound gentleness, like nothing had happened, and loosened her cabled, freeing her from the hardness.</w:t>
+        <w:t xml:space="preserve">Selene tenderly dried out her tears with newfound gentleness, </w:t>
+      </w:r>
+      <w:r>
+        <w:rPr>
+          <w:sz w:val="24"/>
+          <w:szCs w:val="24"/>
+        </w:rPr>
+        <w:t>as if</w:t>
+      </w:r>
+      <w:r>
+        <w:rPr>
+          <w:sz w:val="24"/>
+          <w:szCs w:val="24"/>
+        </w:rPr>
+        <w:t xml:space="preserve"> nothing had happened, and loosened her cabled, freeing her from the hardness.</w:t>
       </w:r>
     </w:p>
     <w:p>
@@ -1612,6 +1633,56 @@
           <w:szCs w:val="24"/>
         </w:rPr>
       </w:pPr>
+      <w:r>
+        <w:rPr>
+          <w:sz w:val="24"/>
+          <w:szCs w:val="24"/>
+        </w:rPr>
+        <w:t>Sam faltered near the way out, a little bit troubled for the would-up conversation she’d had.</w:t>
+      </w:r>
+    </w:p>
+    <w:p>
+      <w:pPr>
+        <w:ind w:firstLine="567"/>
+        <w:rPr>
+          <w:sz w:val="24"/>
+          <w:szCs w:val="24"/>
+        </w:rPr>
+      </w:pPr>
+      <w:r>
+        <w:rPr>
+          <w:sz w:val="24"/>
+          <w:szCs w:val="24"/>
+        </w:rPr>
+        <w:t>Sure, guardians could be scary.</w:t>
+      </w:r>
+    </w:p>
+    <w:p>
+      <w:pPr>
+        <w:ind w:firstLine="567"/>
+        <w:rPr>
+          <w:sz w:val="24"/>
+          <w:szCs w:val="24"/>
+        </w:rPr>
+      </w:pPr>
+      <w:r>
+        <w:rPr>
+          <w:sz w:val="24"/>
+          <w:szCs w:val="24"/>
+        </w:rPr>
+        <w:t>They could be frightening to death if ever they thought you’d done something you shouldn’t have done, but to unfurl such a sudden change in method by Selene, something had happened.</w:t>
+      </w:r>
+    </w:p>
+    <w:p>
+      <w:pPr>
+        <w:ind w:firstLine="567"/>
+        <w:rPr>
+          <w:sz w:val="24"/>
+          <w:szCs w:val="24"/>
+        </w:rPr>
+      </w:pPr>
+      <w:bookmarkStart w:id="0" w:name="_GoBack"/>
+      <w:bookmarkEnd w:id="0"/>
     </w:p>
     <w:sectPr>
       <w:pgSz w:w="11906" w:h="16838"/>
@@ -1624,7 +1695,7 @@
 </file>
 
 <file path=word/numbering.xml><?xml version="1.0" encoding="utf-8"?>
-<w:numbering xmlns:ve="http://schemas.openxmlformats.org/markup-compatibility/2006" xmlns:o="urn:schemas-microsoft-com:office:office" xmlns:r="http://schemas.openxmlformats.org/officeDocument/2006/relationships" xmlns:m="http://schemas.openxmlformats.org/officeDocument/2006/math" xmlns:v="urn:schemas-microsoft-com:vml" xmlns:wp="http://schemas.openxmlformats.org/drawingml/2006/wordprocessingDrawing" xmlns:w10="urn:schemas-microsoft-com:office:word" xmlns:w="http://schemas.openxmlformats.org/wordprocessingml/2006/main" xmlns:wne="http://schemas.microsoft.com/office/word/2006/wordml">
+<w:numbering xmlns:wpc="http://schemas.microsoft.com/office/word/2010/wordprocessingCanvas" xmlns:mc="http://schemas.openxmlformats.org/markup-compatibility/2006" xmlns:o="urn:schemas-microsoft-com:office:office" xmlns:r="http://schemas.openxmlformats.org/officeDocument/2006/relationships" xmlns:m="http://schemas.openxmlformats.org/officeDocument/2006/math" xmlns:v="urn:schemas-microsoft-com:vml" xmlns:wp14="http://schemas.microsoft.com/office/word/2010/wordprocessingDrawing" xmlns:wp="http://schemas.openxmlformats.org/drawingml/2006/wordprocessingDrawing" xmlns:w10="urn:schemas-microsoft-com:office:word" xmlns:w="http://schemas.openxmlformats.org/wordprocessingml/2006/main" xmlns:w14="http://schemas.microsoft.com/office/word/2010/wordml" xmlns:w15="http://schemas.microsoft.com/office/word/2012/wordml" xmlns:wpg="http://schemas.microsoft.com/office/word/2010/wordprocessingGroup" xmlns:wpi="http://schemas.microsoft.com/office/word/2010/wordprocessingInk" xmlns:wne="http://schemas.microsoft.com/office/word/2006/wordml" xmlns:wps="http://schemas.microsoft.com/office/word/2010/wordprocessingShape" mc:Ignorable="w14 w15 wp14">
   <w:abstractNum w:abstractNumId="0">
     <w:nsid w:val="17D74748"/>
     <w:multiLevelType w:val="hybridMultilevel"/>
@@ -2325,7 +2396,7 @@
 </file>
 
 <file path=word/styles.xml><?xml version="1.0" encoding="utf-8"?>
-<w:styles xmlns:r="http://schemas.openxmlformats.org/officeDocument/2006/relationships" xmlns:w="http://schemas.openxmlformats.org/wordprocessingml/2006/main">
+<w:styles xmlns:mc="http://schemas.openxmlformats.org/markup-compatibility/2006" xmlns:r="http://schemas.openxmlformats.org/officeDocument/2006/relationships" xmlns:w="http://schemas.openxmlformats.org/wordprocessingml/2006/main" xmlns:w14="http://schemas.microsoft.com/office/word/2010/wordml" xmlns:w15="http://schemas.microsoft.com/office/word/2012/wordml" mc:Ignorable="w14 w15">
   <w:docDefaults>
     <w:rPrDefault>
       <w:rPr>
@@ -2341,144 +2412,378 @@
       </w:pPr>
     </w:pPrDefault>
   </w:docDefaults>
-  <w:latentStyles w:defLockedState="0" w:defUIPriority="99" w:defSemiHidden="1" w:defUnhideWhenUsed="1" w:defQFormat="0" w:count="267">
-    <w:lsdException w:name="Normal" w:semiHidden="0" w:uiPriority="0" w:unhideWhenUsed="0" w:qFormat="1"/>
-    <w:lsdException w:name="heading 1" w:semiHidden="0" w:uiPriority="9" w:unhideWhenUsed="0" w:qFormat="1"/>
-    <w:lsdException w:name="heading 2" w:uiPriority="9" w:qFormat="1"/>
-    <w:lsdException w:name="heading 3" w:uiPriority="9" w:qFormat="1"/>
-    <w:lsdException w:name="heading 4" w:uiPriority="9" w:qFormat="1"/>
-    <w:lsdException w:name="heading 5" w:uiPriority="9" w:qFormat="1"/>
-    <w:lsdException w:name="heading 6" w:uiPriority="9" w:qFormat="1"/>
-    <w:lsdException w:name="heading 7" w:uiPriority="9" w:qFormat="1"/>
-    <w:lsdException w:name="heading 8" w:uiPriority="9" w:qFormat="1"/>
-    <w:lsdException w:name="heading 9" w:uiPriority="9" w:qFormat="1"/>
-    <w:lsdException w:name="toc 1" w:uiPriority="39"/>
-    <w:lsdException w:name="toc 2" w:uiPriority="39"/>
-    <w:lsdException w:name="toc 3" w:uiPriority="39"/>
-    <w:lsdException w:name="toc 4" w:uiPriority="39"/>
-    <w:lsdException w:name="toc 5" w:uiPriority="39"/>
-    <w:lsdException w:name="toc 6" w:uiPriority="39"/>
-    <w:lsdException w:name="toc 7" w:uiPriority="39"/>
-    <w:lsdException w:name="toc 8" w:uiPriority="39"/>
-    <w:lsdException w:name="toc 9" w:uiPriority="39"/>
-    <w:lsdException w:name="caption" w:uiPriority="35" w:qFormat="1"/>
-    <w:lsdException w:name="Title" w:semiHidden="0" w:uiPriority="10" w:unhideWhenUsed="0" w:qFormat="1"/>
-    <w:lsdException w:name="Default Paragraph Font" w:uiPriority="1"/>
-    <w:lsdException w:name="Subtitle" w:semiHidden="0" w:uiPriority="11" w:unhideWhenUsed="0" w:qFormat="1"/>
-    <w:lsdException w:name="Strong" w:semiHidden="0" w:uiPriority="22" w:unhideWhenUsed="0" w:qFormat="1"/>
-    <w:lsdException w:name="Emphasis" w:semiHidden="0" w:uiPriority="20" w:unhideWhenUsed="0" w:qFormat="1"/>
-    <w:lsdException w:name="Table Grid" w:semiHidden="0" w:uiPriority="59" w:unhideWhenUsed="0"/>
-    <w:lsdException w:name="Placeholder Text" w:unhideWhenUsed="0"/>
-    <w:lsdException w:name="No Spacing" w:semiHidden="0" w:uiPriority="1" w:unhideWhenUsed="0" w:qFormat="1"/>
-    <w:lsdException w:name="Light Shading" w:semiHidden="0" w:uiPriority="60" w:unhideWhenUsed="0"/>
-    <w:lsdException w:name="Light List" w:semiHidden="0" w:uiPriority="61" w:unhideWhenUsed="0"/>
-    <w:lsdException w:name="Light Grid" w:semiHidden="0" w:uiPriority="62" w:unhideWhenUsed="0"/>
-    <w:lsdException w:name="Medium Shading 1" w:semiHidden="0" w:uiPriority="63" w:unhideWhenUsed="0"/>
-    <w:lsdException w:name="Medium Shading 2" w:semiHidden="0" w:uiPriority="64" w:unhideWhenUsed="0"/>
-    <w:lsdException w:name="Medium List 1" w:semiHidden="0" w:uiPriority="65" w:unhideWhenUsed="0"/>
-    <w:lsdException w:name="Medium List 2" w:semiHidden="0" w:uiPriority="66" w:unhideWhenUsed="0"/>
-    <w:lsdException w:name="Medium Grid 1" w:semiHidden="0" w:uiPriority="67" w:unhideWhenUsed="0"/>
-    <w:lsdException w:name="Medium Grid 2" w:semiHidden="0" w:uiPriority="68" w:unhideWhenUsed="0"/>
-    <w:lsdException w:name="Medium Grid 3" w:semiHidden="0" w:uiPriority="69" w:unhideWhenUsed="0"/>
-    <w:lsdException w:name="Dark List" w:semiHidden="0" w:uiPriority="70" w:unhideWhenUsed="0"/>
-    <w:lsdException w:name="Colorful Shading" w:semiHidden="0" w:uiPriority="71" w:unhideWhenUsed="0"/>
-    <w:lsdException w:name="Colorful List" w:semiHidden="0" w:uiPriority="72" w:unhideWhenUsed="0"/>
-    <w:lsdException w:name="Colorful Grid" w:semiHidden="0" w:uiPriority="73" w:unhideWhenUsed="0"/>
-    <w:lsdException w:name="Light Shading Accent 1" w:semiHidden="0" w:uiPriority="60" w:unhideWhenUsed="0"/>
-    <w:lsdException w:name="Light List Accent 1" w:semiHidden="0" w:uiPriority="61" w:unhideWhenUsed="0"/>
-    <w:lsdException w:name="Light Grid Accent 1" w:semiHidden="0" w:uiPriority="62" w:unhideWhenUsed="0"/>
-    <w:lsdException w:name="Medium Shading 1 Accent 1" w:semiHidden="0" w:uiPriority="63" w:unhideWhenUsed="0"/>
-    <w:lsdException w:name="Medium Shading 2 Accent 1" w:semiHidden="0" w:uiPriority="64" w:unhideWhenUsed="0"/>
-    <w:lsdException w:name="Medium List 1 Accent 1" w:semiHidden="0" w:uiPriority="65" w:unhideWhenUsed="0"/>
-    <w:lsdException w:name="Revision" w:unhideWhenUsed="0"/>
-    <w:lsdException w:name="List Paragraph" w:semiHidden="0" w:uiPriority="34" w:unhideWhenUsed="0" w:qFormat="1"/>
-    <w:lsdException w:name="Quote" w:semiHidden="0" w:uiPriority="29" w:unhideWhenUsed="0" w:qFormat="1"/>
-    <w:lsdException w:name="Intense Quote" w:semiHidden="0" w:uiPriority="30" w:unhideWhenUsed="0" w:qFormat="1"/>
-    <w:lsdException w:name="Medium List 2 Accent 1" w:semiHidden="0" w:uiPriority="66" w:unhideWhenUsed="0"/>
-    <w:lsdException w:name="Medium Grid 1 Accent 1" w:semiHidden="0" w:uiPriority="67" w:unhideWhenUsed="0"/>
-    <w:lsdException w:name="Medium Grid 2 Accent 1" w:semiHidden="0" w:uiPriority="68" w:unhideWhenUsed="0"/>
-    <w:lsdException w:name="Medium Grid 3 Accent 1" w:semiHidden="0" w:uiPriority="69" w:unhideWhenUsed="0"/>
-    <w:lsdException w:name="Dark List Accent 1" w:semiHidden="0" w:uiPriority="70" w:unhideWhenUsed="0"/>
-    <w:lsdException w:name="Colorful Shading Accent 1" w:semiHidden="0" w:uiPriority="71" w:unhideWhenUsed="0"/>
-    <w:lsdException w:name="Colorful List Accent 1" w:semiHidden="0" w:uiPriority="72" w:unhideWhenUsed="0"/>
-    <w:lsdException w:name="Colorful Grid Accent 1" w:semiHidden="0" w:uiPriority="73" w:unhideWhenUsed="0"/>
-    <w:lsdException w:name="Light Shading Accent 2" w:semiHidden="0" w:uiPriority="60" w:unhideWhenUsed="0"/>
-    <w:lsdException w:name="Light List Accent 2" w:semiHidden="0" w:uiPriority="61" w:unhideWhenUsed="0"/>
-    <w:lsdException w:name="Light Grid Accent 2" w:semiHidden="0" w:uiPriority="62" w:unhideWhenUsed="0"/>
-    <w:lsdException w:name="Medium Shading 1 Accent 2" w:semiHidden="0" w:uiPriority="63" w:unhideWhenUsed="0"/>
-    <w:lsdException w:name="Medium Shading 2 Accent 2" w:semiHidden="0" w:uiPriority="64" w:unhideWhenUsed="0"/>
-    <w:lsdException w:name="Medium List 1 Accent 2" w:semiHidden="0" w:uiPriority="65" w:unhideWhenUsed="0"/>
-    <w:lsdException w:name="Medium List 2 Accent 2" w:semiHidden="0" w:uiPriority="66" w:unhideWhenUsed="0"/>
-    <w:lsdException w:name="Medium Grid 1 Accent 2" w:semiHidden="0" w:uiPriority="67" w:unhideWhenUsed="0"/>
-    <w:lsdException w:name="Medium Grid 2 Accent 2" w:semiHidden="0" w:uiPriority="68" w:unhideWhenUsed="0"/>
-    <w:lsdException w:name="Medium Grid 3 Accent 2" w:semiHidden="0" w:uiPriority="69" w:unhideWhenUsed="0"/>
-    <w:lsdException w:name="Dark List Accent 2" w:semiHidden="0" w:uiPriority="70" w:unhideWhenUsed="0"/>
-    <w:lsdException w:name="Colorful Shading Accent 2" w:semiHidden="0" w:uiPriority="71" w:unhideWhenUsed="0"/>
-    <w:lsdException w:name="Colorful List Accent 2" w:semiHidden="0" w:uiPriority="72" w:unhideWhenUsed="0"/>
-    <w:lsdException w:name="Colorful Grid Accent 2" w:semiHidden="0" w:uiPriority="73" w:unhideWhenUsed="0"/>
-    <w:lsdException w:name="Light Shading Accent 3" w:semiHidden="0" w:uiPriority="60" w:unhideWhenUsed="0"/>
-    <w:lsdException w:name="Light List Accent 3" w:semiHidden="0" w:uiPriority="61" w:unhideWhenUsed="0"/>
-    <w:lsdException w:name="Light Grid Accent 3" w:semiHidden="0" w:uiPriority="62" w:unhideWhenUsed="0"/>
-    <w:lsdException w:name="Medium Shading 1 Accent 3" w:semiHidden="0" w:uiPriority="63" w:unhideWhenUsed="0"/>
-    <w:lsdException w:name="Medium Shading 2 Accent 3" w:semiHidden="0" w:uiPriority="64" w:unhideWhenUsed="0"/>
-    <w:lsdException w:name="Medium List 1 Accent 3" w:semiHidden="0" w:uiPriority="65" w:unhideWhenUsed="0"/>
-    <w:lsdException w:name="Medium List 2 Accent 3" w:semiHidden="0" w:uiPriority="66" w:unhideWhenUsed="0"/>
-    <w:lsdException w:name="Medium Grid 1 Accent 3" w:semiHidden="0" w:uiPriority="67" w:unhideWhenUsed="0"/>
-    <w:lsdException w:name="Medium Grid 2 Accent 3" w:semiHidden="0" w:uiPriority="68" w:unhideWhenUsed="0"/>
-    <w:lsdException w:name="Medium Grid 3 Accent 3" w:semiHidden="0" w:uiPriority="69" w:unhideWhenUsed="0"/>
-    <w:lsdException w:name="Dark List Accent 3" w:semiHidden="0" w:uiPriority="70" w:unhideWhenUsed="0"/>
-    <w:lsdException w:name="Colorful Shading Accent 3" w:semiHidden="0" w:uiPriority="71" w:unhideWhenUsed="0"/>
-    <w:lsdException w:name="Colorful List Accent 3" w:semiHidden="0" w:uiPriority="72" w:unhideWhenUsed="0"/>
-    <w:lsdException w:name="Colorful Grid Accent 3" w:semiHidden="0" w:uiPriority="73" w:unhideWhenUsed="0"/>
-    <w:lsdException w:name="Light Shading Accent 4" w:semiHidden="0" w:uiPriority="60" w:unhideWhenUsed="0"/>
-    <w:lsdException w:name="Light List Accent 4" w:semiHidden="0" w:uiPriority="61" w:unhideWhenUsed="0"/>
-    <w:lsdException w:name="Light Grid Accent 4" w:semiHidden="0" w:uiPriority="62" w:unhideWhenUsed="0"/>
-    <w:lsdException w:name="Medium Shading 1 Accent 4" w:semiHidden="0" w:uiPriority="63" w:unhideWhenUsed="0"/>
-    <w:lsdException w:name="Medium Shading 2 Accent 4" w:semiHidden="0" w:uiPriority="64" w:unhideWhenUsed="0"/>
-    <w:lsdException w:name="Medium List 1 Accent 4" w:semiHidden="0" w:uiPriority="65" w:unhideWhenUsed="0"/>
-    <w:lsdException w:name="Medium List 2 Accent 4" w:semiHidden="0" w:uiPriority="66" w:unhideWhenUsed="0"/>
-    <w:lsdException w:name="Medium Grid 1 Accent 4" w:semiHidden="0" w:uiPriority="67" w:unhideWhenUsed="0"/>
-    <w:lsdException w:name="Medium Grid 2 Accent 4" w:semiHidden="0" w:uiPriority="68" w:unhideWhenUsed="0"/>
-    <w:lsdException w:name="Medium Grid 3 Accent 4" w:semiHidden="0" w:uiPriority="69" w:unhideWhenUsed="0"/>
-    <w:lsdException w:name="Dark List Accent 4" w:semiHidden="0" w:uiPriority="70" w:unhideWhenUsed="0"/>
-    <w:lsdException w:name="Colorful Shading Accent 4" w:semiHidden="0" w:uiPriority="71" w:unhideWhenUsed="0"/>
-    <w:lsdException w:name="Colorful List Accent 4" w:semiHidden="0" w:uiPriority="72" w:unhideWhenUsed="0"/>
-    <w:lsdException w:name="Colorful Grid Accent 4" w:semiHidden="0" w:uiPriority="73" w:unhideWhenUsed="0"/>
-    <w:lsdException w:name="Light Shading Accent 5" w:semiHidden="0" w:uiPriority="60" w:unhideWhenUsed="0"/>
-    <w:lsdException w:name="Light List Accent 5" w:semiHidden="0" w:uiPriority="61" w:unhideWhenUsed="0"/>
-    <w:lsdException w:name="Light Grid Accent 5" w:semiHidden="0" w:uiPriority="62" w:unhideWhenUsed="0"/>
-    <w:lsdException w:name="Medium Shading 1 Accent 5" w:semiHidden="0" w:uiPriority="63" w:unhideWhenUsed="0"/>
-    <w:lsdException w:name="Medium Shading 2 Accent 5" w:semiHidden="0" w:uiPriority="64" w:unhideWhenUsed="0"/>
-    <w:lsdException w:name="Medium List 1 Accent 5" w:semiHidden="0" w:uiPriority="65" w:unhideWhenUsed="0"/>
-    <w:lsdException w:name="Medium List 2 Accent 5" w:semiHidden="0" w:uiPriority="66" w:unhideWhenUsed="0"/>
-    <w:lsdException w:name="Medium Grid 1 Accent 5" w:semiHidden="0" w:uiPriority="67" w:unhideWhenUsed="0"/>
-    <w:lsdException w:name="Medium Grid 2 Accent 5" w:semiHidden="0" w:uiPriority="68" w:unhideWhenUsed="0"/>
-    <w:lsdException w:name="Medium Grid 3 Accent 5" w:semiHidden="0" w:uiPriority="69" w:unhideWhenUsed="0"/>
-    <w:lsdException w:name="Dark List Accent 5" w:semiHidden="0" w:uiPriority="70" w:unhideWhenUsed="0"/>
-    <w:lsdException w:name="Colorful Shading Accent 5" w:semiHidden="0" w:uiPriority="71" w:unhideWhenUsed="0"/>
-    <w:lsdException w:name="Colorful List Accent 5" w:semiHidden="0" w:uiPriority="72" w:unhideWhenUsed="0"/>
-    <w:lsdException w:name="Colorful Grid Accent 5" w:semiHidden="0" w:uiPriority="73" w:unhideWhenUsed="0"/>
-    <w:lsdException w:name="Light Shading Accent 6" w:semiHidden="0" w:uiPriority="60" w:unhideWhenUsed="0"/>
-    <w:lsdException w:name="Light List Accent 6" w:semiHidden="0" w:uiPriority="61" w:unhideWhenUsed="0"/>
-    <w:lsdException w:name="Light Grid Accent 6" w:semiHidden="0" w:uiPriority="62" w:unhideWhenUsed="0"/>
-    <w:lsdException w:name="Medium Shading 1 Accent 6" w:semiHidden="0" w:uiPriority="63" w:unhideWhenUsed="0"/>
-    <w:lsdException w:name="Medium Shading 2 Accent 6" w:semiHidden="0" w:uiPriority="64" w:unhideWhenUsed="0"/>
-    <w:lsdException w:name="Medium List 1 Accent 6" w:semiHidden="0" w:uiPriority="65" w:unhideWhenUsed="0"/>
-    <w:lsdException w:name="Medium List 2 Accent 6" w:semiHidden="0" w:uiPriority="66" w:unhideWhenUsed="0"/>
-    <w:lsdException w:name="Medium Grid 1 Accent 6" w:semiHidden="0" w:uiPriority="67" w:unhideWhenUsed="0"/>
-    <w:lsdException w:name="Medium Grid 2 Accent 6" w:semiHidden="0" w:uiPriority="68" w:unhideWhenUsed="0"/>
-    <w:lsdException w:name="Medium Grid 3 Accent 6" w:semiHidden="0" w:uiPriority="69" w:unhideWhenUsed="0"/>
-    <w:lsdException w:name="Dark List Accent 6" w:semiHidden="0" w:uiPriority="70" w:unhideWhenUsed="0"/>
-    <w:lsdException w:name="Colorful Shading Accent 6" w:semiHidden="0" w:uiPriority="71" w:unhideWhenUsed="0"/>
-    <w:lsdException w:name="Colorful List Accent 6" w:semiHidden="0" w:uiPriority="72" w:unhideWhenUsed="0"/>
-    <w:lsdException w:name="Colorful Grid Accent 6" w:semiHidden="0" w:uiPriority="73" w:unhideWhenUsed="0"/>
-    <w:lsdException w:name="Subtle Emphasis" w:semiHidden="0" w:uiPriority="19" w:unhideWhenUsed="0" w:qFormat="1"/>
-    <w:lsdException w:name="Intense Emphasis" w:semiHidden="0" w:uiPriority="21" w:unhideWhenUsed="0" w:qFormat="1"/>
-    <w:lsdException w:name="Subtle Reference" w:semiHidden="0" w:uiPriority="31" w:unhideWhenUsed="0" w:qFormat="1"/>
-    <w:lsdException w:name="Intense Reference" w:semiHidden="0" w:uiPriority="32" w:unhideWhenUsed="0" w:qFormat="1"/>
-    <w:lsdException w:name="Book Title" w:semiHidden="0" w:uiPriority="33" w:unhideWhenUsed="0" w:qFormat="1"/>
-    <w:lsdException w:name="Bibliography" w:uiPriority="37"/>
-    <w:lsdException w:name="TOC Heading" w:uiPriority="39" w:qFormat="1"/>
+  <w:latentStyles w:defLockedState="0" w:defUIPriority="99" w:defSemiHidden="0" w:defUnhideWhenUsed="0" w:defQFormat="0" w:count="371">
+    <w:lsdException w:name="Normal" w:uiPriority="0" w:qFormat="1"/>
+    <w:lsdException w:name="heading 1" w:uiPriority="9" w:qFormat="1"/>
+    <w:lsdException w:name="heading 2" w:semiHidden="1" w:uiPriority="9" w:unhideWhenUsed="1" w:qFormat="1"/>
+    <w:lsdException w:name="heading 3" w:semiHidden="1" w:uiPriority="9" w:unhideWhenUsed="1" w:qFormat="1"/>
+    <w:lsdException w:name="heading 4" w:semiHidden="1" w:uiPriority="9" w:unhideWhenUsed="1" w:qFormat="1"/>
+    <w:lsdException w:name="heading 5" w:semiHidden="1" w:uiPriority="9" w:unhideWhenUsed="1" w:qFormat="1"/>
+    <w:lsdException w:name="heading 6" w:semiHidden="1" w:uiPriority="9" w:unhideWhenUsed="1" w:qFormat="1"/>
+    <w:lsdException w:name="heading 7" w:semiHidden="1" w:uiPriority="9" w:unhideWhenUsed="1" w:qFormat="1"/>
+    <w:lsdException w:name="heading 8" w:semiHidden="1" w:uiPriority="9" w:unhideWhenUsed="1" w:qFormat="1"/>
+    <w:lsdException w:name="heading 9" w:semiHidden="1" w:uiPriority="9" w:unhideWhenUsed="1" w:qFormat="1"/>
+    <w:lsdException w:name="index 1" w:semiHidden="1" w:unhideWhenUsed="1"/>
+    <w:lsdException w:name="index 2" w:semiHidden="1" w:unhideWhenUsed="1"/>
+    <w:lsdException w:name="index 3" w:semiHidden="1" w:unhideWhenUsed="1"/>
+    <w:lsdException w:name="index 4" w:semiHidden="1" w:unhideWhenUsed="1"/>
+    <w:lsdException w:name="index 5" w:semiHidden="1" w:unhideWhenUsed="1"/>
+    <w:lsdException w:name="index 6" w:semiHidden="1" w:unhideWhenUsed="1"/>
+    <w:lsdException w:name="index 7" w:semiHidden="1" w:unhideWhenUsed="1"/>
+    <w:lsdException w:name="index 8" w:semiHidden="1" w:unhideWhenUsed="1"/>
+    <w:lsdException w:name="index 9" w:semiHidden="1" w:unhideWhenUsed="1"/>
+    <w:lsdException w:name="toc 1" w:semiHidden="1" w:uiPriority="39" w:unhideWhenUsed="1"/>
+    <w:lsdException w:name="toc 2" w:semiHidden="1" w:uiPriority="39" w:unhideWhenUsed="1"/>
+    <w:lsdException w:name="toc 3" w:semiHidden="1" w:uiPriority="39" w:unhideWhenUsed="1"/>
+    <w:lsdException w:name="toc 4" w:semiHidden="1" w:uiPriority="39" w:unhideWhenUsed="1"/>
+    <w:lsdException w:name="toc 5" w:semiHidden="1" w:uiPriority="39" w:unhideWhenUsed="1"/>
+    <w:lsdException w:name="toc 6" w:semiHidden="1" w:uiPriority="39" w:unhideWhenUsed="1"/>
+    <w:lsdException w:name="toc 7" w:semiHidden="1" w:uiPriority="39" w:unhideWhenUsed="1"/>
+    <w:lsdException w:name="toc 8" w:semiHidden="1" w:uiPriority="39" w:unhideWhenUsed="1"/>
+    <w:lsdException w:name="toc 9" w:semiHidden="1" w:uiPriority="39" w:unhideWhenUsed="1"/>
+    <w:lsdException w:name="Normal Indent" w:semiHidden="1" w:unhideWhenUsed="1"/>
+    <w:lsdException w:name="footnote text" w:semiHidden="1" w:unhideWhenUsed="1"/>
+    <w:lsdException w:name="annotation text" w:semiHidden="1" w:unhideWhenUsed="1"/>
+    <w:lsdException w:name="header" w:semiHidden="1" w:unhideWhenUsed="1"/>
+    <w:lsdException w:name="footer" w:semiHidden="1" w:unhideWhenUsed="1"/>
+    <w:lsdException w:name="index heading" w:semiHidden="1" w:unhideWhenUsed="1"/>
+    <w:lsdException w:name="caption" w:semiHidden="1" w:uiPriority="35" w:unhideWhenUsed="1" w:qFormat="1"/>
+    <w:lsdException w:name="table of figures" w:semiHidden="1" w:unhideWhenUsed="1"/>
+    <w:lsdException w:name="envelope address" w:semiHidden="1" w:unhideWhenUsed="1"/>
+    <w:lsdException w:name="envelope return" w:semiHidden="1" w:unhideWhenUsed="1"/>
+    <w:lsdException w:name="footnote reference" w:semiHidden="1" w:unhideWhenUsed="1"/>
+    <w:lsdException w:name="annotation reference" w:semiHidden="1" w:unhideWhenUsed="1"/>
+    <w:lsdException w:name="line number" w:semiHidden="1" w:unhideWhenUsed="1"/>
+    <w:lsdException w:name="page number" w:semiHidden="1" w:unhideWhenUsed="1"/>
+    <w:lsdException w:name="endnote reference" w:semiHidden="1" w:unhideWhenUsed="1"/>
+    <w:lsdException w:name="endnote text" w:semiHidden="1" w:unhideWhenUsed="1"/>
+    <w:lsdException w:name="table of authorities" w:semiHidden="1" w:unhideWhenUsed="1"/>
+    <w:lsdException w:name="macro" w:semiHidden="1" w:unhideWhenUsed="1"/>
+    <w:lsdException w:name="toa heading" w:semiHidden="1" w:unhideWhenUsed="1"/>
+    <w:lsdException w:name="List" w:semiHidden="1" w:unhideWhenUsed="1"/>
+    <w:lsdException w:name="List Bullet" w:semiHidden="1" w:unhideWhenUsed="1"/>
+    <w:lsdException w:name="List Number" w:semiHidden="1" w:unhideWhenUsed="1"/>
+    <w:lsdException w:name="List 2" w:semiHidden="1" w:unhideWhenUsed="1"/>
+    <w:lsdException w:name="List 3" w:semiHidden="1" w:unhideWhenUsed="1"/>
+    <w:lsdException w:name="List 4" w:semiHidden="1" w:unhideWhenUsed="1"/>
+    <w:lsdException w:name="List 5" w:semiHidden="1" w:unhideWhenUsed="1"/>
+    <w:lsdException w:name="List Bullet 2" w:semiHidden="1" w:unhideWhenUsed="1"/>
+    <w:lsdException w:name="List Bullet 3" w:semiHidden="1" w:unhideWhenUsed="1"/>
+    <w:lsdException w:name="List Bullet 4" w:semiHidden="1" w:unhideWhenUsed="1"/>
+    <w:lsdException w:name="List Bullet 5" w:semiHidden="1" w:unhideWhenUsed="1"/>
+    <w:lsdException w:name="List Number 2" w:semiHidden="1" w:unhideWhenUsed="1"/>
+    <w:lsdException w:name="List Number 3" w:semiHidden="1" w:unhideWhenUsed="1"/>
+    <w:lsdException w:name="List Number 4" w:semiHidden="1" w:unhideWhenUsed="1"/>
+    <w:lsdException w:name="List Number 5" w:semiHidden="1" w:unhideWhenUsed="1"/>
+    <w:lsdException w:name="Title" w:uiPriority="10" w:qFormat="1"/>
+    <w:lsdException w:name="Closing" w:semiHidden="1" w:unhideWhenUsed="1"/>
+    <w:lsdException w:name="Signature" w:semiHidden="1" w:unhideWhenUsed="1"/>
+    <w:lsdException w:name="Default Paragraph Font" w:semiHidden="1" w:uiPriority="1" w:unhideWhenUsed="1"/>
+    <w:lsdException w:name="Body Text" w:semiHidden="1" w:unhideWhenUsed="1"/>
+    <w:lsdException w:name="Body Text Indent" w:semiHidden="1" w:unhideWhenUsed="1"/>
+    <w:lsdException w:name="List Continue" w:semiHidden="1" w:unhideWhenUsed="1"/>
+    <w:lsdException w:name="List Continue 2" w:semiHidden="1" w:unhideWhenUsed="1"/>
+    <w:lsdException w:name="List Continue 3" w:semiHidden="1" w:unhideWhenUsed="1"/>
+    <w:lsdException w:name="List Continue 4" w:semiHidden="1" w:unhideWhenUsed="1"/>
+    <w:lsdException w:name="List Continue 5" w:semiHidden="1" w:unhideWhenUsed="1"/>
+    <w:lsdException w:name="Message Header" w:semiHidden="1" w:unhideWhenUsed="1"/>
+    <w:lsdException w:name="Subtitle" w:uiPriority="11" w:qFormat="1"/>
+    <w:lsdException w:name="Salutation" w:semiHidden="1" w:unhideWhenUsed="1"/>
+    <w:lsdException w:name="Date" w:semiHidden="1" w:unhideWhenUsed="1"/>
+    <w:lsdException w:name="Body Text First Indent" w:semiHidden="1" w:unhideWhenUsed="1"/>
+    <w:lsdException w:name="Body Text First Indent 2" w:semiHidden="1" w:unhideWhenUsed="1"/>
+    <w:lsdException w:name="Note Heading" w:semiHidden="1" w:unhideWhenUsed="1"/>
+    <w:lsdException w:name="Body Text 2" w:semiHidden="1" w:unhideWhenUsed="1"/>
+    <w:lsdException w:name="Body Text 3" w:semiHidden="1" w:unhideWhenUsed="1"/>
+    <w:lsdException w:name="Body Text Indent 2" w:semiHidden="1" w:unhideWhenUsed="1"/>
+    <w:lsdException w:name="Body Text Indent 3" w:semiHidden="1" w:unhideWhenUsed="1"/>
+    <w:lsdException w:name="Block Text" w:semiHidden="1" w:unhideWhenUsed="1"/>
+    <w:lsdException w:name="Hyperlink" w:semiHidden="1" w:unhideWhenUsed="1"/>
+    <w:lsdException w:name="FollowedHyperlink" w:semiHidden="1" w:unhideWhenUsed="1"/>
+    <w:lsdException w:name="Strong" w:uiPriority="22" w:qFormat="1"/>
+    <w:lsdException w:name="Emphasis" w:uiPriority="20" w:qFormat="1"/>
+    <w:lsdException w:name="Document Map" w:semiHidden="1" w:unhideWhenUsed="1"/>
+    <w:lsdException w:name="Plain Text" w:semiHidden="1" w:unhideWhenUsed="1"/>
+    <w:lsdException w:name="E-mail Signature" w:semiHidden="1" w:unhideWhenUsed="1"/>
+    <w:lsdException w:name="HTML Top of Form" w:semiHidden="1" w:unhideWhenUsed="1"/>
+    <w:lsdException w:name="HTML Bottom of Form" w:semiHidden="1" w:unhideWhenUsed="1"/>
+    <w:lsdException w:name="Normal (Web)" w:semiHidden="1" w:unhideWhenUsed="1"/>
+    <w:lsdException w:name="HTML Acronym" w:semiHidden="1" w:unhideWhenUsed="1"/>
+    <w:lsdException w:name="HTML Address" w:semiHidden="1" w:unhideWhenUsed="1"/>
+    <w:lsdException w:name="HTML Cite" w:semiHidden="1" w:unhideWhenUsed="1"/>
+    <w:lsdException w:name="HTML Code" w:semiHidden="1" w:unhideWhenUsed="1"/>
+    <w:lsdException w:name="HTML Definition" w:semiHidden="1" w:unhideWhenUsed="1"/>
+    <w:lsdException w:name="HTML Keyboard" w:semiHidden="1" w:unhideWhenUsed="1"/>
+    <w:lsdException w:name="HTML Preformatted" w:semiHidden="1" w:unhideWhenUsed="1"/>
+    <w:lsdException w:name="HTML Sample" w:semiHidden="1" w:unhideWhenUsed="1"/>
+    <w:lsdException w:name="HTML Typewriter" w:semiHidden="1" w:unhideWhenUsed="1"/>
+    <w:lsdException w:name="HTML Variable" w:semiHidden="1" w:unhideWhenUsed="1"/>
+    <w:lsdException w:name="Normal Table" w:semiHidden="1" w:unhideWhenUsed="1"/>
+    <w:lsdException w:name="annotation subject" w:semiHidden="1" w:unhideWhenUsed="1"/>
+    <w:lsdException w:name="No List" w:semiHidden="1" w:unhideWhenUsed="1"/>
+    <w:lsdException w:name="Outline List 1" w:semiHidden="1" w:unhideWhenUsed="1"/>
+    <w:lsdException w:name="Outline List 2" w:semiHidden="1" w:unhideWhenUsed="1"/>
+    <w:lsdException w:name="Outline List 3" w:semiHidden="1" w:unhideWhenUsed="1"/>
+    <w:lsdException w:name="Table Simple 1" w:semiHidden="1" w:unhideWhenUsed="1"/>
+    <w:lsdException w:name="Table Simple 2" w:semiHidden="1" w:unhideWhenUsed="1"/>
+    <w:lsdException w:name="Table Simple 3" w:semiHidden="1" w:unhideWhenUsed="1"/>
+    <w:lsdException w:name="Table Classic 1" w:semiHidden="1" w:unhideWhenUsed="1"/>
+    <w:lsdException w:name="Table Classic 2" w:semiHidden="1" w:unhideWhenUsed="1"/>
+    <w:lsdException w:name="Table Classic 3" w:semiHidden="1" w:unhideWhenUsed="1"/>
+    <w:lsdException w:name="Table Classic 4" w:semiHidden="1" w:unhideWhenUsed="1"/>
+    <w:lsdException w:name="Table Colorful 1" w:semiHidden="1" w:unhideWhenUsed="1"/>
+    <w:lsdException w:name="Table Colorful 2" w:semiHidden="1" w:unhideWhenUsed="1"/>
+    <w:lsdException w:name="Table Colorful 3" w:semiHidden="1" w:unhideWhenUsed="1"/>
+    <w:lsdException w:name="Table Columns 1" w:semiHidden="1" w:unhideWhenUsed="1"/>
+    <w:lsdException w:name="Table Columns 2" w:semiHidden="1" w:unhideWhenUsed="1"/>
+    <w:lsdException w:name="Table Columns 3" w:semiHidden="1" w:unhideWhenUsed="1"/>
+    <w:lsdException w:name="Table Columns 4" w:semiHidden="1" w:unhideWhenUsed="1"/>
+    <w:lsdException w:name="Table Columns 5" w:semiHidden="1" w:unhideWhenUsed="1"/>
+    <w:lsdException w:name="Table Grid 1" w:semiHidden="1" w:unhideWhenUsed="1"/>
+    <w:lsdException w:name="Table Grid 2" w:semiHidden="1" w:unhideWhenUsed="1"/>
+    <w:lsdException w:name="Table Grid 3" w:semiHidden="1" w:unhideWhenUsed="1"/>
+    <w:lsdException w:name="Table Grid 4" w:semiHidden="1" w:unhideWhenUsed="1"/>
+    <w:lsdException w:name="Table Grid 5" w:semiHidden="1" w:unhideWhenUsed="1"/>
+    <w:lsdException w:name="Table Grid 6" w:semiHidden="1" w:unhideWhenUsed="1"/>
+    <w:lsdException w:name="Table Grid 7" w:semiHidden="1" w:unhideWhenUsed="1"/>
+    <w:lsdException w:name="Table Grid 8" w:semiHidden="1" w:unhideWhenUsed="1"/>
+    <w:lsdException w:name="Table List 1" w:semiHidden="1" w:unhideWhenUsed="1"/>
+    <w:lsdException w:name="Table List 2" w:semiHidden="1" w:unhideWhenUsed="1"/>
+    <w:lsdException w:name="Table List 3" w:semiHidden="1" w:unhideWhenUsed="1"/>
+    <w:lsdException w:name="Table List 4" w:semiHidden="1" w:unhideWhenUsed="1"/>
+    <w:lsdException w:name="Table List 5" w:semiHidden="1" w:unhideWhenUsed="1"/>
+    <w:lsdException w:name="Table List 6" w:semiHidden="1" w:unhideWhenUsed="1"/>
+    <w:lsdException w:name="Table List 7" w:semiHidden="1" w:unhideWhenUsed="1"/>
+    <w:lsdException w:name="Table List 8" w:semiHidden="1" w:unhideWhenUsed="1"/>
+    <w:lsdException w:name="Table 3D effects 1" w:semiHidden="1" w:unhideWhenUsed="1"/>
+    <w:lsdException w:name="Table 3D effects 2" w:semiHidden="1" w:unhideWhenUsed="1"/>
+    <w:lsdException w:name="Table 3D effects 3" w:semiHidden="1" w:unhideWhenUsed="1"/>
+    <w:lsdException w:name="Table Contemporary" w:semiHidden="1" w:unhideWhenUsed="1"/>
+    <w:lsdException w:name="Table Elegant" w:semiHidden="1" w:unhideWhenUsed="1"/>
+    <w:lsdException w:name="Table Professional" w:semiHidden="1" w:unhideWhenUsed="1"/>
+    <w:lsdException w:name="Table Subtle 1" w:semiHidden="1" w:unhideWhenUsed="1"/>
+    <w:lsdException w:name="Table Subtle 2" w:semiHidden="1" w:unhideWhenUsed="1"/>
+    <w:lsdException w:name="Table Web 1" w:semiHidden="1" w:unhideWhenUsed="1"/>
+    <w:lsdException w:name="Table Web 2" w:semiHidden="1" w:unhideWhenUsed="1"/>
+    <w:lsdException w:name="Table Web 3" w:semiHidden="1" w:unhideWhenUsed="1"/>
+    <w:lsdException w:name="Balloon Text" w:semiHidden="1" w:unhideWhenUsed="1"/>
+    <w:lsdException w:name="Table Grid" w:uiPriority="59"/>
+    <w:lsdException w:name="Table Theme" w:semiHidden="1" w:unhideWhenUsed="1"/>
+    <w:lsdException w:name="Placeholder Text" w:semiHidden="1"/>
+    <w:lsdException w:name="No Spacing" w:uiPriority="1" w:qFormat="1"/>
+    <w:lsdException w:name="Light Shading" w:uiPriority="60"/>
+    <w:lsdException w:name="Light List" w:uiPriority="61"/>
+    <w:lsdException w:name="Light Grid" w:uiPriority="62"/>
+    <w:lsdException w:name="Medium Shading 1" w:uiPriority="63"/>
+    <w:lsdException w:name="Medium Shading 2" w:uiPriority="64"/>
+    <w:lsdException w:name="Medium List 1" w:uiPriority="65"/>
+    <w:lsdException w:name="Medium List 2" w:uiPriority="66"/>
+    <w:lsdException w:name="Medium Grid 1" w:uiPriority="67"/>
+    <w:lsdException w:name="Medium Grid 2" w:uiPriority="68"/>
+    <w:lsdException w:name="Medium Grid 3" w:uiPriority="69"/>
+    <w:lsdException w:name="Dark List" w:uiPriority="70"/>
+    <w:lsdException w:name="Colorful Shading" w:uiPriority="71"/>
+    <w:lsdException w:name="Colorful List" w:uiPriority="72"/>
+    <w:lsdException w:name="Colorful Grid" w:uiPriority="73"/>
+    <w:lsdException w:name="Light Shading Accent 1" w:uiPriority="60"/>
+    <w:lsdException w:name="Light List Accent 1" w:uiPriority="61"/>
+    <w:lsdException w:name="Light Grid Accent 1" w:uiPriority="62"/>
+    <w:lsdException w:name="Medium Shading 1 Accent 1" w:uiPriority="63"/>
+    <w:lsdException w:name="Medium Shading 2 Accent 1" w:uiPriority="64"/>
+    <w:lsdException w:name="Medium List 1 Accent 1" w:uiPriority="65"/>
+    <w:lsdException w:name="Revision" w:semiHidden="1"/>
+    <w:lsdException w:name="List Paragraph" w:uiPriority="34" w:qFormat="1"/>
+    <w:lsdException w:name="Quote" w:uiPriority="29" w:qFormat="1"/>
+    <w:lsdException w:name="Intense Quote" w:uiPriority="30" w:qFormat="1"/>
+    <w:lsdException w:name="Medium List 2 Accent 1" w:uiPriority="66"/>
+    <w:lsdException w:name="Medium Grid 1 Accent 1" w:uiPriority="67"/>
+    <w:lsdException w:name="Medium Grid 2 Accent 1" w:uiPriority="68"/>
+    <w:lsdException w:name="Medium Grid 3 Accent 1" w:uiPriority="69"/>
+    <w:lsdException w:name="Dark List Accent 1" w:uiPriority="70"/>
+    <w:lsdException w:name="Colorful Shading Accent 1" w:uiPriority="71"/>
+    <w:lsdException w:name="Colorful List Accent 1" w:uiPriority="72"/>
+    <w:lsdException w:name="Colorful Grid Accent 1" w:uiPriority="73"/>
+    <w:lsdException w:name="Light Shading Accent 2" w:uiPriority="60"/>
+    <w:lsdException w:name="Light List Accent 2" w:uiPriority="61"/>
+    <w:lsdException w:name="Light Grid Accent 2" w:uiPriority="62"/>
+    <w:lsdException w:name="Medium Shading 1 Accent 2" w:uiPriority="63"/>
+    <w:lsdException w:name="Medium Shading 2 Accent 2" w:uiPriority="64"/>
+    <w:lsdException w:name="Medium List 1 Accent 2" w:uiPriority="65"/>
+    <w:lsdException w:name="Medium List 2 Accent 2" w:uiPriority="66"/>
+    <w:lsdException w:name="Medium Grid 1 Accent 2" w:uiPriority="67"/>
+    <w:lsdException w:name="Medium Grid 2 Accent 2" w:uiPriority="68"/>
+    <w:lsdException w:name="Medium Grid 3 Accent 2" w:uiPriority="69"/>
+    <w:lsdException w:name="Dark List Accent 2" w:uiPriority="70"/>
+    <w:lsdException w:name="Colorful Shading Accent 2" w:uiPriority="71"/>
+    <w:lsdException w:name="Colorful List Accent 2" w:uiPriority="72"/>
+    <w:lsdException w:name="Colorful Grid Accent 2" w:uiPriority="73"/>
+    <w:lsdException w:name="Light Shading Accent 3" w:uiPriority="60"/>
+    <w:lsdException w:name="Light List Accent 3" w:uiPriority="61"/>
+    <w:lsdException w:name="Light Grid Accent 3" w:uiPriority="62"/>
+    <w:lsdException w:name="Medium Shading 1 Accent 3" w:uiPriority="63"/>
+    <w:lsdException w:name="Medium Shading 2 Accent 3" w:uiPriority="64"/>
+    <w:lsdException w:name="Medium List 1 Accent 3" w:uiPriority="65"/>
+    <w:lsdException w:name="Medium List 2 Accent 3" w:uiPriority="66"/>
+    <w:lsdException w:name="Medium Grid 1 Accent 3" w:uiPriority="67"/>
+    <w:lsdException w:name="Medium Grid 2 Accent 3" w:uiPriority="68"/>
+    <w:lsdException w:name="Medium Grid 3 Accent 3" w:uiPriority="69"/>
+    <w:lsdException w:name="Dark List Accent 3" w:uiPriority="70"/>
+    <w:lsdException w:name="Colorful Shading Accent 3" w:uiPriority="71"/>
+    <w:lsdException w:name="Colorful List Accent 3" w:uiPriority="72"/>
+    <w:lsdException w:name="Colorful Grid Accent 3" w:uiPriority="73"/>
+    <w:lsdException w:name="Light Shading Accent 4" w:uiPriority="60"/>
+    <w:lsdException w:name="Light List Accent 4" w:uiPriority="61"/>
+    <w:lsdException w:name="Light Grid Accent 4" w:uiPriority="62"/>
+    <w:lsdException w:name="Medium Shading 1 Accent 4" w:uiPriority="63"/>
+    <w:lsdException w:name="Medium Shading 2 Accent 4" w:uiPriority="64"/>
+    <w:lsdException w:name="Medium List 1 Accent 4" w:uiPriority="65"/>
+    <w:lsdException w:name="Medium List 2 Accent 4" w:uiPriority="66"/>
+    <w:lsdException w:name="Medium Grid 1 Accent 4" w:uiPriority="67"/>
+    <w:lsdException w:name="Medium Grid 2 Accent 4" w:uiPriority="68"/>
+    <w:lsdException w:name="Medium Grid 3 Accent 4" w:uiPriority="69"/>
+    <w:lsdException w:name="Dark List Accent 4" w:uiPriority="70"/>
+    <w:lsdException w:name="Colorful Shading Accent 4" w:uiPriority="71"/>
+    <w:lsdException w:name="Colorful List Accent 4" w:uiPriority="72"/>
+    <w:lsdException w:name="Colorful Grid Accent 4" w:uiPriority="73"/>
+    <w:lsdException w:name="Light Shading Accent 5" w:uiPriority="60"/>
+    <w:lsdException w:name="Light List Accent 5" w:uiPriority="61"/>
+    <w:lsdException w:name="Light Grid Accent 5" w:uiPriority="62"/>
+    <w:lsdException w:name="Medium Shading 1 Accent 5" w:uiPriority="63"/>
+    <w:lsdException w:name="Medium Shading 2 Accent 5" w:uiPriority="64"/>
+    <w:lsdException w:name="Medium List 1 Accent 5" w:uiPriority="65"/>
+    <w:lsdException w:name="Medium List 2 Accent 5" w:uiPriority="66"/>
+    <w:lsdException w:name="Medium Grid 1 Accent 5" w:uiPriority="67"/>
+    <w:lsdException w:name="Medium Grid 2 Accent 5" w:uiPriority="68"/>
+    <w:lsdException w:name="Medium Grid 3 Accent 5" w:uiPriority="69"/>
+    <w:lsdException w:name="Dark List Accent 5" w:uiPriority="70"/>
+    <w:lsdException w:name="Colorful Shading Accent 5" w:uiPriority="71"/>
+    <w:lsdException w:name="Colorful List Accent 5" w:uiPriority="72"/>
+    <w:lsdException w:name="Colorful Grid Accent 5" w:uiPriority="73"/>
+    <w:lsdException w:name="Light Shading Accent 6" w:uiPriority="60"/>
+    <w:lsdException w:name="Light List Accent 6" w:uiPriority="61"/>
+    <w:lsdException w:name="Light Grid Accent 6" w:uiPriority="62"/>
+    <w:lsdException w:name="Medium Shading 1 Accent 6" w:uiPriority="63"/>
+    <w:lsdException w:name="Medium Shading 2 Accent 6" w:uiPriority="64"/>
+    <w:lsdException w:name="Medium List 1 Accent 6" w:uiPriority="65"/>
+    <w:lsdException w:name="Medium List 2 Accent 6" w:uiPriority="66"/>
+    <w:lsdException w:name="Medium Grid 1 Accent 6" w:uiPriority="67"/>
+    <w:lsdException w:name="Medium Grid 2 Accent 6" w:uiPriority="68"/>
+    <w:lsdException w:name="Medium Grid 3 Accent 6" w:uiPriority="69"/>
+    <w:lsdException w:name="Dark List Accent 6" w:uiPriority="70"/>
+    <w:lsdException w:name="Colorful Shading Accent 6" w:uiPriority="71"/>
+    <w:lsdException w:name="Colorful List Accent 6" w:uiPriority="72"/>
+    <w:lsdException w:name="Colorful Grid Accent 6" w:uiPriority="73"/>
+    <w:lsdException w:name="Subtle Emphasis" w:uiPriority="19" w:qFormat="1"/>
+    <w:lsdException w:name="Intense Emphasis" w:uiPriority="21" w:qFormat="1"/>
+    <w:lsdException w:name="Subtle Reference" w:uiPriority="31" w:qFormat="1"/>
+    <w:lsdException w:name="Intense Reference" w:uiPriority="32" w:qFormat="1"/>
+    <w:lsdException w:name="Book Title" w:uiPriority="33" w:qFormat="1"/>
+    <w:lsdException w:name="Bibliography" w:semiHidden="1" w:uiPriority="37" w:unhideWhenUsed="1"/>
+    <w:lsdException w:name="TOC Heading" w:semiHidden="1" w:uiPriority="39" w:unhideWhenUsed="1" w:qFormat="1"/>
+    <w:lsdException w:name="Plain Table 1" w:uiPriority="41"/>
+    <w:lsdException w:name="Plain Table 2" w:uiPriority="42"/>
+    <w:lsdException w:name="Plain Table 3" w:uiPriority="43"/>
+    <w:lsdException w:name="Plain Table 4" w:uiPriority="44"/>
+    <w:lsdException w:name="Plain Table 5" w:uiPriority="45"/>
+    <w:lsdException w:name="Grid Table Light" w:uiPriority="40"/>
+    <w:lsdException w:name="Grid Table 1 Light" w:uiPriority="46"/>
+    <w:lsdException w:name="Grid Table 2" w:uiPriority="47"/>
+    <w:lsdException w:name="Grid Table 3" w:uiPriority="48"/>
+    <w:lsdException w:name="Grid Table 4" w:uiPriority="49"/>
+    <w:lsdException w:name="Grid Table 5 Dark" w:uiPriority="50"/>
+    <w:lsdException w:name="Grid Table 6 Colorful" w:uiPriority="51"/>
+    <w:lsdException w:name="Grid Table 7 Colorful" w:uiPriority="52"/>
+    <w:lsdException w:name="Grid Table 1 Light Accent 1" w:uiPriority="46"/>
+    <w:lsdException w:name="Grid Table 2 Accent 1" w:uiPriority="47"/>
+    <w:lsdException w:name="Grid Table 3 Accent 1" w:uiPriority="48"/>
+    <w:lsdException w:name="Grid Table 4 Accent 1" w:uiPriority="49"/>
+    <w:lsdException w:name="Grid Table 5 Dark Accent 1" w:uiPriority="50"/>
+    <w:lsdException w:name="Grid Table 6 Colorful Accent 1" w:uiPriority="51"/>
+    <w:lsdException w:name="Grid Table 7 Colorful Accent 1" w:uiPriority="52"/>
+    <w:lsdException w:name="Grid Table 1 Light Accent 2" w:uiPriority="46"/>
+    <w:lsdException w:name="Grid Table 2 Accent 2" w:uiPriority="47"/>
+    <w:lsdException w:name="Grid Table 3 Accent 2" w:uiPriority="48"/>
+    <w:lsdException w:name="Grid Table 4 Accent 2" w:uiPriority="49"/>
+    <w:lsdException w:name="Grid Table 5 Dark Accent 2" w:uiPriority="50"/>
+    <w:lsdException w:name="Grid Table 6 Colorful Accent 2" w:uiPriority="51"/>
+    <w:lsdException w:name="Grid Table 7 Colorful Accent 2" w:uiPriority="52"/>
+    <w:lsdException w:name="Grid Table 1 Light Accent 3" w:uiPriority="46"/>
+    <w:lsdException w:name="Grid Table 2 Accent 3" w:uiPriority="47"/>
+    <w:lsdException w:name="Grid Table 3 Accent 3" w:uiPriority="48"/>
+    <w:lsdException w:name="Grid Table 4 Accent 3" w:uiPriority="49"/>
+    <w:lsdException w:name="Grid Table 5 Dark Accent 3" w:uiPriority="50"/>
+    <w:lsdException w:name="Grid Table 6 Colorful Accent 3" w:uiPriority="51"/>
+    <w:lsdException w:name="Grid Table 7 Colorful Accent 3" w:uiPriority="52"/>
+    <w:lsdException w:name="Grid Table 1 Light Accent 4" w:uiPriority="46"/>
+    <w:lsdException w:name="Grid Table 2 Accent 4" w:uiPriority="47"/>
+    <w:lsdException w:name="Grid Table 3 Accent 4" w:uiPriority="48"/>
+    <w:lsdException w:name="Grid Table 4 Accent 4" w:uiPriority="49"/>
+    <w:lsdException w:name="Grid Table 5 Dark Accent 4" w:uiPriority="50"/>
+    <w:lsdException w:name="Grid Table 6 Colorful Accent 4" w:uiPriority="51"/>
+    <w:lsdException w:name="Grid Table 7 Colorful Accent 4" w:uiPriority="52"/>
+    <w:lsdException w:name="Grid Table 1 Light Accent 5" w:uiPriority="46"/>
+    <w:lsdException w:name="Grid Table 2 Accent 5" w:uiPriority="47"/>
+    <w:lsdException w:name="Grid Table 3 Accent 5" w:uiPriority="48"/>
+    <w:lsdException w:name="Grid Table 4 Accent 5" w:uiPriority="49"/>
+    <w:lsdException w:name="Grid Table 5 Dark Accent 5" w:uiPriority="50"/>
+    <w:lsdException w:name="Grid Table 6 Colorful Accent 5" w:uiPriority="51"/>
+    <w:lsdException w:name="Grid Table 7 Colorful Accent 5" w:uiPriority="52"/>
+    <w:lsdException w:name="Grid Table 1 Light Accent 6" w:uiPriority="46"/>
+    <w:lsdException w:name="Grid Table 2 Accent 6" w:uiPriority="47"/>
+    <w:lsdException w:name="Grid Table 3 Accent 6" w:uiPriority="48"/>
+    <w:lsdException w:name="Grid Table 4 Accent 6" w:uiPriority="49"/>
+    <w:lsdException w:name="Grid Table 5 Dark Accent 6" w:uiPriority="50"/>
+    <w:lsdException w:name="Grid Table 6 Colorful Accent 6" w:uiPriority="51"/>
+    <w:lsdException w:name="Grid Table 7 Colorful Accent 6" w:uiPriority="52"/>
+    <w:lsdException w:name="List Table 1 Light" w:uiPriority="46"/>
+    <w:lsdException w:name="List Table 2" w:uiPriority="47"/>
+    <w:lsdException w:name="List Table 3" w:uiPriority="48"/>
+    <w:lsdException w:name="List Table 4" w:uiPriority="49"/>
+    <w:lsdException w:name="List Table 5 Dark" w:uiPriority="50"/>
+    <w:lsdException w:name="List Table 6 Colorful" w:uiPriority="51"/>
+    <w:lsdException w:name="List Table 7 Colorful" w:uiPriority="52"/>
+    <w:lsdException w:name="List Table 1 Light Accent 1" w:uiPriority="46"/>
+    <w:lsdException w:name="List Table 2 Accent 1" w:uiPriority="47"/>
+    <w:lsdException w:name="List Table 3 Accent 1" w:uiPriority="48"/>
+    <w:lsdException w:name="List Table 4 Accent 1" w:uiPriority="49"/>
+    <w:lsdException w:name="List Table 5 Dark Accent 1" w:uiPriority="50"/>
+    <w:lsdException w:name="List Table 6 Colorful Accent 1" w:uiPriority="51"/>
+    <w:lsdException w:name="List Table 7 Colorful Accent 1" w:uiPriority="52"/>
+    <w:lsdException w:name="List Table 1 Light Accent 2" w:uiPriority="46"/>
+    <w:lsdException w:name="List Table 2 Accent 2" w:uiPriority="47"/>
+    <w:lsdException w:name="List Table 3 Accent 2" w:uiPriority="48"/>
+    <w:lsdException w:name="List Table 4 Accent 2" w:uiPriority="49"/>
+    <w:lsdException w:name="List Table 5 Dark Accent 2" w:uiPriority="50"/>
+    <w:lsdException w:name="List Table 6 Colorful Accent 2" w:uiPriority="51"/>
+    <w:lsdException w:name="List Table 7 Colorful Accent 2" w:uiPriority="52"/>
+    <w:lsdException w:name="List Table 1 Light Accent 3" w:uiPriority="46"/>
+    <w:lsdException w:name="List Table 2 Accent 3" w:uiPriority="47"/>
+    <w:lsdException w:name="List Table 3 Accent 3" w:uiPriority="48"/>
+    <w:lsdException w:name="List Table 4 Accent 3" w:uiPriority="49"/>
+    <w:lsdException w:name="List Table 5 Dark Accent 3" w:uiPriority="50"/>
+    <w:lsdException w:name="List Table 6 Colorful Accent 3" w:uiPriority="51"/>
+    <w:lsdException w:name="List Table 7 Colorful Accent 3" w:uiPriority="52"/>
+    <w:lsdException w:name="List Table 1 Light Accent 4" w:uiPriority="46"/>
+    <w:lsdException w:name="List Table 2 Accent 4" w:uiPriority="47"/>
+    <w:lsdException w:name="List Table 3 Accent 4" w:uiPriority="48"/>
+    <w:lsdException w:name="List Table 4 Accent 4" w:uiPriority="49"/>
+    <w:lsdException w:name="List Table 5 Dark Accent 4" w:uiPriority="50"/>
+    <w:lsdException w:name="List Table 6 Colorful Accent 4" w:uiPriority="51"/>
+    <w:lsdException w:name="List Table 7 Colorful Accent 4" w:uiPriority="52"/>
+    <w:lsdException w:name="List Table 1 Light Accent 5" w:uiPriority="46"/>
+    <w:lsdException w:name="List Table 2 Accent 5" w:uiPriority="47"/>
+    <w:lsdException w:name="List Table 3 Accent 5" w:uiPriority="48"/>
+    <w:lsdException w:name="List Table 4 Accent 5" w:uiPriority="49"/>
+    <w:lsdException w:name="List Table 5 Dark Accent 5" w:uiPriority="50"/>
+    <w:lsdException w:name="List Table 6 Colorful Accent 5" w:uiPriority="51"/>
+    <w:lsdException w:name="List Table 7 Colorful Accent 5" w:uiPriority="52"/>
+    <w:lsdException w:name="List Table 1 Light Accent 6" w:uiPriority="46"/>
+    <w:lsdException w:name="List Table 2 Accent 6" w:uiPriority="47"/>
+    <w:lsdException w:name="List Table 3 Accent 6" w:uiPriority="48"/>
+    <w:lsdException w:name="List Table 4 Accent 6" w:uiPriority="49"/>
+    <w:lsdException w:name="List Table 5 Dark Accent 6" w:uiPriority="50"/>
+    <w:lsdException w:name="List Table 6 Colorful Accent 6" w:uiPriority="51"/>
+    <w:lsdException w:name="List Table 7 Colorful Accent 6" w:uiPriority="52"/>
   </w:latentStyles>
   <w:style w:type="paragraph" w:default="1" w:styleId="Normale">
     <w:name w:val="Normal"/>
@@ -2714,7 +3019,6 @@
     <w:uiPriority w:val="99"/>
     <w:semiHidden/>
     <w:unhideWhenUsed/>
-    <w:qFormat/>
     <w:tblPr>
       <w:tblInd w:w="0" w:type="dxa"/>
       <w:tblCellMar>

</xml_diff>

<commit_message>
Karyon, chapter 1 - going further to about 4150-5000
</commit_message>
<xml_diff>
--- a/story-kar/Chapter 01.docx
+++ b/story-kar/Chapter 01.docx
@@ -3636,6 +3636,52 @@
           <w:sz w:val="24"/>
           <w:szCs w:val="24"/>
         </w:rPr>
+        <w:t>At the center of the radially built structures, sprang out Hope Plaza, the beating heart of the whole city and, before the war started, a symbol of peace.</w:t>
+      </w:r>
+    </w:p>
+    <w:p>
+      <w:pPr>
+        <w:ind w:firstLine="567"/>
+        <w:rPr>
+          <w:sz w:val="24"/>
+          <w:szCs w:val="24"/>
+        </w:rPr>
+      </w:pPr>
+      <w:r>
+        <w:rPr>
+          <w:sz w:val="24"/>
+          <w:szCs w:val="24"/>
+        </w:rPr>
+        <w:t xml:space="preserve">She had been down there, </w:t>
+      </w:r>
+      <w:r>
+        <w:rPr>
+          <w:sz w:val="24"/>
+          <w:szCs w:val="24"/>
+        </w:rPr>
+        <w:t>at a very young age, and it looked welcoming and dreamy.</w:t>
+      </w:r>
+      <w:r>
+        <w:rPr>
+          <w:sz w:val="24"/>
+          <w:szCs w:val="24"/>
+        </w:rPr>
+        <w:t xml:space="preserve"> </w:t>
+      </w:r>
+    </w:p>
+    <w:p>
+      <w:pPr>
+        <w:ind w:firstLine="567"/>
+        <w:rPr>
+          <w:sz w:val="24"/>
+          <w:szCs w:val="24"/>
+        </w:rPr>
+      </w:pPr>
+      <w:r>
+        <w:rPr>
+          <w:sz w:val="24"/>
+          <w:szCs w:val="24"/>
+        </w:rPr>
         <w:t xml:space="preserve">Now the palaces in the horizon were suffused with the </w:t>
       </w:r>
       <w:r>
@@ -4621,6 +4667,7 @@
           <w:sz w:val="24"/>
           <w:szCs w:val="24"/>
         </w:rPr>
+        <w:lastRenderedPageBreak/>
         <w:t>Sam ignored the further request and analyzed meticulously the wound</w:t>
       </w:r>
       <w:r>
@@ -4716,29 +4763,868 @@
           <w:sz w:val="24"/>
           <w:szCs w:val="24"/>
         </w:rPr>
+        <w:t xml:space="preserve">The sandy-haired girl gently lifted the head of her friend, capturing her </w:t>
+      </w:r>
+      <w:r>
+        <w:rPr>
+          <w:sz w:val="24"/>
+          <w:szCs w:val="24"/>
+        </w:rPr>
+        <w:t>grave</w:t>
+      </w:r>
+      <w:r>
+        <w:rPr>
+          <w:sz w:val="24"/>
+          <w:szCs w:val="24"/>
+        </w:rPr>
+        <w:t xml:space="preserve"> gaze</w:t>
+      </w:r>
+      <w:r>
+        <w:rPr>
+          <w:sz w:val="24"/>
+          <w:szCs w:val="24"/>
+        </w:rPr>
+        <w:t xml:space="preserve"> with a countenance of caring concern</w:t>
+      </w:r>
+      <w:r>
+        <w:rPr>
+          <w:sz w:val="24"/>
+          <w:szCs w:val="24"/>
+        </w:rPr>
+        <w:t>.</w:t>
+      </w:r>
+    </w:p>
+    <w:p>
+      <w:pPr>
+        <w:ind w:firstLine="567"/>
+        <w:rPr>
+          <w:sz w:val="24"/>
+          <w:szCs w:val="24"/>
+        </w:rPr>
+      </w:pPr>
+      <w:r>
+        <w:rPr>
+          <w:sz w:val="24"/>
+          <w:szCs w:val="24"/>
+        </w:rPr>
+        <w:t>“</w:t>
+      </w:r>
+      <w:r>
+        <w:rPr>
+          <w:sz w:val="24"/>
+          <w:szCs w:val="24"/>
+        </w:rPr>
+        <w:t>Lyra,</w:t>
+      </w:r>
+      <w:r>
+        <w:rPr>
+          <w:sz w:val="24"/>
+          <w:szCs w:val="24"/>
+        </w:rPr>
+        <w:t xml:space="preserve"> you have been tortured”</w:t>
+      </w:r>
+    </w:p>
+    <w:p>
+      <w:pPr>
+        <w:ind w:firstLine="567"/>
+        <w:rPr>
+          <w:sz w:val="24"/>
+          <w:szCs w:val="24"/>
+        </w:rPr>
+      </w:pPr>
+      <w:r>
+        <w:rPr>
+          <w:sz w:val="24"/>
+          <w:szCs w:val="24"/>
+        </w:rPr>
+        <w:t>She caressed her outline and dried up her tears, trying to alleviate the sorrow of her friend, who slowly surrendered herself to the sobs.</w:t>
+      </w:r>
+    </w:p>
+    <w:p>
+      <w:pPr>
+        <w:ind w:firstLine="567"/>
+        <w:rPr>
+          <w:sz w:val="24"/>
+          <w:szCs w:val="24"/>
+        </w:rPr>
+      </w:pPr>
+      <w:r>
+        <w:rPr>
+          <w:sz w:val="24"/>
+          <w:szCs w:val="24"/>
+        </w:rPr>
+        <w:t>Sam threw a quick glance around, trying to make sure there was no nearby guardian, and cautiously tempered her voice.</w:t>
+      </w:r>
+    </w:p>
+    <w:p>
+      <w:pPr>
+        <w:ind w:firstLine="567"/>
+        <w:rPr>
+          <w:sz w:val="24"/>
+          <w:szCs w:val="24"/>
+        </w:rPr>
+      </w:pPr>
+      <w:r>
+        <w:rPr>
+          <w:sz w:val="24"/>
+          <w:szCs w:val="24"/>
+        </w:rPr>
+        <w:t>“Did a guardian torture you?” – She hissed.</w:t>
+      </w:r>
+    </w:p>
+    <w:p>
+      <w:pPr>
+        <w:ind w:firstLine="567"/>
+        <w:rPr>
+          <w:sz w:val="24"/>
+          <w:szCs w:val="24"/>
+        </w:rPr>
+      </w:pPr>
+      <w:r>
+        <w:rPr>
+          <w:sz w:val="24"/>
+          <w:szCs w:val="24"/>
+        </w:rPr>
+        <w:t>Lyra soothed her hiccups and shook her head.</w:t>
+      </w:r>
+    </w:p>
+    <w:p>
+      <w:pPr>
+        <w:ind w:firstLine="567"/>
+        <w:rPr>
+          <w:sz w:val="24"/>
+          <w:szCs w:val="24"/>
+        </w:rPr>
+      </w:pPr>
+      <w:r>
+        <w:rPr>
+          <w:sz w:val="24"/>
+          <w:szCs w:val="24"/>
+        </w:rPr>
+        <w:t>“It’s not a torture, Sam” – She affirmed, fixing her gaze in the empty air – “It’s an aid they give me to heal”.</w:t>
+      </w:r>
+    </w:p>
+    <w:p>
+      <w:pPr>
+        <w:ind w:firstLine="567"/>
+        <w:rPr>
+          <w:sz w:val="24"/>
+          <w:szCs w:val="24"/>
+        </w:rPr>
+      </w:pPr>
+      <w:r>
+        <w:rPr>
+          <w:sz w:val="24"/>
+          <w:szCs w:val="24"/>
+        </w:rPr>
+        <w:t xml:space="preserve">It was hard to believe, but </w:t>
+      </w:r>
+      <w:r>
+        <w:rPr>
+          <w:sz w:val="24"/>
+          <w:szCs w:val="24"/>
+        </w:rPr>
+        <w:t>Lyra seemed to have succumbed, like countless others, to the conviction that her mistakes warranted the bodily violence.</w:t>
+      </w:r>
+    </w:p>
+    <w:p>
+      <w:pPr>
+        <w:ind w:firstLine="567"/>
+        <w:rPr>
+          <w:sz w:val="24"/>
+          <w:szCs w:val="24"/>
+        </w:rPr>
+      </w:pPr>
+      <w:r>
+        <w:rPr>
+          <w:sz w:val="24"/>
+          <w:szCs w:val="24"/>
+        </w:rPr>
+        <w:t>Sure, some guardians were amicable.</w:t>
+      </w:r>
+    </w:p>
+    <w:p>
+      <w:pPr>
+        <w:ind w:firstLine="567"/>
+        <w:rPr>
+          <w:sz w:val="24"/>
+          <w:szCs w:val="24"/>
+        </w:rPr>
+      </w:pPr>
+      <w:r>
+        <w:rPr>
+          <w:sz w:val="24"/>
+          <w:szCs w:val="24"/>
+        </w:rPr>
+        <w:t>She somehow thanked Selene for the way she treated her, but hardly judged a</w:t>
+      </w:r>
+      <w:r>
+        <w:rPr>
+          <w:sz w:val="24"/>
+          <w:szCs w:val="24"/>
+        </w:rPr>
+        <w:t xml:space="preserve"> bare</w:t>
+      </w:r>
+      <w:r>
+        <w:rPr>
+          <w:sz w:val="24"/>
+          <w:szCs w:val="24"/>
+        </w:rPr>
+        <w:t xml:space="preserve"> act of violent as </w:t>
+      </w:r>
+      <w:r>
+        <w:rPr>
+          <w:sz w:val="24"/>
+          <w:szCs w:val="24"/>
+        </w:rPr>
+        <w:t>benevolent</w:t>
+      </w:r>
+      <w:r>
+        <w:rPr>
+          <w:sz w:val="24"/>
+          <w:szCs w:val="24"/>
+        </w:rPr>
+        <w:t>.</w:t>
+      </w:r>
+    </w:p>
+    <w:p>
+      <w:pPr>
+        <w:ind w:firstLine="567"/>
+        <w:rPr>
+          <w:sz w:val="24"/>
+          <w:szCs w:val="24"/>
+        </w:rPr>
+      </w:pPr>
+      <w:r>
+        <w:rPr>
+          <w:sz w:val="24"/>
+          <w:szCs w:val="24"/>
+        </w:rPr>
+        <w:t>That morning</w:t>
+      </w:r>
+      <w:r>
+        <w:rPr>
+          <w:sz w:val="24"/>
+          <w:szCs w:val="24"/>
+        </w:rPr>
+        <w:t>,</w:t>
+      </w:r>
+      <w:r>
+        <w:rPr>
+          <w:sz w:val="24"/>
+          <w:szCs w:val="24"/>
+        </w:rPr>
+        <w:t xml:space="preserve"> she’d hated her for a slap, because it proved a nature of coldness and indifference that was common to all the guardians.</w:t>
+      </w:r>
+    </w:p>
+    <w:p>
+      <w:pPr>
+        <w:ind w:firstLine="567"/>
+        <w:rPr>
+          <w:sz w:val="24"/>
+          <w:szCs w:val="24"/>
+        </w:rPr>
+      </w:pPr>
+      <w:r>
+        <w:rPr>
+          <w:sz w:val="24"/>
+          <w:szCs w:val="24"/>
+        </w:rPr>
+        <w:t>“How can legitim</w:t>
+      </w:r>
+      <w:r>
+        <w:rPr>
+          <w:sz w:val="24"/>
+          <w:szCs w:val="24"/>
+        </w:rPr>
+        <w:t>ize their actions?” – She asked, confused.</w:t>
+      </w:r>
+    </w:p>
+    <w:p>
+      <w:pPr>
+        <w:ind w:firstLine="567"/>
+        <w:rPr>
+          <w:sz w:val="24"/>
+          <w:szCs w:val="24"/>
+        </w:rPr>
+      </w:pPr>
+      <w:r>
+        <w:rPr>
+          <w:sz w:val="24"/>
+          <w:szCs w:val="24"/>
+        </w:rPr>
+        <w:t xml:space="preserve">“You don’t understand” – Lyra blurted – “Law is order. Law is freedom. Law is </w:t>
+      </w:r>
+      <w:r>
+        <w:rPr>
+          <w:i/>
+          <w:sz w:val="24"/>
+          <w:szCs w:val="24"/>
+        </w:rPr>
+        <w:t>control</w:t>
+      </w:r>
+      <w:r>
+        <w:rPr>
+          <w:sz w:val="24"/>
+          <w:szCs w:val="24"/>
+        </w:rPr>
+        <w:t xml:space="preserve">. We all need to </w:t>
+      </w:r>
+      <w:r>
+        <w:rPr>
+          <w:i/>
+          <w:sz w:val="24"/>
+          <w:szCs w:val="24"/>
+        </w:rPr>
+        <w:t>control</w:t>
+      </w:r>
+      <w:r>
+        <w:rPr>
+          <w:sz w:val="24"/>
+          <w:szCs w:val="24"/>
+        </w:rPr>
+        <w:t xml:space="preserve"> ourselves, to get indoctrinated</w:t>
+      </w:r>
+      <w:r>
+        <w:rPr>
+          <w:sz w:val="24"/>
+          <w:szCs w:val="24"/>
+        </w:rPr>
+        <w:t>,</w:t>
+      </w:r>
+      <w:r>
+        <w:rPr>
+          <w:sz w:val="24"/>
+          <w:szCs w:val="24"/>
+        </w:rPr>
+        <w:t xml:space="preserve"> before we can heal”</w:t>
+      </w:r>
+    </w:p>
+    <w:p>
+      <w:pPr>
+        <w:ind w:firstLine="567"/>
+        <w:rPr>
+          <w:sz w:val="24"/>
+          <w:szCs w:val="24"/>
+        </w:rPr>
+      </w:pPr>
+      <w:r>
+        <w:rPr>
+          <w:sz w:val="24"/>
+          <w:szCs w:val="24"/>
+        </w:rPr>
+        <w:t>Sam snorted sonorously – “Repeating their catchphrases won’t sew up that wound”.</w:t>
+      </w:r>
+    </w:p>
+    <w:p>
+      <w:pPr>
+        <w:ind w:firstLine="567"/>
+        <w:rPr>
+          <w:sz w:val="24"/>
+          <w:szCs w:val="24"/>
+        </w:rPr>
+      </w:pPr>
+      <w:r>
+        <w:rPr>
+          <w:sz w:val="24"/>
+          <w:szCs w:val="24"/>
+        </w:rPr>
+        <w:t>Lyra shook her head with a subtle wry smile – “Probably you consider me weak and nerveless for I bow down to their rules”.</w:t>
+      </w:r>
+    </w:p>
+    <w:p>
+      <w:pPr>
+        <w:ind w:firstLine="567"/>
+        <w:rPr>
+          <w:sz w:val="24"/>
+          <w:szCs w:val="24"/>
+        </w:rPr>
+      </w:pPr>
+      <w:r>
+        <w:rPr>
+          <w:sz w:val="24"/>
+          <w:szCs w:val="24"/>
+        </w:rPr>
+        <w:t>“I don’t judge you weak!” – The girl exclaimed, dismayed – “You are the strongest person I have ever met, I always told you”.</w:t>
+      </w:r>
+    </w:p>
+    <w:p>
+      <w:pPr>
+        <w:ind w:firstLine="567"/>
+        <w:rPr>
+          <w:sz w:val="24"/>
+          <w:szCs w:val="24"/>
+        </w:rPr>
+      </w:pPr>
+      <w:r>
+        <w:rPr>
+          <w:sz w:val="24"/>
+          <w:szCs w:val="24"/>
+        </w:rPr>
+        <w:t>Lyra had a portly physique.</w:t>
+      </w:r>
+    </w:p>
+    <w:p>
+      <w:pPr>
+        <w:ind w:firstLine="567"/>
+        <w:rPr>
+          <w:sz w:val="24"/>
+          <w:szCs w:val="24"/>
+        </w:rPr>
+      </w:pPr>
+      <w:r>
+        <w:rPr>
+          <w:sz w:val="24"/>
+          <w:szCs w:val="24"/>
+        </w:rPr>
+        <w:t>Her strong arms irradiated in the sandy-haired girl a feeling of deep safety and trust that she’d never experienced with anyone else.</w:t>
+      </w:r>
+    </w:p>
+    <w:p>
+      <w:pPr>
+        <w:ind w:firstLine="567"/>
+        <w:rPr>
+          <w:sz w:val="24"/>
+          <w:szCs w:val="24"/>
+        </w:rPr>
+      </w:pPr>
+      <w:r>
+        <w:rPr>
+          <w:sz w:val="24"/>
+          <w:szCs w:val="24"/>
+        </w:rPr>
+        <w:t xml:space="preserve">Sam knew she could lean her head near her coal black hair whenever she would be upset, and could trust her when </w:t>
+      </w:r>
+      <w:r>
+        <w:rPr>
+          <w:sz w:val="24"/>
+          <w:szCs w:val="24"/>
+        </w:rPr>
+        <w:t>needed a vent of emotions.</w:t>
+      </w:r>
+    </w:p>
+    <w:p>
+      <w:pPr>
+        <w:ind w:firstLine="567"/>
+        <w:rPr>
+          <w:sz w:val="24"/>
+          <w:szCs w:val="24"/>
+        </w:rPr>
+      </w:pPr>
+      <w:r>
+        <w:rPr>
+          <w:sz w:val="24"/>
+          <w:szCs w:val="24"/>
+        </w:rPr>
+        <w:t>Her dark eyes were like beacons in the murkiness when she needed support.</w:t>
+      </w:r>
+    </w:p>
+    <w:p>
+      <w:pPr>
+        <w:ind w:firstLine="567"/>
+        <w:rPr>
+          <w:sz w:val="24"/>
+          <w:szCs w:val="24"/>
+        </w:rPr>
+      </w:pPr>
+      <w:r>
+        <w:rPr>
+          <w:sz w:val="24"/>
+          <w:szCs w:val="24"/>
+        </w:rPr>
+        <w:t>Somewhere else, maybe in another life, she would have considered her attractive, but in the current state of things, the girl had never wanted to explore further on that aspect.</w:t>
+      </w:r>
+    </w:p>
+    <w:p>
+      <w:pPr>
+        <w:ind w:firstLine="567"/>
+        <w:rPr>
+          <w:sz w:val="24"/>
+          <w:szCs w:val="24"/>
+        </w:rPr>
+      </w:pPr>
+      <w:r>
+        <w:rPr>
+          <w:sz w:val="24"/>
+          <w:szCs w:val="24"/>
+        </w:rPr>
+        <w:t>She preferred not to swim in that sea.</w:t>
+      </w:r>
+    </w:p>
+    <w:p>
+      <w:pPr>
+        <w:ind w:firstLine="567"/>
+        <w:rPr>
+          <w:sz w:val="24"/>
+          <w:szCs w:val="24"/>
+        </w:rPr>
+      </w:pPr>
+      <w:r>
+        <w:rPr>
+          <w:sz w:val="24"/>
+          <w:szCs w:val="24"/>
+        </w:rPr>
+        <w:t>Sam caressed her friend’s bare shoulder, seeking to make eye contact again.</w:t>
+      </w:r>
+    </w:p>
+    <w:p>
+      <w:pPr>
+        <w:ind w:firstLine="567"/>
+        <w:rPr>
+          <w:sz w:val="24"/>
+          <w:szCs w:val="24"/>
+        </w:rPr>
+      </w:pPr>
+      <w:r>
+        <w:rPr>
+          <w:sz w:val="24"/>
+          <w:szCs w:val="24"/>
+        </w:rPr>
+        <w:t>“I meant it” – She pouted – “You are the toughest girl of the whole planet</w:t>
+      </w:r>
+      <w:r>
+        <w:rPr>
+          <w:sz w:val="24"/>
+          <w:szCs w:val="24"/>
+        </w:rPr>
+        <w:t>; I just don’t understand</w:t>
+      </w:r>
+      <w:r>
+        <w:rPr>
+          <w:sz w:val="24"/>
+          <w:szCs w:val="24"/>
+        </w:rPr>
+        <w:t>”</w:t>
+      </w:r>
+    </w:p>
+    <w:p>
+      <w:pPr>
+        <w:ind w:firstLine="567"/>
+        <w:rPr>
+          <w:sz w:val="24"/>
+          <w:szCs w:val="24"/>
+        </w:rPr>
+      </w:pPr>
+      <w:r>
+        <w:rPr>
+          <w:sz w:val="24"/>
+          <w:szCs w:val="24"/>
+        </w:rPr>
+        <w:t xml:space="preserve">Lyra replied with an aseptic face – “I didn’t </w:t>
+      </w:r>
+      <w:r>
+        <w:rPr>
+          <w:sz w:val="24"/>
+          <w:szCs w:val="24"/>
+        </w:rPr>
+        <w:t>mean weak in</w:t>
+      </w:r>
+      <w:r>
+        <w:rPr>
+          <w:sz w:val="24"/>
+          <w:szCs w:val="24"/>
+        </w:rPr>
+        <w:t xml:space="preserve"> </w:t>
+      </w:r>
+      <w:r>
+        <w:rPr>
+          <w:i/>
+          <w:sz w:val="24"/>
+          <w:szCs w:val="24"/>
+        </w:rPr>
+        <w:t>that</w:t>
+      </w:r>
+      <w:r>
+        <w:rPr>
+          <w:sz w:val="24"/>
+          <w:szCs w:val="24"/>
+        </w:rPr>
+        <w:t xml:space="preserve"> way” – She reassured – “You have always had a talent for uprising on the rules, and you reprove my reluctance on that”.</w:t>
+      </w:r>
+    </w:p>
+    <w:p>
+      <w:pPr>
+        <w:ind w:firstLine="567"/>
+        <w:rPr>
+          <w:sz w:val="24"/>
+          <w:szCs w:val="24"/>
+        </w:rPr>
+      </w:pPr>
+      <w:r>
+        <w:rPr>
+          <w:sz w:val="24"/>
+          <w:szCs w:val="24"/>
+        </w:rPr>
+        <w:t>She pointed her wound with a finger – “This is just the earthly bad side of it”.</w:t>
+      </w:r>
+    </w:p>
+    <w:p>
+      <w:pPr>
+        <w:ind w:firstLine="567"/>
+        <w:rPr>
+          <w:sz w:val="24"/>
+          <w:szCs w:val="24"/>
+        </w:rPr>
+      </w:pPr>
+      <w:r>
+        <w:rPr>
+          <w:sz w:val="24"/>
+          <w:szCs w:val="24"/>
+        </w:rPr>
+        <w:t>“</w:t>
+      </w:r>
+      <w:r>
+        <w:rPr>
+          <w:sz w:val="24"/>
+          <w:szCs w:val="24"/>
+        </w:rPr>
+        <w:t xml:space="preserve">What’s the </w:t>
+      </w:r>
+      <w:r>
+        <w:rPr>
+          <w:i/>
+          <w:sz w:val="24"/>
+          <w:szCs w:val="24"/>
+        </w:rPr>
+        <w:t>good</w:t>
+      </w:r>
+      <w:r>
+        <w:rPr>
+          <w:sz w:val="24"/>
+          <w:szCs w:val="24"/>
+        </w:rPr>
+        <w:t xml:space="preserve"> side of it, then?” – Sam inquired.</w:t>
+      </w:r>
+    </w:p>
+    <w:p>
+      <w:pPr>
+        <w:ind w:firstLine="567"/>
+        <w:rPr>
+          <w:sz w:val="24"/>
+          <w:szCs w:val="24"/>
+        </w:rPr>
+      </w:pPr>
+      <w:r>
+        <w:rPr>
+          <w:sz w:val="24"/>
+          <w:szCs w:val="24"/>
+        </w:rPr>
+        <w:t>The other girl replied with a faint smile – “</w:t>
+      </w:r>
+      <w:r>
+        <w:rPr>
+          <w:sz w:val="24"/>
+          <w:szCs w:val="24"/>
+        </w:rPr>
+        <w:t xml:space="preserve">I told you. Order, freedom and control are the good </w:t>
+      </w:r>
+      <w:r>
+        <w:rPr>
+          <w:sz w:val="24"/>
+          <w:szCs w:val="24"/>
+        </w:rPr>
+        <w:t>sides</w:t>
+      </w:r>
+      <w:r>
+        <w:rPr>
+          <w:sz w:val="24"/>
+          <w:szCs w:val="24"/>
+        </w:rPr>
+        <w:t xml:space="preserve"> of it. Every single day I try to redeem my mistakes and all those dreams I dream are just hurdles in my way”.</w:t>
+      </w:r>
+    </w:p>
+    <w:p>
+      <w:pPr>
+        <w:ind w:firstLine="567"/>
+        <w:rPr>
+          <w:sz w:val="24"/>
+          <w:szCs w:val="24"/>
+        </w:rPr>
+      </w:pPr>
+      <w:r>
+        <w:rPr>
+          <w:sz w:val="24"/>
+          <w:szCs w:val="24"/>
+        </w:rPr>
         <w:lastRenderedPageBreak/>
-        <w:t xml:space="preserve">The sandy-haired girl gently lifted the head of her friend, capturing her </w:t>
-      </w:r>
-      <w:r>
-        <w:rPr>
-          <w:sz w:val="24"/>
-          <w:szCs w:val="24"/>
-        </w:rPr>
-        <w:t>grave</w:t>
-      </w:r>
-      <w:r>
-        <w:rPr>
-          <w:sz w:val="24"/>
-          <w:szCs w:val="24"/>
-        </w:rPr>
-        <w:t xml:space="preserve"> gaze</w:t>
-      </w:r>
-      <w:r>
-        <w:rPr>
-          <w:sz w:val="24"/>
-          <w:szCs w:val="24"/>
-        </w:rPr>
-        <w:t xml:space="preserve"> with a countenance of caring concern</w:t>
+        <w:t>Sam caught a glimpse of her reasons.</w:t>
+      </w:r>
+    </w:p>
+    <w:p>
+      <w:pPr>
+        <w:ind w:firstLine="567"/>
+        <w:rPr>
+          <w:sz w:val="24"/>
+          <w:szCs w:val="24"/>
+        </w:rPr>
+      </w:pPr>
+      <w:r>
+        <w:rPr>
+          <w:sz w:val="24"/>
+          <w:szCs w:val="24"/>
+        </w:rPr>
+        <w:t>Knowing well her past experiences, she understood the dynamics that pulled her along towards an incessant quest for Redemption.</w:t>
+      </w:r>
+    </w:p>
+    <w:p>
+      <w:pPr>
+        <w:ind w:firstLine="567"/>
+        <w:rPr>
+          <w:sz w:val="24"/>
+          <w:szCs w:val="24"/>
+        </w:rPr>
+      </w:pPr>
+      <w:r>
+        <w:rPr>
+          <w:sz w:val="24"/>
+          <w:szCs w:val="24"/>
+        </w:rPr>
+        <w:t>As every prisoner in Desmoterion, she was devoured by guilt…</w:t>
+      </w:r>
+    </w:p>
+    <w:p>
+      <w:pPr>
+        <w:ind w:firstLine="567"/>
+        <w:rPr>
+          <w:sz w:val="24"/>
+          <w:szCs w:val="24"/>
+        </w:rPr>
+      </w:pPr>
+      <w:r>
+        <w:rPr>
+          <w:sz w:val="24"/>
+          <w:szCs w:val="24"/>
+        </w:rPr>
+        <w:t>“What are your dreams like?” –</w:t>
+      </w:r>
+      <w:r>
+        <w:rPr>
+          <w:sz w:val="24"/>
+          <w:szCs w:val="24"/>
+        </w:rPr>
+        <w:t xml:space="preserve"> Sam asked.</w:t>
+      </w:r>
+    </w:p>
+    <w:p>
+      <w:pPr>
+        <w:ind w:firstLine="567"/>
+        <w:rPr>
+          <w:sz w:val="24"/>
+          <w:szCs w:val="24"/>
+        </w:rPr>
+      </w:pPr>
+      <w:r>
+        <w:rPr>
+          <w:sz w:val="24"/>
+          <w:szCs w:val="24"/>
+        </w:rPr>
+        <w:t>“It’s hard to explain” – She sighed, moving back her stare into the emptiness – “</w:t>
+      </w:r>
+      <w:r>
+        <w:rPr>
+          <w:sz w:val="24"/>
+          <w:szCs w:val="24"/>
+        </w:rPr>
+        <w:t>Certain things are not proper to be told”</w:t>
+      </w:r>
+    </w:p>
+    <w:p>
+      <w:pPr>
+        <w:ind w:firstLine="567"/>
+        <w:rPr>
+          <w:sz w:val="24"/>
+          <w:szCs w:val="24"/>
+        </w:rPr>
+      </w:pPr>
+      <w:r>
+        <w:rPr>
+          <w:sz w:val="24"/>
+          <w:szCs w:val="24"/>
+        </w:rPr>
+        <w:t>“We promised each other to be truthful” – The sandy-haired girl pointed out – “Did you forget?”</w:t>
+      </w:r>
+    </w:p>
+    <w:p>
+      <w:pPr>
+        <w:ind w:firstLine="567"/>
+        <w:rPr>
+          <w:sz w:val="24"/>
+          <w:szCs w:val="24"/>
+        </w:rPr>
+      </w:pPr>
+      <w:r>
+        <w:rPr>
+          <w:sz w:val="24"/>
+          <w:szCs w:val="24"/>
+        </w:rPr>
+        <w:t xml:space="preserve">“I never forget” – She reassured – “But, is keeping something secret as </w:t>
+      </w:r>
+      <w:r>
+        <w:rPr>
+          <w:sz w:val="24"/>
+          <w:szCs w:val="24"/>
+        </w:rPr>
+        <w:t>erroneous</w:t>
+      </w:r>
+      <w:r>
+        <w:rPr>
+          <w:sz w:val="24"/>
+          <w:szCs w:val="24"/>
+        </w:rPr>
+        <w:t xml:space="preserve"> as designedly lying for the sake of fooling someone?”</w:t>
+      </w:r>
+    </w:p>
+    <w:p>
+      <w:pPr>
+        <w:ind w:firstLine="567"/>
+        <w:rPr>
+          <w:sz w:val="24"/>
+          <w:szCs w:val="24"/>
+        </w:rPr>
+      </w:pPr>
+      <w:r>
+        <w:rPr>
+          <w:sz w:val="24"/>
+          <w:szCs w:val="24"/>
+        </w:rPr>
+        <w:t>Sam was about to rejoin her cl</w:t>
+      </w:r>
+      <w:r>
+        <w:rPr>
+          <w:sz w:val="24"/>
+          <w:szCs w:val="24"/>
+        </w:rPr>
+        <w:t>aim but Lyra hastily hushed her, tenderly posing a finger on her lips.</w:t>
+      </w:r>
+    </w:p>
+    <w:p>
+      <w:pPr>
+        <w:ind w:firstLine="567"/>
+        <w:rPr>
+          <w:sz w:val="24"/>
+          <w:szCs w:val="24"/>
+        </w:rPr>
+      </w:pPr>
+      <w:r>
+        <w:rPr>
+          <w:sz w:val="24"/>
+          <w:szCs w:val="24"/>
+        </w:rPr>
+        <w:t xml:space="preserve">A group of two guardians patrolled the Terrace at a quick pace, </w:t>
+      </w:r>
+      <w:r>
+        <w:rPr>
+          <w:sz w:val="24"/>
+          <w:szCs w:val="24"/>
+        </w:rPr>
+        <w:t xml:space="preserve">scanning the structure for something or someone, and passed looking at them with </w:t>
+      </w:r>
+      <w:r>
+        <w:rPr>
+          <w:sz w:val="24"/>
+          <w:szCs w:val="24"/>
+        </w:rPr>
+        <w:t>eyes like daggers</w:t>
       </w:r>
       <w:r>
         <w:rPr>
@@ -4761,6 +5647,22 @@
           <w:sz w:val="24"/>
           <w:szCs w:val="24"/>
         </w:rPr>
+        <w:t>Lyra followed their slow steps with a keen eye, and then turned back on her friend.</w:t>
+      </w:r>
+    </w:p>
+    <w:p>
+      <w:pPr>
+        <w:ind w:firstLine="567"/>
+        <w:rPr>
+          <w:sz w:val="24"/>
+          <w:szCs w:val="24"/>
+        </w:rPr>
+      </w:pPr>
+      <w:r>
+        <w:rPr>
+          <w:sz w:val="24"/>
+          <w:szCs w:val="24"/>
+        </w:rPr>
         <w:t>“</w:t>
       </w:r>
       <w:r>
@@ -4768,170 +5670,378 @@
           <w:sz w:val="24"/>
           <w:szCs w:val="24"/>
         </w:rPr>
-        <w:t>Lyra,</w:t>
-      </w:r>
-      <w:r>
-        <w:rPr>
-          <w:sz w:val="24"/>
-          <w:szCs w:val="24"/>
-        </w:rPr>
-        <w:t xml:space="preserve"> you have been tortured”</w:t>
-      </w:r>
-    </w:p>
-    <w:p>
-      <w:pPr>
-        <w:ind w:firstLine="567"/>
-        <w:rPr>
-          <w:sz w:val="24"/>
-          <w:szCs w:val="24"/>
-        </w:rPr>
-      </w:pPr>
-      <w:r>
-        <w:rPr>
-          <w:sz w:val="24"/>
-          <w:szCs w:val="24"/>
-        </w:rPr>
-        <w:t>She caressed her outline and dried up her tears, trying to alleviate the sorrow of her friend, who slowly surrendered herself to the sobs.</w:t>
-      </w:r>
-    </w:p>
-    <w:p>
-      <w:pPr>
-        <w:ind w:firstLine="567"/>
-        <w:rPr>
-          <w:sz w:val="24"/>
-          <w:szCs w:val="24"/>
-        </w:rPr>
-      </w:pPr>
-      <w:r>
-        <w:rPr>
-          <w:sz w:val="24"/>
-          <w:szCs w:val="24"/>
-        </w:rPr>
-        <w:t>Sam threw a quick glance around, trying to make sure there was no nearby guardian, and cautiously tempered her voice.</w:t>
-      </w:r>
-    </w:p>
-    <w:p>
-      <w:pPr>
-        <w:ind w:firstLine="567"/>
-        <w:rPr>
-          <w:sz w:val="24"/>
-          <w:szCs w:val="24"/>
-        </w:rPr>
-      </w:pPr>
-      <w:r>
-        <w:rPr>
-          <w:sz w:val="24"/>
-          <w:szCs w:val="24"/>
-        </w:rPr>
-        <w:t>“Did a guardian torture you?” – She hissed.</w:t>
-      </w:r>
-    </w:p>
-    <w:p>
-      <w:pPr>
-        <w:ind w:firstLine="567"/>
-        <w:rPr>
-          <w:sz w:val="24"/>
-          <w:szCs w:val="24"/>
-        </w:rPr>
-      </w:pPr>
-      <w:r>
-        <w:rPr>
-          <w:sz w:val="24"/>
-          <w:szCs w:val="24"/>
-        </w:rPr>
-        <w:t>Lyra soothed her hiccups and shook her head.</w:t>
-      </w:r>
-    </w:p>
-    <w:p>
-      <w:pPr>
-        <w:ind w:firstLine="567"/>
-        <w:rPr>
-          <w:sz w:val="24"/>
-          <w:szCs w:val="24"/>
-        </w:rPr>
-      </w:pPr>
-      <w:r>
-        <w:rPr>
-          <w:sz w:val="24"/>
-          <w:szCs w:val="24"/>
-        </w:rPr>
-        <w:t>“It’s not a torture, Sam” – She affirmed, fixing her gaze in the empty air – “It’s an aid they give me to heal”.</w:t>
-      </w:r>
-    </w:p>
-    <w:p>
-      <w:pPr>
-        <w:ind w:firstLine="567"/>
-        <w:rPr>
-          <w:sz w:val="24"/>
-          <w:szCs w:val="24"/>
-        </w:rPr>
-      </w:pPr>
-      <w:r>
-        <w:rPr>
-          <w:sz w:val="24"/>
-          <w:szCs w:val="24"/>
-        </w:rPr>
-        <w:t xml:space="preserve">It was hard to believe, but </w:t>
-      </w:r>
-      <w:r>
-        <w:rPr>
-          <w:sz w:val="24"/>
-          <w:szCs w:val="24"/>
-        </w:rPr>
-        <w:t>Lyra seemed to have succumbed, like countless others, to the conviction that her mistakes warranted the bodily violence.</w:t>
-      </w:r>
-    </w:p>
-    <w:p>
-      <w:pPr>
-        <w:ind w:firstLine="567"/>
-        <w:rPr>
-          <w:sz w:val="24"/>
-          <w:szCs w:val="24"/>
-        </w:rPr>
-      </w:pPr>
-      <w:r>
-        <w:rPr>
-          <w:sz w:val="24"/>
-          <w:szCs w:val="24"/>
-        </w:rPr>
-        <w:t>Sure, some guardians were amicable.</w:t>
-      </w:r>
-    </w:p>
-    <w:p>
-      <w:pPr>
-        <w:ind w:firstLine="567"/>
-        <w:rPr>
-          <w:sz w:val="24"/>
-          <w:szCs w:val="24"/>
-        </w:rPr>
-      </w:pPr>
-      <w:r>
-        <w:rPr>
-          <w:sz w:val="24"/>
-          <w:szCs w:val="24"/>
-        </w:rPr>
-        <w:t>She somehow thanked Selene for the way she treated her, but hardly judged a</w:t>
-      </w:r>
-      <w:r>
-        <w:rPr>
-          <w:sz w:val="24"/>
-          <w:szCs w:val="24"/>
-        </w:rPr>
-        <w:t xml:space="preserve"> bare</w:t>
-      </w:r>
-      <w:r>
-        <w:rPr>
-          <w:sz w:val="24"/>
-          <w:szCs w:val="24"/>
-        </w:rPr>
-        <w:t xml:space="preserve"> act of violent as </w:t>
-      </w:r>
-      <w:r>
-        <w:rPr>
-          <w:sz w:val="24"/>
-          <w:szCs w:val="24"/>
-        </w:rPr>
-        <w:t>benevolent</w:t>
+        <w:t xml:space="preserve">You </w:t>
+      </w:r>
+      <w:r>
+        <w:rPr>
+          <w:sz w:val="24"/>
+          <w:szCs w:val="24"/>
+        </w:rPr>
+        <w:t>ca</w:t>
+      </w:r>
+      <w:r>
+        <w:rPr>
+          <w:sz w:val="24"/>
+          <w:szCs w:val="24"/>
+        </w:rPr>
+        <w:t xml:space="preserve">n’t even imagine </w:t>
+      </w:r>
+      <w:r>
+        <w:rPr>
+          <w:sz w:val="24"/>
+          <w:szCs w:val="24"/>
+        </w:rPr>
+        <w:t>what they can make you” – She said in the lowest whisper she could utter, hinting at the two guardians – “I just want to protect you”.</w:t>
+      </w:r>
+    </w:p>
+    <w:p>
+      <w:pPr>
+        <w:ind w:firstLine="567"/>
+        <w:rPr>
+          <w:sz w:val="24"/>
+          <w:szCs w:val="24"/>
+        </w:rPr>
+      </w:pPr>
+      <w:r>
+        <w:rPr>
+          <w:sz w:val="24"/>
+          <w:szCs w:val="24"/>
+        </w:rPr>
+        <w:t>“What are you protecting me from?” – Sam whispered back, a little bit annoyed and anxious.</w:t>
+      </w:r>
+    </w:p>
+    <w:p>
+      <w:pPr>
+        <w:ind w:firstLine="567"/>
+        <w:rPr>
+          <w:sz w:val="24"/>
+          <w:szCs w:val="24"/>
+        </w:rPr>
+      </w:pPr>
+      <w:r>
+        <w:rPr>
+          <w:sz w:val="24"/>
+          <w:szCs w:val="24"/>
+        </w:rPr>
+        <w:t>“Yourself” – was the short answer.</w:t>
+      </w:r>
+    </w:p>
+    <w:p>
+      <w:pPr>
+        <w:ind w:firstLine="567"/>
+        <w:rPr>
+          <w:sz w:val="24"/>
+          <w:szCs w:val="24"/>
+        </w:rPr>
+      </w:pPr>
+      <w:r>
+        <w:rPr>
+          <w:sz w:val="24"/>
+          <w:szCs w:val="24"/>
+        </w:rPr>
+        <w:t>Her eyes, as dark as burning coals, were now burning with concern and even panic, an emotion she’d never seen dawning on Lyra’s features.</w:t>
+      </w:r>
+    </w:p>
+    <w:p>
+      <w:pPr>
+        <w:ind w:firstLine="567"/>
+        <w:rPr>
+          <w:sz w:val="24"/>
+          <w:szCs w:val="24"/>
+        </w:rPr>
+      </w:pPr>
+      <w:r>
+        <w:rPr>
+          <w:sz w:val="24"/>
+          <w:szCs w:val="24"/>
+        </w:rPr>
+        <w:t>“I know you, Sam, and I know you don’t follow the rules” – She said – “Karyon can get us all cured, but you have to follow the rules”.</w:t>
+      </w:r>
+    </w:p>
+    <w:p>
+      <w:pPr>
+        <w:ind w:firstLine="567"/>
+        <w:rPr>
+          <w:sz w:val="24"/>
+          <w:szCs w:val="24"/>
+        </w:rPr>
+      </w:pPr>
+      <w:r>
+        <w:rPr>
+          <w:sz w:val="24"/>
+          <w:szCs w:val="24"/>
+        </w:rPr>
+        <w:t xml:space="preserve">Another whiffle was let out from Sam’s mouth – “I’m tired, Lyra, tired of </w:t>
+      </w:r>
+      <w:r>
+        <w:rPr>
+          <w:sz w:val="24"/>
+          <w:szCs w:val="24"/>
+        </w:rPr>
+        <w:t>feeling chained up; I don’t want rules, I want to choose for myself”.</w:t>
+      </w:r>
+    </w:p>
+    <w:p>
+      <w:pPr>
+        <w:ind w:firstLine="567"/>
+        <w:rPr>
+          <w:sz w:val="24"/>
+          <w:szCs w:val="24"/>
+        </w:rPr>
+      </w:pPr>
+      <w:r>
+        <w:rPr>
+          <w:sz w:val="24"/>
+          <w:szCs w:val="24"/>
+        </w:rPr>
+        <w:t>Lyra patted her messed up hair – “You will always be given a choice, eventually”.</w:t>
+      </w:r>
+    </w:p>
+    <w:p>
+      <w:pPr>
+        <w:ind w:firstLine="567"/>
+        <w:rPr>
+          <w:sz w:val="24"/>
+          <w:szCs w:val="24"/>
+        </w:rPr>
+      </w:pPr>
+      <w:r>
+        <w:rPr>
+          <w:sz w:val="24"/>
+          <w:szCs w:val="24"/>
+        </w:rPr>
+        <w:t>Sam wanted to whine about the futility of her senseless mantras, but the lunch bell rang and Lyra stood up, taking her hand.</w:t>
+      </w:r>
+    </w:p>
+    <w:p>
+      <w:pPr>
+        <w:ind w:firstLine="567"/>
+        <w:rPr>
+          <w:sz w:val="24"/>
+          <w:szCs w:val="24"/>
+        </w:rPr>
+      </w:pPr>
+      <w:r>
+        <w:rPr>
+          <w:sz w:val="24"/>
+          <w:szCs w:val="24"/>
+        </w:rPr>
+        <w:t>“I’m hungry” – She just murmured, scratching her belly – “I haven’t eaten anything solid in two days”.</w:t>
+      </w:r>
+    </w:p>
+    <w:p>
+      <w:pPr>
+        <w:ind w:firstLine="567"/>
+        <w:rPr>
+          <w:sz w:val="24"/>
+          <w:szCs w:val="24"/>
+        </w:rPr>
+      </w:pPr>
+      <w:r>
+        <w:rPr>
+          <w:sz w:val="24"/>
+          <w:szCs w:val="24"/>
+        </w:rPr>
+        <w:t>“Hey, you! Slow down” – Sam exclaimed, trying to keep her voice as low as possible – “</w:t>
+      </w:r>
+      <w:r>
+        <w:rPr>
+          <w:sz w:val="24"/>
+          <w:szCs w:val="24"/>
+        </w:rPr>
+        <w:t>You are seriously worrying me. Mind explaining me what you meant?”</w:t>
+      </w:r>
+    </w:p>
+    <w:p>
+      <w:pPr>
+        <w:ind w:firstLine="567"/>
+        <w:rPr>
+          <w:sz w:val="24"/>
+          <w:szCs w:val="24"/>
+        </w:rPr>
+      </w:pPr>
+      <w:r>
+        <w:rPr>
+          <w:sz w:val="24"/>
+          <w:szCs w:val="24"/>
+        </w:rPr>
+        <w:t>Lyra smiled.</w:t>
+      </w:r>
+    </w:p>
+    <w:p>
+      <w:pPr>
+        <w:ind w:firstLine="567"/>
+        <w:rPr>
+          <w:sz w:val="24"/>
+          <w:szCs w:val="24"/>
+        </w:rPr>
+      </w:pPr>
+      <w:r>
+        <w:rPr>
+          <w:i/>
+          <w:sz w:val="24"/>
+          <w:szCs w:val="24"/>
+        </w:rPr>
+        <w:t>That</w:t>
+      </w:r>
+      <w:r>
+        <w:rPr>
+          <w:sz w:val="24"/>
+          <w:szCs w:val="24"/>
+        </w:rPr>
+        <w:t xml:space="preserve"> was the reason why she admired and trusted her so much.</w:t>
+      </w:r>
+    </w:p>
+    <w:p>
+      <w:pPr>
+        <w:ind w:firstLine="567"/>
+        <w:rPr>
+          <w:sz w:val="24"/>
+          <w:szCs w:val="24"/>
+        </w:rPr>
+      </w:pPr>
+      <w:r>
+        <w:rPr>
+          <w:sz w:val="24"/>
+          <w:szCs w:val="24"/>
+        </w:rPr>
+        <w:t>Even when something bothered her and her face were be covered with deep, painful wounds she would smile and take her hand, patting slowly on her arm and reassuring her like nothing on earth could hurt her.</w:t>
+      </w:r>
+    </w:p>
+    <w:p>
+      <w:pPr>
+        <w:ind w:firstLine="567"/>
+        <w:rPr>
+          <w:sz w:val="24"/>
+          <w:szCs w:val="24"/>
+        </w:rPr>
+      </w:pPr>
+      <w:r>
+        <w:rPr>
+          <w:sz w:val="24"/>
+          <w:szCs w:val="24"/>
+        </w:rPr>
+        <w:t>That gesture reminded Sam of her father, when she was young.</w:t>
+      </w:r>
+    </w:p>
+    <w:p>
+      <w:pPr>
+        <w:ind w:firstLine="567"/>
+        <w:rPr>
+          <w:sz w:val="24"/>
+          <w:szCs w:val="24"/>
+        </w:rPr>
+      </w:pPr>
+      <w:r>
+        <w:rPr>
+          <w:sz w:val="24"/>
+          <w:szCs w:val="24"/>
+        </w:rPr>
+        <w:t xml:space="preserve">She could still </w:t>
+      </w:r>
+      <w:r>
+        <w:rPr>
+          <w:sz w:val="24"/>
+          <w:szCs w:val="24"/>
+        </w:rPr>
+        <w:t xml:space="preserve">well </w:t>
+      </w:r>
+      <w:r>
+        <w:rPr>
+          <w:sz w:val="24"/>
+          <w:szCs w:val="24"/>
+        </w:rPr>
+        <w:t xml:space="preserve">remember the days she spent at home with him, while he told her stories about the New Country and how </w:t>
+      </w:r>
+      <w:r>
+        <w:rPr>
+          <w:sz w:val="24"/>
+          <w:szCs w:val="24"/>
+        </w:rPr>
+        <w:t xml:space="preserve">it </w:t>
+      </w:r>
+      <w:r>
+        <w:rPr>
+          <w:sz w:val="24"/>
+          <w:szCs w:val="24"/>
+        </w:rPr>
+        <w:t>loved them and protected them all.</w:t>
+      </w:r>
+    </w:p>
+    <w:p>
+      <w:pPr>
+        <w:ind w:firstLine="567"/>
+        <w:rPr>
+          <w:sz w:val="24"/>
+          <w:szCs w:val="24"/>
+        </w:rPr>
+      </w:pPr>
+      <w:r>
+        <w:rPr>
+          <w:sz w:val="24"/>
+          <w:szCs w:val="24"/>
+        </w:rPr>
+        <w:t>Her mother didn’</w:t>
+      </w:r>
+      <w:r>
+        <w:rPr>
+          <w:sz w:val="24"/>
+          <w:szCs w:val="24"/>
+        </w:rPr>
+        <w:t>t pay much attention to her – she was rather busy.</w:t>
+      </w:r>
+    </w:p>
+    <w:p>
+      <w:pPr>
+        <w:ind w:firstLine="567"/>
+        <w:rPr>
+          <w:sz w:val="24"/>
+          <w:szCs w:val="24"/>
+        </w:rPr>
+      </w:pPr>
+      <w:r>
+        <w:rPr>
+          <w:sz w:val="24"/>
+          <w:szCs w:val="24"/>
+        </w:rPr>
+        <w:t xml:space="preserve">When Sam got </w:t>
+      </w:r>
+      <w:r>
+        <w:rPr>
+          <w:sz w:val="24"/>
+          <w:szCs w:val="24"/>
+        </w:rPr>
+        <w:t>her knee grazed, it was he who aid</w:t>
+      </w:r>
+      <w:r>
+        <w:rPr>
+          <w:sz w:val="24"/>
+          <w:szCs w:val="24"/>
+        </w:rPr>
+        <w:t>ed her and medicated her, applying one of his chemicals he had in his lab.</w:t>
+      </w:r>
+    </w:p>
+    <w:p>
+      <w:pPr>
+        <w:ind w:firstLine="567"/>
+        <w:rPr>
+          <w:sz w:val="24"/>
+          <w:szCs w:val="24"/>
+        </w:rPr>
+      </w:pPr>
+      <w:r>
+        <w:rPr>
+          <w:sz w:val="24"/>
+          <w:szCs w:val="24"/>
+        </w:rPr>
+        <w:t>To soothe her pain and calm her crying, he would just take her tiny hand and caress her flesh with ten</w:t>
+      </w:r>
+      <w:r>
+        <w:rPr>
+          <w:sz w:val="24"/>
+          <w:szCs w:val="24"/>
+        </w:rPr>
+        <w:t>derness, making her feel safe and guarded</w:t>
       </w:r>
       <w:r>
         <w:rPr>
@@ -4954,7 +6064,105 @@
           <w:sz w:val="24"/>
           <w:szCs w:val="24"/>
         </w:rPr>
-        <w:t>That morning</w:t>
+        <w:t>“</w:t>
+      </w:r>
+      <w:r>
+        <w:rPr>
+          <w:sz w:val="24"/>
+          <w:szCs w:val="24"/>
+        </w:rPr>
+        <w:t xml:space="preserve">I am going to give you an advice, Sam” – The dark-haired girl murmured in a </w:t>
+      </w:r>
+      <w:r>
+        <w:rPr>
+          <w:sz w:val="24"/>
+          <w:szCs w:val="24"/>
+        </w:rPr>
+        <w:t>small</w:t>
+      </w:r>
+      <w:r>
+        <w:rPr>
+          <w:sz w:val="24"/>
+          <w:szCs w:val="24"/>
+        </w:rPr>
+        <w:t xml:space="preserve"> voice.</w:t>
+      </w:r>
+    </w:p>
+    <w:p>
+      <w:pPr>
+        <w:ind w:firstLine="567"/>
+        <w:rPr>
+          <w:sz w:val="24"/>
+          <w:szCs w:val="24"/>
+        </w:rPr>
+      </w:pPr>
+      <w:r>
+        <w:rPr>
+          <w:sz w:val="24"/>
+          <w:szCs w:val="24"/>
+        </w:rPr>
+        <w:t>Her weariness clearly visible, behind that bold attitude of caring defense towards Sam</w:t>
+      </w:r>
+      <w:r>
+        <w:rPr>
+          <w:sz w:val="24"/>
+          <w:szCs w:val="24"/>
+        </w:rPr>
+        <w:t>.</w:t>
+      </w:r>
+    </w:p>
+    <w:p>
+      <w:pPr>
+        <w:ind w:firstLine="567"/>
+        <w:rPr>
+          <w:sz w:val="24"/>
+          <w:szCs w:val="24"/>
+        </w:rPr>
+      </w:pPr>
+      <w:r>
+        <w:rPr>
+          <w:sz w:val="24"/>
+          <w:szCs w:val="24"/>
+        </w:rPr>
+        <w:lastRenderedPageBreak/>
+        <w:t>“Out there, people will try to harm you, making the most of your weaknesses and striking you when and where you least expect it” – She said – “</w:t>
+      </w:r>
+      <w:r>
+        <w:rPr>
+          <w:sz w:val="24"/>
+          <w:szCs w:val="24"/>
+        </w:rPr>
+        <w:t>Don’t eve</w:t>
+      </w:r>
+      <w:r>
+        <w:rPr>
+          <w:sz w:val="24"/>
+          <w:szCs w:val="24"/>
+        </w:rPr>
+        <w:t>r</w:t>
+      </w:r>
+      <w:r>
+        <w:rPr>
+          <w:sz w:val="24"/>
+          <w:szCs w:val="24"/>
+        </w:rPr>
+        <w:t xml:space="preserve"> blame your dreams. Blame the actual people and those who don’t follow the rules”.</w:t>
+      </w:r>
+    </w:p>
+    <w:p>
+      <w:pPr>
+        <w:ind w:firstLine="567"/>
+        <w:rPr>
+          <w:sz w:val="24"/>
+          <w:szCs w:val="24"/>
+        </w:rPr>
+      </w:pPr>
+      <w:r>
+        <w:rPr>
+          <w:sz w:val="24"/>
+          <w:szCs w:val="24"/>
+        </w:rPr>
+        <w:t>That said, she relaxed her gaze again</w:t>
       </w:r>
       <w:r>
         <w:rPr>
@@ -4968,348 +6176,14 @@
           <w:sz w:val="24"/>
           <w:szCs w:val="24"/>
         </w:rPr>
-        <w:t xml:space="preserve"> she’d hated her for a slap, because it proved a nature of coldness and indifference that was common to all the guardians.</w:t>
-      </w:r>
-    </w:p>
-    <w:p>
-      <w:pPr>
-        <w:ind w:firstLine="567"/>
-        <w:rPr>
-          <w:sz w:val="24"/>
-          <w:szCs w:val="24"/>
-        </w:rPr>
-      </w:pPr>
-      <w:r>
-        <w:rPr>
-          <w:sz w:val="24"/>
-          <w:szCs w:val="24"/>
-        </w:rPr>
-        <w:t>“How can legitim</w:t>
-      </w:r>
-      <w:r>
-        <w:rPr>
-          <w:sz w:val="24"/>
-          <w:szCs w:val="24"/>
-        </w:rPr>
-        <w:t>ize their actions?” – She asked, confused.</w:t>
-      </w:r>
-    </w:p>
-    <w:p>
-      <w:pPr>
-        <w:ind w:firstLine="567"/>
-        <w:rPr>
-          <w:sz w:val="24"/>
-          <w:szCs w:val="24"/>
-        </w:rPr>
-      </w:pPr>
-      <w:r>
-        <w:rPr>
-          <w:sz w:val="24"/>
-          <w:szCs w:val="24"/>
-        </w:rPr>
-        <w:t xml:space="preserve">“You don’t understand” – Lyra blurted – “Law is order. Law is freedom. Law is </w:t>
-      </w:r>
-      <w:r>
-        <w:rPr>
-          <w:i/>
-          <w:sz w:val="24"/>
-          <w:szCs w:val="24"/>
-        </w:rPr>
-        <w:t>control</w:t>
-      </w:r>
-      <w:r>
-        <w:rPr>
-          <w:sz w:val="24"/>
-          <w:szCs w:val="24"/>
-        </w:rPr>
-        <w:t xml:space="preserve">. We all need to </w:t>
-      </w:r>
-      <w:r>
-        <w:rPr>
-          <w:i/>
-          <w:sz w:val="24"/>
-          <w:szCs w:val="24"/>
-        </w:rPr>
-        <w:t>control</w:t>
-      </w:r>
-      <w:r>
-        <w:rPr>
-          <w:sz w:val="24"/>
-          <w:szCs w:val="24"/>
-        </w:rPr>
-        <w:t xml:space="preserve"> ourselves, to get indoctrinated</w:t>
-      </w:r>
-      <w:r>
-        <w:rPr>
-          <w:sz w:val="24"/>
-          <w:szCs w:val="24"/>
-        </w:rPr>
-        <w:t>,</w:t>
-      </w:r>
-      <w:r>
-        <w:rPr>
-          <w:sz w:val="24"/>
-          <w:szCs w:val="24"/>
-        </w:rPr>
-        <w:t xml:space="preserve"> before we can heal”</w:t>
-      </w:r>
-    </w:p>
-    <w:p>
-      <w:pPr>
-        <w:ind w:firstLine="567"/>
-        <w:rPr>
-          <w:sz w:val="24"/>
-          <w:szCs w:val="24"/>
-        </w:rPr>
-      </w:pPr>
-      <w:r>
-        <w:rPr>
-          <w:sz w:val="24"/>
-          <w:szCs w:val="24"/>
-        </w:rPr>
-        <w:t>Sam snorted sonorously – “Repeating their catchphrases won’t sew up that wound”.</w:t>
-      </w:r>
-    </w:p>
-    <w:p>
-      <w:pPr>
-        <w:ind w:firstLine="567"/>
-        <w:rPr>
-          <w:sz w:val="24"/>
-          <w:szCs w:val="24"/>
-        </w:rPr>
-      </w:pPr>
-      <w:r>
-        <w:rPr>
-          <w:sz w:val="24"/>
-          <w:szCs w:val="24"/>
-        </w:rPr>
-        <w:t>Lyra shook her head with a subtle wry smile – “Probably you consider me weak and nerveless for I bow down to their rules”.</w:t>
-      </w:r>
-    </w:p>
-    <w:p>
-      <w:pPr>
-        <w:ind w:firstLine="567"/>
-        <w:rPr>
-          <w:sz w:val="24"/>
-          <w:szCs w:val="24"/>
-        </w:rPr>
-      </w:pPr>
-      <w:r>
-        <w:rPr>
-          <w:sz w:val="24"/>
-          <w:szCs w:val="24"/>
-        </w:rPr>
-        <w:t>“I don’t judge you weak!” – The girl exclaimed, dismayed – “You are the strongest person I have ever met, I always told you”.</w:t>
-      </w:r>
-    </w:p>
-    <w:p>
-      <w:pPr>
-        <w:ind w:firstLine="567"/>
-        <w:rPr>
-          <w:sz w:val="24"/>
-          <w:szCs w:val="24"/>
-        </w:rPr>
-      </w:pPr>
-      <w:r>
-        <w:rPr>
-          <w:sz w:val="24"/>
-          <w:szCs w:val="24"/>
-        </w:rPr>
-        <w:t>Lyra had a portly physique.</w:t>
-      </w:r>
-    </w:p>
-    <w:p>
-      <w:pPr>
-        <w:ind w:firstLine="567"/>
-        <w:rPr>
-          <w:sz w:val="24"/>
-          <w:szCs w:val="24"/>
-        </w:rPr>
-      </w:pPr>
-      <w:r>
-        <w:rPr>
-          <w:sz w:val="24"/>
-          <w:szCs w:val="24"/>
-        </w:rPr>
-        <w:t>Her strong arms irradiated in the sandy-haired girl a feeling of deep safety and trust that she’d never experienced with anyone else.</w:t>
-      </w:r>
-    </w:p>
-    <w:p>
-      <w:pPr>
-        <w:ind w:firstLine="567"/>
-        <w:rPr>
-          <w:sz w:val="24"/>
-          <w:szCs w:val="24"/>
-        </w:rPr>
-      </w:pPr>
-      <w:r>
-        <w:rPr>
-          <w:sz w:val="24"/>
-          <w:szCs w:val="24"/>
-        </w:rPr>
-        <w:t xml:space="preserve">Sam knew she could lean her head near her coal black hair whenever she would be upset, and could trust her when </w:t>
-      </w:r>
-      <w:r>
-        <w:rPr>
-          <w:sz w:val="24"/>
-          <w:szCs w:val="24"/>
-        </w:rPr>
-        <w:t>needed a vent of emotions.</w:t>
-      </w:r>
-    </w:p>
-    <w:p>
-      <w:pPr>
-        <w:ind w:firstLine="567"/>
-        <w:rPr>
-          <w:sz w:val="24"/>
-          <w:szCs w:val="24"/>
-        </w:rPr>
-      </w:pPr>
-      <w:r>
-        <w:rPr>
-          <w:sz w:val="24"/>
-          <w:szCs w:val="24"/>
-        </w:rPr>
-        <w:t>Her dark eyes were like beacons in the murkiness when she needed support.</w:t>
-      </w:r>
-    </w:p>
-    <w:p>
-      <w:pPr>
-        <w:ind w:firstLine="567"/>
-        <w:rPr>
-          <w:sz w:val="24"/>
-          <w:szCs w:val="24"/>
-        </w:rPr>
-      </w:pPr>
-      <w:r>
-        <w:rPr>
-          <w:sz w:val="24"/>
-          <w:szCs w:val="24"/>
-        </w:rPr>
-        <w:t>Somewhere else, maybe in another life, she would have considered her attractive, but in the current state of things, the girl had never wanted to explore further on that aspect.</w:t>
-      </w:r>
-    </w:p>
-    <w:p>
-      <w:pPr>
-        <w:ind w:firstLine="567"/>
-        <w:rPr>
-          <w:sz w:val="24"/>
-          <w:szCs w:val="24"/>
-        </w:rPr>
-      </w:pPr>
-      <w:r>
-        <w:rPr>
-          <w:sz w:val="24"/>
-          <w:szCs w:val="24"/>
-        </w:rPr>
-        <w:t>She preferred not to swim in that sea.</w:t>
-      </w:r>
-    </w:p>
-    <w:p>
-      <w:pPr>
-        <w:ind w:firstLine="567"/>
-        <w:rPr>
-          <w:sz w:val="24"/>
-          <w:szCs w:val="24"/>
-        </w:rPr>
-      </w:pPr>
-      <w:r>
-        <w:rPr>
-          <w:sz w:val="24"/>
-          <w:szCs w:val="24"/>
-        </w:rPr>
-        <w:t>Sam caressed her friend’s bare shoulder, seeking to make eye contact again.</w:t>
-      </w:r>
-    </w:p>
-    <w:p>
-      <w:pPr>
-        <w:ind w:firstLine="567"/>
-        <w:rPr>
-          <w:sz w:val="24"/>
-          <w:szCs w:val="24"/>
-        </w:rPr>
-      </w:pPr>
-      <w:r>
-        <w:rPr>
-          <w:sz w:val="24"/>
-          <w:szCs w:val="24"/>
-        </w:rPr>
-        <w:t>“I meant it” – She pouted – “You are the toughest girl of the whole planet</w:t>
-      </w:r>
-      <w:r>
-        <w:rPr>
-          <w:sz w:val="24"/>
-          <w:szCs w:val="24"/>
-        </w:rPr>
-        <w:t>; I just don’t understand</w:t>
-      </w:r>
-      <w:r>
-        <w:rPr>
-          <w:sz w:val="24"/>
-          <w:szCs w:val="24"/>
-        </w:rPr>
-        <w:t>”</w:t>
-      </w:r>
-    </w:p>
-    <w:p>
-      <w:pPr>
-        <w:ind w:firstLine="567"/>
-        <w:rPr>
-          <w:sz w:val="24"/>
-          <w:szCs w:val="24"/>
-        </w:rPr>
-      </w:pPr>
-      <w:r>
-        <w:rPr>
-          <w:sz w:val="24"/>
-          <w:szCs w:val="24"/>
-        </w:rPr>
-        <w:t xml:space="preserve">Lyra replied with an aseptic face – “I didn’t </w:t>
-      </w:r>
-      <w:r>
-        <w:rPr>
-          <w:sz w:val="24"/>
-          <w:szCs w:val="24"/>
-        </w:rPr>
-        <w:t>mean weak in</w:t>
-      </w:r>
-      <w:r>
-        <w:rPr>
-          <w:sz w:val="24"/>
-          <w:szCs w:val="24"/>
-        </w:rPr>
         <w:t xml:space="preserve"> </w:t>
       </w:r>
       <w:r>
         <w:rPr>
-          <w:i/>
-          <w:sz w:val="24"/>
-          <w:szCs w:val="24"/>
-        </w:rPr>
-        <w:t>that</w:t>
-      </w:r>
-      <w:r>
-        <w:rPr>
-          <w:sz w:val="24"/>
-          <w:szCs w:val="24"/>
-        </w:rPr>
-        <w:t xml:space="preserve"> way” – She reassured – “You have always had a talent for uprising on the rules, and you reprove my reluctance on that”.</w:t>
-      </w:r>
-    </w:p>
-    <w:p>
-      <w:pPr>
-        <w:ind w:firstLine="567"/>
-        <w:rPr>
-          <w:sz w:val="24"/>
-          <w:szCs w:val="24"/>
-        </w:rPr>
-      </w:pPr>
-      <w:r>
-        <w:rPr>
-          <w:sz w:val="24"/>
-          <w:szCs w:val="24"/>
-        </w:rPr>
-        <w:t>She pointed her wound with a finger – “This is just the earthly bad side of it”.</w:t>
+          <w:sz w:val="24"/>
+          <w:szCs w:val="24"/>
+        </w:rPr>
+        <w:t>gave her a pack on the shoulder, and started walking towards the exit of the Terrace, heading towards the refectory.</w:t>
       </w:r>
     </w:p>
     <w:p>
@@ -5332,7 +6206,23 @@
           <w:sz w:val="24"/>
           <w:szCs w:val="24"/>
         </w:rPr>
-        <w:t>What’</w:t>
+        <w:t>The secret is always keeping a smile on that gracious face” – She added – “It scares enemies way more than a menacing glare”.</w:t>
+      </w:r>
+    </w:p>
+    <w:p>
+      <w:pPr>
+        <w:ind w:firstLine="567"/>
+        <w:rPr>
+          <w:sz w:val="24"/>
+          <w:szCs w:val="24"/>
+        </w:rPr>
+      </w:pPr>
+      <w:r>
+        <w:rPr>
+          <w:sz w:val="24"/>
+          <w:szCs w:val="24"/>
+        </w:rPr>
+        <w:t>“How do you keep your smile, in a similar place?” – Sam demanded while she walked along, partly to her</w:t>
       </w:r>
       <w:bookmarkStart w:id="0" w:name="_GoBack"/>
       <w:bookmarkEnd w:id="0"/>
@@ -5341,7 +6231,83 @@
           <w:sz w:val="24"/>
           <w:szCs w:val="24"/>
         </w:rPr>
-        <w:t xml:space="preserve">s the </w:t>
+        <w:t>self but partly directed to her friend.</w:t>
+      </w:r>
+    </w:p>
+    <w:p>
+      <w:pPr>
+        <w:ind w:firstLine="567"/>
+        <w:rPr>
+          <w:sz w:val="24"/>
+          <w:szCs w:val="24"/>
+        </w:rPr>
+      </w:pPr>
+      <w:r>
+        <w:rPr>
+          <w:sz w:val="24"/>
+          <w:szCs w:val="24"/>
+        </w:rPr>
+        <w:t>“</w:t>
+      </w:r>
+      <w:r>
+        <w:rPr>
+          <w:sz w:val="24"/>
+          <w:szCs w:val="24"/>
+        </w:rPr>
+        <w:t>Out of these walls things are not better” – Lyra blurted in a flat voice – “They shoot each other and shed their blood in the streets for power. Out there, people don’t respect the rule”.</w:t>
+      </w:r>
+    </w:p>
+    <w:p>
+      <w:pPr>
+        <w:ind w:firstLine="567"/>
+        <w:rPr>
+          <w:sz w:val="24"/>
+          <w:szCs w:val="24"/>
+        </w:rPr>
+      </w:pPr>
+      <w:r>
+        <w:rPr>
+          <w:sz w:val="24"/>
+          <w:szCs w:val="24"/>
+        </w:rPr>
+        <w:t xml:space="preserve">“I guess that it’s how war’s like” – Sam sighed – “Even the longest </w:t>
+      </w:r>
+      <w:r>
+        <w:rPr>
+          <w:sz w:val="24"/>
+          <w:szCs w:val="24"/>
+        </w:rPr>
+        <w:t>fight</w:t>
+      </w:r>
+      <w:r>
+        <w:rPr>
+          <w:sz w:val="24"/>
+          <w:szCs w:val="24"/>
+        </w:rPr>
+        <w:t xml:space="preserve"> comes to an end”.</w:t>
+      </w:r>
+    </w:p>
+    <w:p>
+      <w:pPr>
+        <w:ind w:firstLine="567"/>
+        <w:rPr>
+          <w:sz w:val="24"/>
+          <w:szCs w:val="24"/>
+        </w:rPr>
+      </w:pPr>
+      <w:r>
+        <w:rPr>
+          <w:sz w:val="24"/>
+          <w:szCs w:val="24"/>
+        </w:rPr>
+        <w:t>“</w:t>
+      </w:r>
+      <w:r>
+        <w:rPr>
+          <w:sz w:val="24"/>
+          <w:szCs w:val="24"/>
+        </w:rPr>
+        <w:t xml:space="preserve">Well, every fight does come to an end” – The other girl assented – “However, </w:t>
       </w:r>
       <w:r>
         <w:rPr>
@@ -5349,139 +6315,139 @@
           <w:sz w:val="24"/>
           <w:szCs w:val="24"/>
         </w:rPr>
-        <w:t>good</w:t>
-      </w:r>
-      <w:r>
-        <w:rPr>
-          <w:sz w:val="24"/>
-          <w:szCs w:val="24"/>
-        </w:rPr>
-        <w:t xml:space="preserve"> side of it, then?” – Sam inquired.</w:t>
-      </w:r>
-    </w:p>
-    <w:p>
-      <w:pPr>
-        <w:ind w:firstLine="567"/>
-        <w:rPr>
-          <w:sz w:val="24"/>
-          <w:szCs w:val="24"/>
-        </w:rPr>
-      </w:pPr>
-      <w:r>
-        <w:rPr>
-          <w:sz w:val="24"/>
-          <w:szCs w:val="24"/>
-        </w:rPr>
-        <w:t>The other girl replied with a faint smile – “</w:t>
-      </w:r>
-      <w:r>
-        <w:rPr>
-          <w:sz w:val="24"/>
-          <w:szCs w:val="24"/>
-        </w:rPr>
-        <w:t xml:space="preserve">I told you. Order, freedom and control are the good </w:t>
-      </w:r>
-      <w:r>
-        <w:rPr>
-          <w:sz w:val="24"/>
-          <w:szCs w:val="24"/>
-        </w:rPr>
-        <w:t>sides</w:t>
-      </w:r>
-      <w:r>
-        <w:rPr>
-          <w:sz w:val="24"/>
-          <w:szCs w:val="24"/>
-        </w:rPr>
-        <w:t xml:space="preserve"> of it. Every single day I try to redeem my mistakes and all those dreams I dream are just hurdles in my way”.</w:t>
-      </w:r>
-    </w:p>
-    <w:p>
-      <w:pPr>
-        <w:ind w:firstLine="567"/>
-        <w:rPr>
-          <w:sz w:val="24"/>
-          <w:szCs w:val="24"/>
-        </w:rPr>
-      </w:pPr>
-      <w:r>
-        <w:rPr>
-          <w:sz w:val="24"/>
-          <w:szCs w:val="24"/>
-        </w:rPr>
-        <w:t>Sam caught a glimpse of her reasons.</w:t>
-      </w:r>
-    </w:p>
-    <w:p>
-      <w:pPr>
-        <w:ind w:firstLine="567"/>
-        <w:rPr>
-          <w:sz w:val="24"/>
-          <w:szCs w:val="24"/>
-        </w:rPr>
-      </w:pPr>
-      <w:r>
-        <w:rPr>
-          <w:sz w:val="24"/>
-          <w:szCs w:val="24"/>
-        </w:rPr>
-        <w:t>Knowing well her past experiences, she understood the dynamics that pulled her along towards an incessant quest for Redemption.</w:t>
-      </w:r>
-    </w:p>
-    <w:p>
-      <w:pPr>
-        <w:ind w:firstLine="567"/>
-        <w:rPr>
-          <w:sz w:val="24"/>
-          <w:szCs w:val="24"/>
-        </w:rPr>
-      </w:pPr>
-      <w:r>
-        <w:rPr>
-          <w:sz w:val="24"/>
-          <w:szCs w:val="24"/>
-        </w:rPr>
-        <w:lastRenderedPageBreak/>
-        <w:t>As every prisoner in Desmoterion, she was devoured by guilt…</w:t>
-      </w:r>
-    </w:p>
-    <w:p>
-      <w:pPr>
-        <w:ind w:firstLine="567"/>
-        <w:rPr>
-          <w:sz w:val="24"/>
-          <w:szCs w:val="24"/>
-        </w:rPr>
-      </w:pPr>
-      <w:r>
-        <w:rPr>
-          <w:sz w:val="24"/>
-          <w:szCs w:val="24"/>
-        </w:rPr>
-        <w:t>“What are your dreams like?” –</w:t>
-      </w:r>
-      <w:r>
-        <w:rPr>
-          <w:sz w:val="24"/>
-          <w:szCs w:val="24"/>
-        </w:rPr>
-        <w:t xml:space="preserve"> Sam asked.</w:t>
-      </w:r>
-    </w:p>
-    <w:p>
-      <w:pPr>
-        <w:ind w:firstLine="567"/>
-        <w:rPr>
-          <w:sz w:val="24"/>
-          <w:szCs w:val="24"/>
-        </w:rPr>
-      </w:pPr>
-      <w:r>
-        <w:rPr>
-          <w:sz w:val="24"/>
-          <w:szCs w:val="24"/>
-        </w:rPr>
-        <w:t>“It’s hard to explain” – She sighed, moving back her stare into the emptiness – “</w:t>
+        <w:t>war</w:t>
+      </w:r>
+      <w:r>
+        <w:rPr>
+          <w:sz w:val="24"/>
+          <w:szCs w:val="24"/>
+        </w:rPr>
+        <w:t xml:space="preserve"> is a broader concept”.</w:t>
+      </w:r>
+    </w:p>
+    <w:p>
+      <w:pPr>
+        <w:ind w:firstLine="567"/>
+        <w:rPr>
+          <w:sz w:val="24"/>
+          <w:szCs w:val="24"/>
+        </w:rPr>
+      </w:pPr>
+      <w:r>
+        <w:rPr>
+          <w:sz w:val="24"/>
+          <w:szCs w:val="24"/>
+        </w:rPr>
+        <w:t>Lyra could be tiresome when she opened her digressions on the art of war.</w:t>
+      </w:r>
+    </w:p>
+    <w:p>
+      <w:pPr>
+        <w:ind w:firstLine="567"/>
+        <w:rPr>
+          <w:sz w:val="24"/>
+          <w:szCs w:val="24"/>
+        </w:rPr>
+      </w:pPr>
+      <w:r>
+        <w:rPr>
+          <w:sz w:val="24"/>
+          <w:szCs w:val="24"/>
+        </w:rPr>
+        <w:t>Despite she was just twenty – at least according to her – the sandy-haired girl knew she’d fought in a battlefield just three years earlier, when she didn’t even have the age to take part.</w:t>
+      </w:r>
+    </w:p>
+    <w:p>
+      <w:pPr>
+        <w:ind w:firstLine="567"/>
+        <w:rPr>
+          <w:sz w:val="24"/>
+          <w:szCs w:val="24"/>
+        </w:rPr>
+      </w:pPr>
+      <w:r>
+        <w:rPr>
+          <w:sz w:val="24"/>
+          <w:szCs w:val="24"/>
+        </w:rPr>
+        <w:t>Sometimes Sam was sincerely interested in her long-winded speeches about battle strategies and weapons.</w:t>
+      </w:r>
+    </w:p>
+    <w:p>
+      <w:pPr>
+        <w:ind w:firstLine="567"/>
+        <w:rPr>
+          <w:sz w:val="24"/>
+          <w:szCs w:val="24"/>
+        </w:rPr>
+      </w:pPr>
+      <w:r>
+        <w:rPr>
+          <w:sz w:val="24"/>
+          <w:szCs w:val="24"/>
+        </w:rPr>
+        <w:t>Sometimes, it was boring.</w:t>
+      </w:r>
+    </w:p>
+    <w:p>
+      <w:pPr>
+        <w:ind w:firstLine="567"/>
+        <w:rPr>
+          <w:sz w:val="24"/>
+          <w:szCs w:val="24"/>
+        </w:rPr>
+      </w:pPr>
+      <w:r>
+        <w:rPr>
+          <w:sz w:val="24"/>
+          <w:szCs w:val="24"/>
+        </w:rPr>
+        <w:t>“</w:t>
+      </w:r>
+      <w:r>
+        <w:rPr>
+          <w:sz w:val="24"/>
+          <w:szCs w:val="24"/>
+        </w:rPr>
+        <w:t xml:space="preserve">You and I have different opinions on the </w:t>
+      </w:r>
+      <w:r>
+        <w:rPr>
+          <w:i/>
+          <w:sz w:val="24"/>
+          <w:szCs w:val="24"/>
+        </w:rPr>
+        <w:t>broadness</w:t>
+      </w:r>
+      <w:r>
+        <w:rPr>
+          <w:sz w:val="24"/>
+          <w:szCs w:val="24"/>
+        </w:rPr>
+        <w:t xml:space="preserve"> of concepts” – She chuckled, earning a playful slap on her bare shoulder.</w:t>
+      </w:r>
+    </w:p>
+    <w:p>
+      <w:pPr>
+        <w:ind w:firstLine="567"/>
+        <w:rPr>
+          <w:sz w:val="24"/>
+          <w:szCs w:val="24"/>
+        </w:rPr>
+      </w:pPr>
+      <w:r>
+        <w:rPr>
+          <w:sz w:val="24"/>
+          <w:szCs w:val="24"/>
+        </w:rPr>
+        <w:t>“</w:t>
+      </w:r>
+      <w:r>
+        <w:rPr>
+          <w:sz w:val="24"/>
+          <w:szCs w:val="24"/>
+        </w:rPr>
+        <w:t>You will titter less often when we get out of this prison” – Lyra grumbled.</w:t>
       </w:r>
     </w:p>
     <w:sectPr>

</xml_diff>

<commit_message>
Karyon, chapter 1: going further to about 4300-5000.
</commit_message>
<xml_diff>
--- a/story-kar/Chapter 01.docx
+++ b/story-kar/Chapter 01.docx
@@ -6222,233 +6222,498 @@
           <w:sz w:val="24"/>
           <w:szCs w:val="24"/>
         </w:rPr>
-        <w:t>“How do you keep your smile, in a similar place?” – Sam demanded while she walked along, partly to her</w:t>
+        <w:t>“How do you keep your smile, in a similar place?” – Sam demanded while she walked along, partly to herself but partly directed to her friend.</w:t>
+      </w:r>
+    </w:p>
+    <w:p>
+      <w:pPr>
+        <w:ind w:firstLine="567"/>
+        <w:rPr>
+          <w:sz w:val="24"/>
+          <w:szCs w:val="24"/>
+        </w:rPr>
+      </w:pPr>
+      <w:r>
+        <w:rPr>
+          <w:sz w:val="24"/>
+          <w:szCs w:val="24"/>
+        </w:rPr>
+        <w:t>“</w:t>
+      </w:r>
+      <w:r>
+        <w:rPr>
+          <w:sz w:val="24"/>
+          <w:szCs w:val="24"/>
+        </w:rPr>
+        <w:t>Out of these walls things are not better” – Lyra blurted in a flat voice – “They shoot each other and shed their blood in the streets for power. Out there, people don’t respect the rule”.</w:t>
+      </w:r>
+    </w:p>
+    <w:p>
+      <w:pPr>
+        <w:ind w:firstLine="567"/>
+        <w:rPr>
+          <w:sz w:val="24"/>
+          <w:szCs w:val="24"/>
+        </w:rPr>
+      </w:pPr>
+      <w:r>
+        <w:rPr>
+          <w:sz w:val="24"/>
+          <w:szCs w:val="24"/>
+        </w:rPr>
+        <w:t xml:space="preserve">“I guess that it’s how war’s like” – Sam sighed – “Even the longest </w:t>
+      </w:r>
+      <w:r>
+        <w:rPr>
+          <w:sz w:val="24"/>
+          <w:szCs w:val="24"/>
+        </w:rPr>
+        <w:t>fight</w:t>
+      </w:r>
+      <w:r>
+        <w:rPr>
+          <w:sz w:val="24"/>
+          <w:szCs w:val="24"/>
+        </w:rPr>
+        <w:t xml:space="preserve"> comes to an end”.</w:t>
+      </w:r>
+    </w:p>
+    <w:p>
+      <w:pPr>
+        <w:ind w:firstLine="567"/>
+        <w:rPr>
+          <w:sz w:val="24"/>
+          <w:szCs w:val="24"/>
+        </w:rPr>
+      </w:pPr>
+      <w:r>
+        <w:rPr>
+          <w:sz w:val="24"/>
+          <w:szCs w:val="24"/>
+        </w:rPr>
+        <w:t>“</w:t>
+      </w:r>
+      <w:r>
+        <w:rPr>
+          <w:sz w:val="24"/>
+          <w:szCs w:val="24"/>
+        </w:rPr>
+        <w:t xml:space="preserve">Well, every fight does come to an end” – The other girl assented – “However, </w:t>
+      </w:r>
+      <w:r>
+        <w:rPr>
+          <w:i/>
+          <w:sz w:val="24"/>
+          <w:szCs w:val="24"/>
+        </w:rPr>
+        <w:t>war</w:t>
+      </w:r>
+      <w:r>
+        <w:rPr>
+          <w:sz w:val="24"/>
+          <w:szCs w:val="24"/>
+        </w:rPr>
+        <w:t xml:space="preserve"> is a broader concept”.</w:t>
+      </w:r>
+    </w:p>
+    <w:p>
+      <w:pPr>
+        <w:ind w:firstLine="567"/>
+        <w:rPr>
+          <w:sz w:val="24"/>
+          <w:szCs w:val="24"/>
+        </w:rPr>
+      </w:pPr>
+      <w:r>
+        <w:rPr>
+          <w:sz w:val="24"/>
+          <w:szCs w:val="24"/>
+        </w:rPr>
+        <w:t>Lyra could be tiresome when she opened her digressions on the art of war.</w:t>
+      </w:r>
+    </w:p>
+    <w:p>
+      <w:pPr>
+        <w:ind w:firstLine="567"/>
+        <w:rPr>
+          <w:sz w:val="24"/>
+          <w:szCs w:val="24"/>
+        </w:rPr>
+      </w:pPr>
+      <w:r>
+        <w:rPr>
+          <w:sz w:val="24"/>
+          <w:szCs w:val="24"/>
+        </w:rPr>
+        <w:t>Despite she was just twenty – at least according to her – the sandy-haired girl knew she’d fought in a battlefield just three years earlier, when she didn’t even have the age to take part.</w:t>
+      </w:r>
+    </w:p>
+    <w:p>
+      <w:pPr>
+        <w:ind w:firstLine="567"/>
+        <w:rPr>
+          <w:sz w:val="24"/>
+          <w:szCs w:val="24"/>
+        </w:rPr>
+      </w:pPr>
+      <w:r>
+        <w:rPr>
+          <w:sz w:val="24"/>
+          <w:szCs w:val="24"/>
+        </w:rPr>
+        <w:t>Sometimes Sam was sincerely interested in her long-winded speeches about battle strategies and weapons.</w:t>
+      </w:r>
+    </w:p>
+    <w:p>
+      <w:pPr>
+        <w:ind w:firstLine="567"/>
+        <w:rPr>
+          <w:sz w:val="24"/>
+          <w:szCs w:val="24"/>
+        </w:rPr>
+      </w:pPr>
+      <w:r>
+        <w:rPr>
+          <w:sz w:val="24"/>
+          <w:szCs w:val="24"/>
+        </w:rPr>
+        <w:t>Sometimes, it was boring.</w:t>
+      </w:r>
+    </w:p>
+    <w:p>
+      <w:pPr>
+        <w:ind w:firstLine="567"/>
+        <w:rPr>
+          <w:sz w:val="24"/>
+          <w:szCs w:val="24"/>
+        </w:rPr>
+      </w:pPr>
+      <w:r>
+        <w:rPr>
+          <w:sz w:val="24"/>
+          <w:szCs w:val="24"/>
+        </w:rPr>
+        <w:t>“</w:t>
+      </w:r>
+      <w:r>
+        <w:rPr>
+          <w:sz w:val="24"/>
+          <w:szCs w:val="24"/>
+        </w:rPr>
+        <w:t xml:space="preserve">You and I have different opinions on the </w:t>
+      </w:r>
+      <w:r>
+        <w:rPr>
+          <w:i/>
+          <w:sz w:val="24"/>
+          <w:szCs w:val="24"/>
+        </w:rPr>
+        <w:t>broadness</w:t>
+      </w:r>
+      <w:r>
+        <w:rPr>
+          <w:sz w:val="24"/>
+          <w:szCs w:val="24"/>
+        </w:rPr>
+        <w:t xml:space="preserve"> of concepts” – She chuckled, earning a playful slap on her bare shoulder.</w:t>
+      </w:r>
+    </w:p>
+    <w:p>
+      <w:pPr>
+        <w:ind w:firstLine="567"/>
+        <w:rPr>
+          <w:sz w:val="24"/>
+          <w:szCs w:val="24"/>
+        </w:rPr>
+      </w:pPr>
+      <w:r>
+        <w:rPr>
+          <w:sz w:val="24"/>
+          <w:szCs w:val="24"/>
+        </w:rPr>
+        <w:t>“</w:t>
+      </w:r>
+      <w:r>
+        <w:rPr>
+          <w:sz w:val="24"/>
+          <w:szCs w:val="24"/>
+        </w:rPr>
+        <w:t>I’ll make you stop tittering</w:t>
+      </w:r>
+      <w:r>
+        <w:rPr>
+          <w:sz w:val="24"/>
+          <w:szCs w:val="24"/>
+        </w:rPr>
+        <w:t xml:space="preserve"> when we get out </w:t>
+      </w:r>
+      <w:r>
+        <w:rPr>
+          <w:sz w:val="24"/>
+          <w:szCs w:val="24"/>
+        </w:rPr>
+        <w:t>of this prison” – Lyra grumbled</w:t>
+      </w:r>
+      <w:r>
+        <w:rPr>
+          <w:sz w:val="24"/>
+          <w:szCs w:val="24"/>
+        </w:rPr>
+        <w:t>, casting a good-humored glance</w:t>
+      </w:r>
+      <w:r>
+        <w:rPr>
+          <w:sz w:val="24"/>
+          <w:szCs w:val="24"/>
+        </w:rPr>
+        <w:t xml:space="preserve"> – “</w:t>
+      </w:r>
+      <w:r>
+        <w:rPr>
+          <w:sz w:val="24"/>
+          <w:szCs w:val="24"/>
+        </w:rPr>
+        <w:t>I swear I will</w:t>
+      </w:r>
+      <w:r>
+        <w:rPr>
+          <w:sz w:val="24"/>
+          <w:szCs w:val="24"/>
+        </w:rPr>
+        <w:t>”.</w:t>
+      </w:r>
+    </w:p>
+    <w:p>
+      <w:pPr>
+        <w:ind w:firstLine="567"/>
+        <w:rPr>
+          <w:sz w:val="24"/>
+          <w:szCs w:val="24"/>
+        </w:rPr>
+      </w:pPr>
+      <w:r>
+        <w:rPr>
+          <w:i/>
+          <w:sz w:val="24"/>
+          <w:szCs w:val="24"/>
+        </w:rPr>
+        <w:t>When we get out</w:t>
+      </w:r>
+      <w:r>
+        <w:rPr>
+          <w:sz w:val="24"/>
+          <w:szCs w:val="24"/>
+        </w:rPr>
+        <w:t xml:space="preserve"> – she had said.</w:t>
+      </w:r>
+    </w:p>
+    <w:p>
+      <w:pPr>
+        <w:ind w:firstLine="567"/>
+        <w:rPr>
+          <w:sz w:val="24"/>
+          <w:szCs w:val="24"/>
+        </w:rPr>
+      </w:pPr>
+      <w:r>
+        <w:rPr>
+          <w:sz w:val="24"/>
+          <w:szCs w:val="24"/>
+        </w:rPr>
+        <w:t>Sam never contemplated the chance to get out.</w:t>
+      </w:r>
+    </w:p>
+    <w:p>
+      <w:pPr>
+        <w:ind w:firstLine="567"/>
+        <w:rPr>
+          <w:sz w:val="24"/>
+          <w:szCs w:val="24"/>
+        </w:rPr>
+      </w:pPr>
+      <w:r>
+        <w:rPr>
+          <w:sz w:val="24"/>
+          <w:szCs w:val="24"/>
+        </w:rPr>
+        <w:t xml:space="preserve">Since the day that a group of guardians had brought her to the prison, she had spent one third of her life confined within those metal </w:t>
+      </w:r>
+      <w:r>
+        <w:rPr>
+          <w:sz w:val="24"/>
+          <w:szCs w:val="24"/>
+        </w:rPr>
+        <w:t>walls</w:t>
+      </w:r>
+      <w:r>
+        <w:rPr>
+          <w:sz w:val="24"/>
+          <w:szCs w:val="24"/>
+        </w:rPr>
+        <w:t xml:space="preserve">, forced to </w:t>
+      </w:r>
+      <w:r>
+        <w:rPr>
+          <w:sz w:val="24"/>
+          <w:szCs w:val="24"/>
+        </w:rPr>
+        <w:t>a</w:t>
+      </w:r>
+      <w:r>
+        <w:rPr>
+          <w:sz w:val="24"/>
+          <w:szCs w:val="24"/>
+        </w:rPr>
+        <w:t xml:space="preserve"> </w:t>
+      </w:r>
+      <w:r>
+        <w:rPr>
+          <w:sz w:val="24"/>
+          <w:szCs w:val="24"/>
+        </w:rPr>
+        <w:t xml:space="preserve">life </w:t>
+      </w:r>
+      <w:r>
+        <w:rPr>
+          <w:sz w:val="24"/>
+          <w:szCs w:val="24"/>
+        </w:rPr>
+        <w:t>of fright and nightmares.</w:t>
+      </w:r>
+    </w:p>
+    <w:p>
+      <w:pPr>
+        <w:ind w:firstLine="567"/>
+        <w:rPr>
+          <w:sz w:val="24"/>
+          <w:szCs w:val="24"/>
+        </w:rPr>
+      </w:pPr>
+      <w:r>
+        <w:rPr>
+          <w:sz w:val="24"/>
+          <w:szCs w:val="24"/>
+        </w:rPr>
+        <w:t>Unlike the prisoners of the fourth and third level, her penalty was not measurable with a definite amount of years.</w:t>
+      </w:r>
+    </w:p>
+    <w:p>
+      <w:pPr>
+        <w:ind w:firstLine="567"/>
+        <w:rPr>
+          <w:sz w:val="24"/>
+          <w:szCs w:val="24"/>
+        </w:rPr>
+      </w:pPr>
+      <w:r>
+        <w:rPr>
+          <w:sz w:val="24"/>
+          <w:szCs w:val="24"/>
+        </w:rPr>
+        <w:t xml:space="preserve">Potentially, they could detail her forever. </w:t>
+      </w:r>
+    </w:p>
+    <w:p>
+      <w:pPr>
+        <w:ind w:firstLine="567"/>
+        <w:rPr>
+          <w:sz w:val="24"/>
+          <w:szCs w:val="24"/>
+        </w:rPr>
+      </w:pPr>
+      <w:r>
+        <w:rPr>
+          <w:sz w:val="24"/>
+          <w:szCs w:val="24"/>
+        </w:rPr>
+        <w:t xml:space="preserve">“I will never exit this hell” – She </w:t>
+      </w:r>
+      <w:r>
+        <w:rPr>
+          <w:sz w:val="24"/>
+          <w:szCs w:val="24"/>
+        </w:rPr>
+        <w:t>grieved – “Maybe I don’t even deserve it”.</w:t>
+      </w:r>
+    </w:p>
+    <w:p>
+      <w:pPr>
+        <w:ind w:firstLine="567"/>
+        <w:rPr>
+          <w:sz w:val="24"/>
+          <w:szCs w:val="24"/>
+        </w:rPr>
+      </w:pPr>
+      <w:r>
+        <w:rPr>
+          <w:sz w:val="24"/>
+          <w:szCs w:val="24"/>
+        </w:rPr>
+        <w:t xml:space="preserve">Lyra reassured her with a flick on her chin – “Hey, Sam, I meant it” – She murmured – “I </w:t>
+      </w:r>
+      <w:r>
+        <w:rPr>
+          <w:i/>
+          <w:sz w:val="24"/>
+          <w:szCs w:val="24"/>
+        </w:rPr>
+        <w:t>promise</w:t>
+      </w:r>
+      <w:r>
+        <w:rPr>
+          <w:sz w:val="24"/>
+          <w:szCs w:val="24"/>
+        </w:rPr>
+        <w:t xml:space="preserve"> you I will get both of us out of here, someday”.</w:t>
+      </w:r>
+    </w:p>
+    <w:p>
+      <w:pPr>
+        <w:ind w:firstLine="567"/>
+        <w:rPr>
+          <w:sz w:val="24"/>
+          <w:szCs w:val="24"/>
+        </w:rPr>
+      </w:pPr>
+      <w:r>
+        <w:rPr>
+          <w:sz w:val="24"/>
+          <w:szCs w:val="24"/>
+        </w:rPr>
+        <w:t xml:space="preserve">They started hopping on the </w:t>
+      </w:r>
+      <w:r>
+        <w:rPr>
+          <w:sz w:val="24"/>
+          <w:szCs w:val="24"/>
+        </w:rPr>
+        <w:t>steps down</w:t>
+      </w:r>
+      <w:r>
+        <w:rPr>
+          <w:sz w:val="24"/>
+          <w:szCs w:val="24"/>
+        </w:rPr>
+        <w:t>.</w:t>
+      </w:r>
+    </w:p>
+    <w:p>
+      <w:pPr>
+        <w:ind w:firstLine="567"/>
+        <w:rPr>
+          <w:sz w:val="24"/>
+          <w:szCs w:val="24"/>
+        </w:rPr>
+      </w:pPr>
+      <w:r>
+        <w:rPr>
+          <w:sz w:val="24"/>
+          <w:szCs w:val="24"/>
+        </w:rPr>
+        <w:t>After the sound of the lunch bell had filled the air, the dark and deserted corridors had filled up with prisoners who headed towards the refectory.</w:t>
       </w:r>
       <w:bookmarkStart w:id="0" w:name="_GoBack"/>
       <w:bookmarkEnd w:id="0"/>
-      <w:r>
-        <w:rPr>
-          <w:sz w:val="24"/>
-          <w:szCs w:val="24"/>
-        </w:rPr>
-        <w:t>self but partly directed to her friend.</w:t>
-      </w:r>
-    </w:p>
-    <w:p>
-      <w:pPr>
-        <w:ind w:firstLine="567"/>
-        <w:rPr>
-          <w:sz w:val="24"/>
-          <w:szCs w:val="24"/>
-        </w:rPr>
-      </w:pPr>
-      <w:r>
-        <w:rPr>
-          <w:sz w:val="24"/>
-          <w:szCs w:val="24"/>
-        </w:rPr>
-        <w:t>“</w:t>
-      </w:r>
-      <w:r>
-        <w:rPr>
-          <w:sz w:val="24"/>
-          <w:szCs w:val="24"/>
-        </w:rPr>
-        <w:t>Out of these walls things are not better” – Lyra blurted in a flat voice – “They shoot each other and shed their blood in the streets for power. Out there, people don’t respect the rule”.</w:t>
-      </w:r>
-    </w:p>
-    <w:p>
-      <w:pPr>
-        <w:ind w:firstLine="567"/>
-        <w:rPr>
-          <w:sz w:val="24"/>
-          <w:szCs w:val="24"/>
-        </w:rPr>
-      </w:pPr>
-      <w:r>
-        <w:rPr>
-          <w:sz w:val="24"/>
-          <w:szCs w:val="24"/>
-        </w:rPr>
-        <w:t xml:space="preserve">“I guess that it’s how war’s like” – Sam sighed – “Even the longest </w:t>
-      </w:r>
-      <w:r>
-        <w:rPr>
-          <w:sz w:val="24"/>
-          <w:szCs w:val="24"/>
-        </w:rPr>
-        <w:t>fight</w:t>
-      </w:r>
-      <w:r>
-        <w:rPr>
-          <w:sz w:val="24"/>
-          <w:szCs w:val="24"/>
-        </w:rPr>
-        <w:t xml:space="preserve"> comes to an end”.</w:t>
-      </w:r>
-    </w:p>
-    <w:p>
-      <w:pPr>
-        <w:ind w:firstLine="567"/>
-        <w:rPr>
-          <w:sz w:val="24"/>
-          <w:szCs w:val="24"/>
-        </w:rPr>
-      </w:pPr>
-      <w:r>
-        <w:rPr>
-          <w:sz w:val="24"/>
-          <w:szCs w:val="24"/>
-        </w:rPr>
-        <w:t>“</w:t>
-      </w:r>
-      <w:r>
-        <w:rPr>
-          <w:sz w:val="24"/>
-          <w:szCs w:val="24"/>
-        </w:rPr>
-        <w:t xml:space="preserve">Well, every fight does come to an end” – The other girl assented – “However, </w:t>
-      </w:r>
-      <w:r>
-        <w:rPr>
-          <w:i/>
-          <w:sz w:val="24"/>
-          <w:szCs w:val="24"/>
-        </w:rPr>
-        <w:t>war</w:t>
-      </w:r>
-      <w:r>
-        <w:rPr>
-          <w:sz w:val="24"/>
-          <w:szCs w:val="24"/>
-        </w:rPr>
-        <w:t xml:space="preserve"> is a broader concept”.</w:t>
-      </w:r>
-    </w:p>
-    <w:p>
-      <w:pPr>
-        <w:ind w:firstLine="567"/>
-        <w:rPr>
-          <w:sz w:val="24"/>
-          <w:szCs w:val="24"/>
-        </w:rPr>
-      </w:pPr>
-      <w:r>
-        <w:rPr>
-          <w:sz w:val="24"/>
-          <w:szCs w:val="24"/>
-        </w:rPr>
-        <w:t>Lyra could be tiresome when she opened her digressions on the art of war.</w:t>
-      </w:r>
-    </w:p>
-    <w:p>
-      <w:pPr>
-        <w:ind w:firstLine="567"/>
-        <w:rPr>
-          <w:sz w:val="24"/>
-          <w:szCs w:val="24"/>
-        </w:rPr>
-      </w:pPr>
-      <w:r>
-        <w:rPr>
-          <w:sz w:val="24"/>
-          <w:szCs w:val="24"/>
-        </w:rPr>
-        <w:t>Despite she was just twenty – at least according to her – the sandy-haired girl knew she’d fought in a battlefield just three years earlier, when she didn’t even have the age to take part.</w:t>
-      </w:r>
-    </w:p>
-    <w:p>
-      <w:pPr>
-        <w:ind w:firstLine="567"/>
-        <w:rPr>
-          <w:sz w:val="24"/>
-          <w:szCs w:val="24"/>
-        </w:rPr>
-      </w:pPr>
-      <w:r>
-        <w:rPr>
-          <w:sz w:val="24"/>
-          <w:szCs w:val="24"/>
-        </w:rPr>
-        <w:t>Sometimes Sam was sincerely interested in her long-winded speeches about battle strategies and weapons.</w:t>
-      </w:r>
-    </w:p>
-    <w:p>
-      <w:pPr>
-        <w:ind w:firstLine="567"/>
-        <w:rPr>
-          <w:sz w:val="24"/>
-          <w:szCs w:val="24"/>
-        </w:rPr>
-      </w:pPr>
-      <w:r>
-        <w:rPr>
-          <w:sz w:val="24"/>
-          <w:szCs w:val="24"/>
-        </w:rPr>
-        <w:t>Sometimes, it was boring.</w:t>
-      </w:r>
-    </w:p>
-    <w:p>
-      <w:pPr>
-        <w:ind w:firstLine="567"/>
-        <w:rPr>
-          <w:sz w:val="24"/>
-          <w:szCs w:val="24"/>
-        </w:rPr>
-      </w:pPr>
-      <w:r>
-        <w:rPr>
-          <w:sz w:val="24"/>
-          <w:szCs w:val="24"/>
-        </w:rPr>
-        <w:t>“</w:t>
-      </w:r>
-      <w:r>
-        <w:rPr>
-          <w:sz w:val="24"/>
-          <w:szCs w:val="24"/>
-        </w:rPr>
-        <w:t xml:space="preserve">You and I have different opinions on the </w:t>
-      </w:r>
-      <w:r>
-        <w:rPr>
-          <w:i/>
-          <w:sz w:val="24"/>
-          <w:szCs w:val="24"/>
-        </w:rPr>
-        <w:t>broadness</w:t>
-      </w:r>
-      <w:r>
-        <w:rPr>
-          <w:sz w:val="24"/>
-          <w:szCs w:val="24"/>
-        </w:rPr>
-        <w:t xml:space="preserve"> of concepts” – She chuckled, earning a playful slap on her bare shoulder.</w:t>
-      </w:r>
-    </w:p>
-    <w:p>
-      <w:pPr>
-        <w:ind w:firstLine="567"/>
-        <w:rPr>
-          <w:sz w:val="24"/>
-          <w:szCs w:val="24"/>
-        </w:rPr>
-      </w:pPr>
-      <w:r>
-        <w:rPr>
-          <w:sz w:val="24"/>
-          <w:szCs w:val="24"/>
-        </w:rPr>
-        <w:t>“</w:t>
-      </w:r>
-      <w:r>
-        <w:rPr>
-          <w:sz w:val="24"/>
-          <w:szCs w:val="24"/>
-        </w:rPr>
-        <w:t>You will titter less often when we get out of this prison” – Lyra grumbled.</w:t>
-      </w:r>
     </w:p>
     <w:sectPr>
       <w:pgSz w:w="11906" w:h="16838"/>

</xml_diff>

<commit_message>
Karyon, chapter 1: script finished, revision needed
</commit_message>
<xml_diff>
--- a/story-kar/Chapter 01.docx
+++ b/story-kar/Chapter 01.docx
@@ -3337,7 +3337,21 @@
           <w:sz w:val="24"/>
           <w:szCs w:val="24"/>
         </w:rPr>
-        <w:t>” – The junkie said – “Even better, today is the luckiest day of your life. It’s almost time for freedom, Sam” – She babbled.</w:t>
+        <w:t xml:space="preserve">” – The junkie said – “Even better, today is the luckiest day of your life. </w:t>
+      </w:r>
+      <w:r>
+        <w:rPr>
+          <w:sz w:val="24"/>
+          <w:szCs w:val="24"/>
+        </w:rPr>
+        <w:t>The time for freedom has arrived</w:t>
+      </w:r>
+      <w:r>
+        <w:rPr>
+          <w:sz w:val="24"/>
+          <w:szCs w:val="24"/>
+        </w:rPr>
+        <w:t>, Sam” – She babbled.</w:t>
       </w:r>
     </w:p>
     <w:p>
@@ -6610,7 +6624,21 @@
           <w:sz w:val="24"/>
           <w:szCs w:val="24"/>
         </w:rPr>
-        <w:t xml:space="preserve">Potentially, they could detail her forever. </w:t>
+        <w:t>Potentially, they could detai</w:t>
+      </w:r>
+      <w:r>
+        <w:rPr>
+          <w:sz w:val="24"/>
+          <w:szCs w:val="24"/>
+        </w:rPr>
+        <w:t>n</w:t>
+      </w:r>
+      <w:r>
+        <w:rPr>
+          <w:sz w:val="24"/>
+          <w:szCs w:val="24"/>
+        </w:rPr>
+        <w:t xml:space="preserve"> her forever. </w:t>
       </w:r>
     </w:p>
     <w:p>
@@ -6664,7 +6692,21 @@
           <w:sz w:val="24"/>
           <w:szCs w:val="24"/>
         </w:rPr>
-        <w:t xml:space="preserve"> you I will get both of us out of here, someday”.</w:t>
+        <w:t xml:space="preserve"> you</w:t>
+      </w:r>
+      <w:r>
+        <w:rPr>
+          <w:sz w:val="24"/>
+          <w:szCs w:val="24"/>
+        </w:rPr>
+        <w:t>,</w:t>
+      </w:r>
+      <w:r>
+        <w:rPr>
+          <w:sz w:val="24"/>
+          <w:szCs w:val="24"/>
+        </w:rPr>
+        <w:t xml:space="preserve"> I will get both of us out of here, someday”.</w:t>
       </w:r>
     </w:p>
     <w:p>
@@ -6710,10 +6752,1068 @@
           <w:sz w:val="24"/>
           <w:szCs w:val="24"/>
         </w:rPr>
-        <w:t>After the sound of the lunch bell had filled the air, the dark and deserted corridors had filled up with prisoners who headed towards the refectory.</w:t>
+        <w:t>After the sound of the lunch bell had filled the air, the dark and deserted corridors had filled up with prisoners w</w:t>
+      </w:r>
+      <w:r>
+        <w:rPr>
+          <w:sz w:val="24"/>
+          <w:szCs w:val="24"/>
+        </w:rPr>
+        <w:t>ho headed towards the refectory for the daily lunch.</w:t>
+      </w:r>
+    </w:p>
+    <w:p>
+      <w:pPr>
+        <w:ind w:firstLine="567"/>
+        <w:rPr>
+          <w:sz w:val="24"/>
+          <w:szCs w:val="24"/>
+        </w:rPr>
+      </w:pPr>
+      <w:r>
+        <w:rPr>
+          <w:sz w:val="24"/>
+          <w:szCs w:val="24"/>
+        </w:rPr>
+        <w:t>Sam liked observing with a cautious foxy gaze their faces and their emotions while they walked in droved, trying to capture their human aspects behind their lifeless bodies.</w:t>
+      </w:r>
+    </w:p>
+    <w:p>
+      <w:pPr>
+        <w:ind w:firstLine="567"/>
+        <w:rPr>
+          <w:sz w:val="24"/>
+          <w:szCs w:val="24"/>
+        </w:rPr>
+      </w:pPr>
+      <w:r>
+        <w:rPr>
+          <w:sz w:val="24"/>
+          <w:szCs w:val="24"/>
+        </w:rPr>
+        <w:t>Some looked grim and discontented as always, curled up in their worn garments, but that day some sustained a dim smile, perhaps pleased for the coming of spring.</w:t>
+      </w:r>
+    </w:p>
+    <w:p>
+      <w:pPr>
+        <w:ind w:firstLine="567"/>
+        <w:rPr>
+          <w:sz w:val="24"/>
+          <w:szCs w:val="24"/>
+        </w:rPr>
+      </w:pPr>
+      <w:r>
+        <w:rPr>
+          <w:sz w:val="24"/>
+          <w:szCs w:val="24"/>
+        </w:rPr>
+        <w:t>Desmoterion was a quite advanced facility in terms of technology.</w:t>
+      </w:r>
+    </w:p>
+    <w:p>
+      <w:pPr>
+        <w:ind w:firstLine="567"/>
+        <w:rPr>
+          <w:sz w:val="24"/>
+          <w:szCs w:val="24"/>
+        </w:rPr>
+      </w:pPr>
+      <w:r>
+        <w:rPr>
+          <w:sz w:val="24"/>
+          <w:szCs w:val="24"/>
+        </w:rPr>
+        <w:t xml:space="preserve">Before the revolution, </w:t>
+      </w:r>
+      <w:r>
+        <w:rPr>
+          <w:sz w:val="24"/>
+          <w:szCs w:val="24"/>
+        </w:rPr>
+        <w:t>the electrical power was supplied by the enormous array of PV panels that extended for several kilometers to the sides of the main structure.</w:t>
+      </w:r>
+    </w:p>
+    <w:p>
+      <w:pPr>
+        <w:ind w:firstLine="567"/>
+        <w:rPr>
+          <w:sz w:val="24"/>
+          <w:szCs w:val="24"/>
+        </w:rPr>
+      </w:pPr>
+      <w:r>
+        <w:rPr>
+          <w:sz w:val="24"/>
+          <w:szCs w:val="24"/>
+        </w:rPr>
+        <w:t>The cells were heated and the lighting was operative twenty-four hours a day.</w:t>
+      </w:r>
+    </w:p>
+    <w:p>
+      <w:pPr>
+        <w:ind w:firstLine="567"/>
+        <w:rPr>
+          <w:sz w:val="24"/>
+          <w:szCs w:val="24"/>
+        </w:rPr>
+      </w:pPr>
+      <w:r>
+        <w:rPr>
+          <w:sz w:val="24"/>
+          <w:szCs w:val="24"/>
+        </w:rPr>
+        <w:t xml:space="preserve">Now the </w:t>
+      </w:r>
+      <w:r>
+        <w:rPr>
+          <w:i/>
+          <w:sz w:val="24"/>
+          <w:szCs w:val="24"/>
+        </w:rPr>
+        <w:t>Infidels</w:t>
+      </w:r>
+      <w:r>
+        <w:rPr>
+          <w:sz w:val="24"/>
+          <w:szCs w:val="24"/>
+        </w:rPr>
+        <w:t xml:space="preserve"> had damaged part of the installation, leaving the prison with less than the half of the power</w:t>
+      </w:r>
+      <w:r>
+        <w:rPr>
+          <w:sz w:val="24"/>
+          <w:szCs w:val="24"/>
+        </w:rPr>
+        <w:t xml:space="preserve"> modules.</w:t>
+      </w:r>
+    </w:p>
+    <w:p>
+      <w:pPr>
+        <w:ind w:firstLine="567"/>
+        <w:rPr>
+          <w:sz w:val="24"/>
+          <w:szCs w:val="24"/>
+        </w:rPr>
+      </w:pPr>
+      <w:r>
+        <w:rPr>
+          <w:sz w:val="24"/>
+          <w:szCs w:val="24"/>
+        </w:rPr>
+        <w:lastRenderedPageBreak/>
+        <w:t>Just for the sole purpose of keeping Karyon alive, the guardians rather chose to deprive the prisoners of their personal supply of energy, leaving them in the cold.</w:t>
+      </w:r>
+    </w:p>
+    <w:p>
+      <w:pPr>
+        <w:ind w:firstLine="567"/>
+        <w:rPr>
+          <w:sz w:val="24"/>
+          <w:szCs w:val="24"/>
+        </w:rPr>
+      </w:pPr>
+      <w:r>
+        <w:rPr>
+          <w:sz w:val="24"/>
+          <w:szCs w:val="24"/>
+        </w:rPr>
+        <w:t>Sometimes, the winter frost was nearly unbearable.</w:t>
+      </w:r>
+    </w:p>
+    <w:p>
+      <w:pPr>
+        <w:ind w:firstLine="567"/>
+        <w:rPr>
+          <w:sz w:val="24"/>
+          <w:szCs w:val="24"/>
+        </w:rPr>
+      </w:pPr>
+      <w:r>
+        <w:rPr>
+          <w:i/>
+          <w:sz w:val="24"/>
+          <w:szCs w:val="24"/>
+        </w:rPr>
+        <w:t>Blame the Infidels</w:t>
+      </w:r>
+      <w:r>
+        <w:rPr>
+          <w:sz w:val="24"/>
+          <w:szCs w:val="24"/>
+        </w:rPr>
+        <w:t xml:space="preserve"> – they said – those grimy animals harm our homeland and stain our soil with their </w:t>
+      </w:r>
+      <w:r>
+        <w:rPr>
+          <w:sz w:val="24"/>
+          <w:szCs w:val="24"/>
+        </w:rPr>
+        <w:t>shameful war</w:t>
+      </w:r>
+      <w:r>
+        <w:rPr>
+          <w:sz w:val="24"/>
+          <w:szCs w:val="24"/>
+        </w:rPr>
+        <w:t>…</w:t>
+      </w:r>
+    </w:p>
+    <w:p>
+      <w:pPr>
+        <w:ind w:firstLine="567"/>
+        <w:rPr>
+          <w:sz w:val="24"/>
+          <w:szCs w:val="24"/>
+        </w:rPr>
+      </w:pPr>
+      <w:r>
+        <w:rPr>
+          <w:sz w:val="24"/>
+          <w:szCs w:val="24"/>
+        </w:rPr>
+        <w:t xml:space="preserve">Sam and Lyra turned the corner </w:t>
+      </w:r>
+      <w:r>
+        <w:rPr>
+          <w:sz w:val="24"/>
+          <w:szCs w:val="24"/>
+        </w:rPr>
+        <w:t xml:space="preserve">of the bleached corridor </w:t>
+      </w:r>
+      <w:r>
+        <w:rPr>
+          <w:sz w:val="24"/>
+          <w:szCs w:val="24"/>
+        </w:rPr>
+        <w:t xml:space="preserve">together with the crowd, </w:t>
+      </w:r>
+      <w:r>
+        <w:rPr>
+          <w:sz w:val="24"/>
+          <w:szCs w:val="24"/>
+        </w:rPr>
+        <w:t>nosing the smell of food, already.</w:t>
+      </w:r>
+    </w:p>
+    <w:p>
+      <w:pPr>
+        <w:ind w:firstLine="567"/>
+        <w:rPr>
+          <w:sz w:val="24"/>
+          <w:szCs w:val="24"/>
+        </w:rPr>
+      </w:pPr>
+      <w:r>
+        <w:rPr>
+          <w:sz w:val="24"/>
+          <w:szCs w:val="24"/>
+        </w:rPr>
+        <w:t>The dark-haired girl craved for food all the time.</w:t>
+      </w:r>
+    </w:p>
+    <w:p>
+      <w:pPr>
+        <w:ind w:firstLine="567"/>
+        <w:rPr>
+          <w:sz w:val="24"/>
+          <w:szCs w:val="24"/>
+        </w:rPr>
+      </w:pPr>
+      <w:r>
+        <w:rPr>
+          <w:sz w:val="24"/>
+          <w:szCs w:val="24"/>
+        </w:rPr>
+        <w:t>H</w:t>
+      </w:r>
+      <w:r>
+        <w:rPr>
+          <w:sz w:val="24"/>
+          <w:szCs w:val="24"/>
+        </w:rPr>
+        <w:t>av</w:t>
+      </w:r>
+      <w:r>
+        <w:rPr>
+          <w:sz w:val="24"/>
+          <w:szCs w:val="24"/>
+        </w:rPr>
+        <w:t xml:space="preserve">ing tasted better food during her </w:t>
+      </w:r>
+      <w:r>
+        <w:rPr>
+          <w:sz w:val="24"/>
+          <w:szCs w:val="24"/>
+        </w:rPr>
+        <w:t xml:space="preserve">childhood, </w:t>
+      </w:r>
+      <w:r>
+        <w:rPr>
+          <w:sz w:val="24"/>
+          <w:szCs w:val="24"/>
+        </w:rPr>
+        <w:t>Sam hated that flavorless mush, but Lyra</w:t>
+      </w:r>
+      <w:r>
+        <w:rPr>
+          <w:sz w:val="24"/>
+          <w:szCs w:val="24"/>
+        </w:rPr>
+        <w:t xml:space="preserve">, who </w:t>
+      </w:r>
+      <w:r>
+        <w:rPr>
+          <w:sz w:val="24"/>
+          <w:szCs w:val="24"/>
+        </w:rPr>
+        <w:t xml:space="preserve">hadn’t </w:t>
+      </w:r>
+      <w:r>
+        <w:rPr>
+          <w:sz w:val="24"/>
+          <w:szCs w:val="24"/>
+        </w:rPr>
+        <w:t xml:space="preserve">ever </w:t>
+      </w:r>
+      <w:r>
+        <w:rPr>
+          <w:sz w:val="24"/>
+          <w:szCs w:val="24"/>
+        </w:rPr>
+        <w:t xml:space="preserve">eaten a piece of </w:t>
+      </w:r>
+      <w:r>
+        <w:rPr>
+          <w:sz w:val="24"/>
+          <w:szCs w:val="24"/>
+        </w:rPr>
+        <w:t>real</w:t>
+      </w:r>
+      <w:r>
+        <w:rPr>
+          <w:sz w:val="24"/>
+          <w:szCs w:val="24"/>
+        </w:rPr>
+        <w:t xml:space="preserve"> bread, </w:t>
+      </w:r>
+      <w:r>
+        <w:rPr>
+          <w:sz w:val="24"/>
+          <w:szCs w:val="24"/>
+        </w:rPr>
+        <w:t>couldn’t be so</w:t>
+      </w:r>
+      <w:r>
+        <w:rPr>
+          <w:sz w:val="24"/>
+          <w:szCs w:val="24"/>
+        </w:rPr>
+        <w:t xml:space="preserve"> </w:t>
+      </w:r>
+      <w:r>
+        <w:rPr>
+          <w:sz w:val="24"/>
+          <w:szCs w:val="24"/>
+        </w:rPr>
+        <w:t>squeamish</w:t>
+      </w:r>
+      <w:r>
+        <w:rPr>
+          <w:sz w:val="24"/>
+          <w:szCs w:val="24"/>
+        </w:rPr>
+        <w:t>.</w:t>
+      </w:r>
+    </w:p>
+    <w:p>
+      <w:pPr>
+        <w:ind w:firstLine="567"/>
+        <w:rPr>
+          <w:sz w:val="24"/>
+          <w:szCs w:val="24"/>
+        </w:rPr>
+      </w:pPr>
+      <w:r>
+        <w:rPr>
+          <w:sz w:val="24"/>
+          <w:szCs w:val="24"/>
+        </w:rPr>
+        <w:t>Finally, turning the corner again</w:t>
+      </w:r>
+      <w:r>
+        <w:rPr>
+          <w:sz w:val="24"/>
+          <w:szCs w:val="24"/>
+        </w:rPr>
+        <w:t>,</w:t>
+      </w:r>
+      <w:r>
+        <w:rPr>
+          <w:sz w:val="24"/>
+          <w:szCs w:val="24"/>
+        </w:rPr>
+        <w:t xml:space="preserve"> they could </w:t>
+      </w:r>
+      <w:r>
+        <w:rPr>
+          <w:sz w:val="24"/>
+          <w:szCs w:val="24"/>
+        </w:rPr>
+        <w:t>spot</w:t>
+      </w:r>
+      <w:r>
+        <w:rPr>
+          <w:sz w:val="24"/>
+          <w:szCs w:val="24"/>
+        </w:rPr>
+        <w:t xml:space="preserve"> the </w:t>
+      </w:r>
+      <w:r>
+        <w:rPr>
+          <w:sz w:val="24"/>
+          <w:szCs w:val="24"/>
+        </w:rPr>
+        <w:t>signboard of the refectory.</w:t>
+      </w:r>
+    </w:p>
+    <w:p>
+      <w:pPr>
+        <w:ind w:firstLine="567"/>
+        <w:rPr>
+          <w:sz w:val="24"/>
+          <w:szCs w:val="24"/>
+        </w:rPr>
+      </w:pPr>
+      <w:r>
+        <w:rPr>
+          <w:sz w:val="24"/>
+          <w:szCs w:val="24"/>
+        </w:rPr>
+        <w:t>They were about to step into the large size room when a small group of guardians overcame them, pushing through the rabble by dint of rough shoves.</w:t>
+      </w:r>
+    </w:p>
+    <w:p>
+      <w:pPr>
+        <w:ind w:firstLine="567"/>
+        <w:rPr>
+          <w:sz w:val="24"/>
+          <w:szCs w:val="24"/>
+        </w:rPr>
+      </w:pPr>
+      <w:r>
+        <w:rPr>
+          <w:sz w:val="24"/>
+          <w:szCs w:val="24"/>
+        </w:rPr>
+        <w:t>Sam recognized the two who had patrolled the Terrace a few minutes earlier.</w:t>
+      </w:r>
+    </w:p>
+    <w:p>
+      <w:pPr>
+        <w:ind w:firstLine="567"/>
+        <w:rPr>
+          <w:sz w:val="24"/>
+          <w:szCs w:val="24"/>
+        </w:rPr>
+      </w:pPr>
+      <w:r>
+        <w:rPr>
+          <w:sz w:val="24"/>
+          <w:szCs w:val="24"/>
+        </w:rPr>
+        <w:t>She noticed the</w:t>
+      </w:r>
+      <w:r>
+        <w:rPr>
+          <w:sz w:val="24"/>
+          <w:szCs w:val="24"/>
+        </w:rPr>
+        <w:t xml:space="preserve"> tallest of them</w:t>
+      </w:r>
+      <w:r>
+        <w:rPr>
+          <w:sz w:val="24"/>
+          <w:szCs w:val="24"/>
+        </w:rPr>
+        <w:t xml:space="preserve"> </w:t>
+      </w:r>
+      <w:r>
+        <w:rPr>
+          <w:sz w:val="24"/>
+          <w:szCs w:val="24"/>
+        </w:rPr>
+        <w:t xml:space="preserve">clang a pair of steel handcuffs that he toyed with, sporting a </w:t>
+      </w:r>
+      <w:r>
+        <w:rPr>
+          <w:sz w:val="24"/>
+          <w:szCs w:val="24"/>
+        </w:rPr>
+        <w:t>bloodthirsty</w:t>
+      </w:r>
+      <w:r>
+        <w:rPr>
+          <w:sz w:val="24"/>
+          <w:szCs w:val="24"/>
+        </w:rPr>
+        <w:t xml:space="preserve"> grin on his angular face.</w:t>
+      </w:r>
+    </w:p>
+    <w:p>
+      <w:pPr>
+        <w:ind w:firstLine="567"/>
+        <w:rPr>
+          <w:sz w:val="24"/>
+          <w:szCs w:val="24"/>
+        </w:rPr>
+      </w:pPr>
+      <w:r>
+        <w:rPr>
+          <w:sz w:val="24"/>
+          <w:szCs w:val="24"/>
+        </w:rPr>
+        <w:t>Alongside with the pair, walked two other guardian.</w:t>
+      </w:r>
+    </w:p>
+    <w:p>
+      <w:pPr>
+        <w:ind w:firstLine="567"/>
+        <w:rPr>
+          <w:sz w:val="24"/>
+          <w:szCs w:val="24"/>
+        </w:rPr>
+      </w:pPr>
+      <w:r>
+        <w:rPr>
+          <w:sz w:val="24"/>
+          <w:szCs w:val="24"/>
+        </w:rPr>
+        <w:t>The first one was a scrawny</w:t>
+      </w:r>
+      <w:r>
+        <w:rPr>
+          <w:sz w:val="24"/>
+          <w:szCs w:val="24"/>
+        </w:rPr>
+        <w:t xml:space="preserve"> </w:t>
+      </w:r>
+      <w:r>
+        <w:rPr>
+          <w:sz w:val="24"/>
+          <w:szCs w:val="24"/>
+        </w:rPr>
+        <w:t xml:space="preserve">middle-aged </w:t>
+      </w:r>
+      <w:r>
+        <w:rPr>
+          <w:sz w:val="24"/>
+          <w:szCs w:val="24"/>
+        </w:rPr>
+        <w:t xml:space="preserve">woman that Sam knew to be the </w:t>
+      </w:r>
+      <w:r>
+        <w:rPr>
+          <w:sz w:val="24"/>
+          <w:szCs w:val="24"/>
+        </w:rPr>
+        <w:t>chief guardian of the third level.</w:t>
+      </w:r>
+    </w:p>
+    <w:p>
+      <w:pPr>
+        <w:ind w:firstLine="567"/>
+        <w:rPr>
+          <w:sz w:val="24"/>
+          <w:szCs w:val="24"/>
+        </w:rPr>
+      </w:pPr>
+      <w:r>
+        <w:rPr>
+          <w:sz w:val="24"/>
+          <w:szCs w:val="24"/>
+        </w:rPr>
+        <w:t>Next to her, placid and rigged out with her icy smile, stood Selene.</w:t>
+      </w:r>
+    </w:p>
+    <w:p>
+      <w:pPr>
+        <w:ind w:firstLine="567"/>
+        <w:rPr>
+          <w:sz w:val="24"/>
+          <w:szCs w:val="24"/>
+        </w:rPr>
+      </w:pPr>
+      <w:r>
+        <w:rPr>
+          <w:sz w:val="24"/>
+          <w:szCs w:val="24"/>
+        </w:rPr>
+        <w:t xml:space="preserve">“I see the trouble coming” – Lyra whispered near her ears – “They’re going to </w:t>
+      </w:r>
+      <w:r>
+        <w:rPr>
+          <w:sz w:val="24"/>
+          <w:szCs w:val="24"/>
+        </w:rPr>
+        <w:t>beat the shit out of someone, I don’t want to watch”.</w:t>
+      </w:r>
+    </w:p>
+    <w:p>
+      <w:pPr>
+        <w:ind w:firstLine="567"/>
+        <w:rPr>
+          <w:sz w:val="24"/>
+          <w:szCs w:val="24"/>
+        </w:rPr>
+      </w:pPr>
+      <w:r>
+        <w:rPr>
+          <w:sz w:val="24"/>
+          <w:szCs w:val="24"/>
+        </w:rPr>
+        <w:t>Her friend tried to turn around and drag her along, but Sam remained motionless.</w:t>
+      </w:r>
+    </w:p>
+    <w:p>
+      <w:pPr>
+        <w:ind w:firstLine="567"/>
+        <w:rPr>
+          <w:sz w:val="24"/>
+          <w:szCs w:val="24"/>
+        </w:rPr>
+      </w:pPr>
+      <w:r>
+        <w:rPr>
+          <w:sz w:val="24"/>
+          <w:szCs w:val="24"/>
+        </w:rPr>
+        <w:t xml:space="preserve">The group of guardian had located its target, a skinny girl with red-shaded </w:t>
+      </w:r>
+      <w:r>
+        <w:rPr>
+          <w:sz w:val="24"/>
+          <w:szCs w:val="24"/>
+        </w:rPr>
+        <w:t xml:space="preserve">biscuit brown </w:t>
+      </w:r>
+      <w:r>
+        <w:rPr>
+          <w:sz w:val="24"/>
+          <w:szCs w:val="24"/>
+        </w:rPr>
+        <w:t>hair, and had blocked her to the wall, handcuffing her wrists.</w:t>
+      </w:r>
+    </w:p>
+    <w:p>
+      <w:pPr>
+        <w:ind w:firstLine="567"/>
+        <w:rPr>
+          <w:sz w:val="24"/>
+          <w:szCs w:val="24"/>
+        </w:rPr>
+      </w:pPr>
+      <w:r>
+        <w:rPr>
+          <w:sz w:val="24"/>
+          <w:szCs w:val="24"/>
+        </w:rPr>
+        <w:t>Casting a closer look, she recognized the junkie.</w:t>
+      </w:r>
+    </w:p>
+    <w:p>
+      <w:pPr>
+        <w:ind w:firstLine="567"/>
+        <w:rPr>
+          <w:sz w:val="24"/>
+          <w:szCs w:val="24"/>
+        </w:rPr>
+      </w:pPr>
+      <w:r>
+        <w:rPr>
+          <w:sz w:val="24"/>
+          <w:szCs w:val="24"/>
+        </w:rPr>
+        <w:t>She was definitively the weird girl who’d stopped her some hours earlier, in front of the entrance of the elevators.</w:t>
+      </w:r>
+    </w:p>
+    <w:p>
+      <w:pPr>
+        <w:ind w:firstLine="567"/>
+        <w:rPr>
+          <w:sz w:val="24"/>
+          <w:szCs w:val="24"/>
+        </w:rPr>
+      </w:pPr>
+      <w:r>
+        <w:rPr>
+          <w:sz w:val="24"/>
+          <w:szCs w:val="24"/>
+        </w:rPr>
+        <w:t>The junkie tried to struggle</w:t>
+      </w:r>
+      <w:r>
+        <w:rPr>
+          <w:sz w:val="24"/>
+          <w:szCs w:val="24"/>
+        </w:rPr>
+        <w:t>, to tear loose from the tight grip of the tormentors.</w:t>
+      </w:r>
+    </w:p>
+    <w:p>
+      <w:pPr>
+        <w:ind w:firstLine="567"/>
+        <w:rPr>
+          <w:sz w:val="24"/>
+          <w:szCs w:val="24"/>
+        </w:rPr>
+      </w:pPr>
+      <w:r>
+        <w:rPr>
+          <w:sz w:val="24"/>
+          <w:szCs w:val="24"/>
+        </w:rPr>
+        <w:t>She beat a wild punch on the first guardian, who groaned and pawed his own temples to feel a trickle of flowing warm blood.</w:t>
+      </w:r>
+    </w:p>
+    <w:p>
+      <w:pPr>
+        <w:ind w:firstLine="567"/>
+        <w:rPr>
+          <w:sz w:val="24"/>
+          <w:szCs w:val="24"/>
+        </w:rPr>
+      </w:pPr>
+      <w:r>
+        <w:rPr>
+          <w:sz w:val="24"/>
+          <w:szCs w:val="24"/>
+        </w:rPr>
+        <w:t>It almost looked like the girl had freed herself, but she was weak.</w:t>
+      </w:r>
+    </w:p>
+    <w:p>
+      <w:pPr>
+        <w:ind w:firstLine="567"/>
+        <w:rPr>
+          <w:sz w:val="24"/>
+          <w:szCs w:val="24"/>
+        </w:rPr>
+      </w:pPr>
+      <w:r>
+        <w:rPr>
+          <w:sz w:val="24"/>
+          <w:szCs w:val="24"/>
+        </w:rPr>
+        <w:t xml:space="preserve">She was probably slackened by some </w:t>
+      </w:r>
+      <w:r>
+        <w:rPr>
+          <w:sz w:val="24"/>
+          <w:szCs w:val="24"/>
+        </w:rPr>
+        <w:t>opioid</w:t>
+      </w:r>
+      <w:r>
+        <w:rPr>
+          <w:sz w:val="24"/>
+          <w:szCs w:val="24"/>
+        </w:rPr>
+        <w:t xml:space="preserve"> drug, according to the swelling of her eyes and the pearly sweat that moistened her cheeks</w:t>
+      </w:r>
+      <w:r>
+        <w:rPr>
+          <w:sz w:val="24"/>
+          <w:szCs w:val="24"/>
+        </w:rPr>
+        <w:t>, and surrendered to the intakes</w:t>
+      </w:r>
+      <w:r>
+        <w:rPr>
+          <w:sz w:val="24"/>
+          <w:szCs w:val="24"/>
+        </w:rPr>
+        <w:t>.</w:t>
+      </w:r>
+    </w:p>
+    <w:p>
+      <w:pPr>
+        <w:ind w:firstLine="567"/>
+        <w:rPr>
+          <w:sz w:val="24"/>
+          <w:szCs w:val="24"/>
+        </w:rPr>
+      </w:pPr>
+      <w:r>
+        <w:rPr>
+          <w:sz w:val="24"/>
+          <w:szCs w:val="24"/>
+        </w:rPr>
+        <w:t>The other guardian clutched her shoulder and released a violent blow on the nose, leaving the prisoner out of breath.</w:t>
+      </w:r>
+    </w:p>
+    <w:p>
+      <w:pPr>
+        <w:ind w:firstLine="567"/>
+        <w:rPr>
+          <w:sz w:val="24"/>
+          <w:szCs w:val="24"/>
+        </w:rPr>
+      </w:pPr>
+      <w:r>
+        <w:rPr>
+          <w:sz w:val="24"/>
+          <w:szCs w:val="24"/>
+        </w:rPr>
+        <w:t>Sam couldn’t just hopelessly witness the scene, and let off Lyra’s hold.</w:t>
+      </w:r>
+    </w:p>
+    <w:p>
+      <w:pPr>
+        <w:ind w:firstLine="567"/>
+        <w:rPr>
+          <w:sz w:val="24"/>
+          <w:szCs w:val="24"/>
+        </w:rPr>
+      </w:pPr>
+      <w:r>
+        <w:rPr>
+          <w:sz w:val="24"/>
+          <w:szCs w:val="24"/>
+        </w:rPr>
+        <w:t>“Where are you going” – Lyra</w:t>
+      </w:r>
+      <w:r>
+        <w:rPr>
+          <w:sz w:val="24"/>
+          <w:szCs w:val="24"/>
+        </w:rPr>
+        <w:t xml:space="preserve"> hissed in a nervous tone, overflowing with concern.</w:t>
+      </w:r>
+    </w:p>
+    <w:p>
+      <w:pPr>
+        <w:ind w:firstLine="567"/>
+        <w:rPr>
+          <w:sz w:val="24"/>
+          <w:szCs w:val="24"/>
+        </w:rPr>
+      </w:pPr>
+      <w:r>
+        <w:rPr>
+          <w:sz w:val="24"/>
+          <w:szCs w:val="24"/>
+        </w:rPr>
+        <w:t>She tried to hold off Sam, but she couldn’t hear her words…</w:t>
+      </w:r>
+    </w:p>
+    <w:p>
+      <w:pPr>
+        <w:ind w:firstLine="567"/>
+        <w:rPr>
+          <w:sz w:val="24"/>
+          <w:szCs w:val="24"/>
+        </w:rPr>
+      </w:pPr>
+      <w:r>
+        <w:rPr>
+          <w:sz w:val="24"/>
+          <w:szCs w:val="24"/>
+        </w:rPr>
+        <w:t>“What are you doing?” – She whined toward Selene, holding back a grimace – “They’re hurting her, don’t you see”.</w:t>
+      </w:r>
+    </w:p>
+    <w:p>
+      <w:pPr>
+        <w:ind w:firstLine="567"/>
+        <w:rPr>
+          <w:sz w:val="24"/>
+          <w:szCs w:val="24"/>
+        </w:rPr>
+      </w:pPr>
+      <w:r>
+        <w:rPr>
+          <w:sz w:val="24"/>
+          <w:szCs w:val="24"/>
+        </w:rPr>
+        <w:t>The guardian whirled around and faced her, gently leaning a hand on her shoulder.</w:t>
+      </w:r>
+    </w:p>
+    <w:p>
+      <w:pPr>
+        <w:ind w:firstLine="567"/>
+        <w:rPr>
+          <w:sz w:val="24"/>
+          <w:szCs w:val="24"/>
+        </w:rPr>
+      </w:pPr>
+      <w:r>
+        <w:rPr>
+          <w:sz w:val="24"/>
+          <w:szCs w:val="24"/>
+        </w:rPr>
+        <w:t xml:space="preserve">“Stay out, Sam, it does not concern you” - She calmly bade, speaking with her usual voice, calibrated and mellifluous, matched with her </w:t>
+      </w:r>
+      <w:r>
+        <w:rPr>
+          <w:sz w:val="24"/>
+          <w:szCs w:val="24"/>
+        </w:rPr>
+        <w:t>eyes as cool as rainwater</w:t>
+      </w:r>
+      <w:r>
+        <w:rPr>
+          <w:sz w:val="24"/>
+          <w:szCs w:val="24"/>
+        </w:rPr>
+        <w:t>.</w:t>
+      </w:r>
+    </w:p>
+    <w:p>
+      <w:pPr>
+        <w:ind w:firstLine="567"/>
+        <w:rPr>
+          <w:sz w:val="24"/>
+          <w:szCs w:val="24"/>
+        </w:rPr>
+      </w:pPr>
+      <w:r>
+        <w:rPr>
+          <w:sz w:val="24"/>
+          <w:szCs w:val="24"/>
+        </w:rPr>
+        <w:t xml:space="preserve">“This human waste is </w:t>
+      </w:r>
+      <w:r>
+        <w:rPr>
+          <w:sz w:val="24"/>
+          <w:szCs w:val="24"/>
+        </w:rPr>
+        <w:t xml:space="preserve">not </w:t>
+      </w:r>
+      <w:r>
+        <w:rPr>
+          <w:sz w:val="24"/>
+          <w:szCs w:val="24"/>
+        </w:rPr>
+        <w:t>worthy of your attention</w:t>
+      </w:r>
+      <w:r>
+        <w:rPr>
+          <w:sz w:val="24"/>
+          <w:szCs w:val="24"/>
+        </w:rPr>
+        <w:t>”.</w:t>
+      </w:r>
+    </w:p>
+    <w:p>
+      <w:pPr>
+        <w:ind w:firstLine="567"/>
+        <w:rPr>
+          <w:sz w:val="24"/>
+          <w:szCs w:val="24"/>
+        </w:rPr>
+      </w:pPr>
+      <w:r>
+        <w:rPr>
+          <w:sz w:val="24"/>
+          <w:szCs w:val="24"/>
+        </w:rPr>
+        <w:t xml:space="preserve">The </w:t>
+      </w:r>
+      <w:r>
+        <w:rPr>
+          <w:sz w:val="24"/>
+          <w:szCs w:val="24"/>
+        </w:rPr>
+        <w:t xml:space="preserve">pitiful </w:t>
+      </w:r>
+      <w:r>
+        <w:rPr>
+          <w:sz w:val="24"/>
+          <w:szCs w:val="24"/>
+        </w:rPr>
+        <w:t>face of the poor girl now vocalized only sorrow and weariness.</w:t>
+      </w:r>
+    </w:p>
+    <w:p>
+      <w:pPr>
+        <w:ind w:firstLine="567"/>
+        <w:rPr>
+          <w:sz w:val="24"/>
+          <w:szCs w:val="24"/>
+        </w:rPr>
+      </w:pPr>
+      <w:r>
+        <w:rPr>
+          <w:sz w:val="24"/>
+          <w:szCs w:val="24"/>
+        </w:rPr>
+        <w:t>Supporting her tired arms on the wall, in order to save enough firmness not to fall on the gelid ground, she cleared her hoarse voi</w:t>
       </w:r>
       <w:bookmarkStart w:id="0" w:name="_GoBack"/>
       <w:bookmarkEnd w:id="0"/>
+      <w:r>
+        <w:rPr>
+          <w:sz w:val="24"/>
+          <w:szCs w:val="24"/>
+        </w:rPr>
+        <w:t>ce.</w:t>
+      </w:r>
+    </w:p>
+    <w:p>
+      <w:pPr>
+        <w:ind w:firstLine="567"/>
+        <w:rPr>
+          <w:sz w:val="24"/>
+          <w:szCs w:val="24"/>
+        </w:rPr>
+      </w:pPr>
+      <w:r>
+        <w:rPr>
+          <w:sz w:val="24"/>
+          <w:szCs w:val="24"/>
+        </w:rPr>
+        <w:lastRenderedPageBreak/>
+        <w:t>“</w:t>
+      </w:r>
+      <w:r>
+        <w:rPr>
+          <w:sz w:val="24"/>
+          <w:szCs w:val="24"/>
+        </w:rPr>
+        <w:t>The time for freedom has arrived, Sam” – The weird girl murmured with the very last hum.</w:t>
+      </w:r>
+    </w:p>
+    <w:p>
+      <w:pPr>
+        <w:ind w:firstLine="567"/>
+        <w:rPr>
+          <w:sz w:val="24"/>
+          <w:szCs w:val="24"/>
+        </w:rPr>
+      </w:pPr>
+      <w:r>
+        <w:rPr>
+          <w:sz w:val="24"/>
+          <w:szCs w:val="24"/>
+        </w:rPr>
+        <w:t>“</w:t>
+      </w:r>
+      <w:r>
+        <w:rPr>
+          <w:i/>
+          <w:sz w:val="24"/>
+          <w:szCs w:val="24"/>
+        </w:rPr>
+        <w:t>Let the game begin</w:t>
+      </w:r>
+      <w:r>
+        <w:rPr>
+          <w:sz w:val="24"/>
+          <w:szCs w:val="24"/>
+        </w:rPr>
+        <w:t>”.</w:t>
+      </w:r>
     </w:p>
     <w:sectPr>
       <w:pgSz w:w="11906" w:h="16838"/>

</xml_diff>

<commit_message>
Karyon, chapter 1 finalized.
</commit_message>
<xml_diff>
--- a/story-kar/Chapter 01.docx
+++ b/story-kar/Chapter 01.docx
@@ -404,21 +404,7 @@
           <w:sz w:val="24"/>
           <w:szCs w:val="24"/>
         </w:rPr>
-        <w:t xml:space="preserve"> that circulated in her blood</w:t>
-      </w:r>
-      <w:r>
-        <w:rPr>
-          <w:sz w:val="24"/>
-          <w:szCs w:val="24"/>
-        </w:rPr>
-        <w:t xml:space="preserve"> and </w:t>
-      </w:r>
-      <w:r>
-        <w:rPr>
-          <w:sz w:val="24"/>
-          <w:szCs w:val="24"/>
-        </w:rPr>
-        <w:t>.</w:t>
+        <w:t xml:space="preserve"> that circulated in her blood.</w:t>
       </w:r>
     </w:p>
     <w:p>
@@ -1183,7 +1169,22 @@
           <w:sz w:val="24"/>
           <w:szCs w:val="24"/>
         </w:rPr>
-        <w:t xml:space="preserve"> She protected her.</w:t>
+        <w:t xml:space="preserve"> She </w:t>
+      </w:r>
+      <w:r>
+        <w:rPr>
+          <w:i/>
+          <w:sz w:val="24"/>
+          <w:szCs w:val="24"/>
+        </w:rPr>
+        <w:t>protected</w:t>
+      </w:r>
+      <w:r>
+        <w:rPr>
+          <w:sz w:val="24"/>
+          <w:szCs w:val="24"/>
+        </w:rPr>
+        <w:t xml:space="preserve"> her.</w:t>
       </w:r>
     </w:p>
     <w:p>
@@ -2670,7 +2671,21 @@
           <w:szCs w:val="24"/>
         </w:rPr>
         <w:lastRenderedPageBreak/>
-        <w:t>When her cellmate Kalinda, who used to inhabit the bed near hers, was brutally carried away by a team of guardians, her friend Lyra had told her she’d been brought to the first level.</w:t>
+        <w:t xml:space="preserve">When her cellmate </w:t>
+      </w:r>
+      <w:r>
+        <w:rPr>
+          <w:sz w:val="24"/>
+          <w:szCs w:val="24"/>
+        </w:rPr>
+        <w:t>Psyah</w:t>
+      </w:r>
+      <w:r>
+        <w:rPr>
+          <w:sz w:val="24"/>
+          <w:szCs w:val="24"/>
+        </w:rPr>
+        <w:t>, who used to inhabit the bed near hers, was brutally carried away by a team of guardians, her friend Lyra had told her she’d been brought to the first level.</w:t>
       </w:r>
     </w:p>
     <w:p>
@@ -3673,7 +3688,21 @@
           <w:sz w:val="24"/>
           <w:szCs w:val="24"/>
         </w:rPr>
-        <w:t>at a very young age, and it looked welcoming and dreamy.</w:t>
+        <w:t xml:space="preserve">at a very young age, and it looked </w:t>
+      </w:r>
+      <w:r>
+        <w:rPr>
+          <w:sz w:val="24"/>
+          <w:szCs w:val="24"/>
+        </w:rPr>
+        <w:t xml:space="preserve">so </w:t>
+      </w:r>
+      <w:r>
+        <w:rPr>
+          <w:sz w:val="24"/>
+          <w:szCs w:val="24"/>
+        </w:rPr>
+        <w:t>welcoming and dreamy.</w:t>
       </w:r>
       <w:r>
         <w:rPr>
@@ -4431,7 +4460,21 @@
           <w:sz w:val="24"/>
           <w:szCs w:val="24"/>
         </w:rPr>
-        <w:t>One day, a unit of looters had broken into her house, searching for food.</w:t>
+        <w:t xml:space="preserve">One day, a unit of looters had broken into her house, searching for </w:t>
+      </w:r>
+      <w:r>
+        <w:rPr>
+          <w:sz w:val="24"/>
+          <w:szCs w:val="24"/>
+        </w:rPr>
+        <w:t>something to eat</w:t>
+      </w:r>
+      <w:r>
+        <w:rPr>
+          <w:sz w:val="24"/>
+          <w:szCs w:val="24"/>
+        </w:rPr>
+        <w:t>.</w:t>
       </w:r>
     </w:p>
     <w:p>
@@ -5143,7 +5186,21 @@
           <w:sz w:val="24"/>
           <w:szCs w:val="24"/>
         </w:rPr>
-        <w:t>Lyra shook her head with a subtle wry smile – “Probably you consider me weak and nerveless for I bow down to their rules”.</w:t>
+        <w:t xml:space="preserve">Lyra shook her head with a subtle wry smile – “Probably you consider me weak and nerveless for </w:t>
+      </w:r>
+      <w:r>
+        <w:rPr>
+          <w:sz w:val="24"/>
+          <w:szCs w:val="24"/>
+        </w:rPr>
+        <w:t xml:space="preserve">the way </w:t>
+      </w:r>
+      <w:r>
+        <w:rPr>
+          <w:sz w:val="24"/>
+          <w:szCs w:val="24"/>
+        </w:rPr>
+        <w:t>I bow down to their rules”.</w:t>
       </w:r>
     </w:p>
     <w:p>
@@ -6220,7 +6277,16 @@
           <w:sz w:val="24"/>
           <w:szCs w:val="24"/>
         </w:rPr>
-        <w:t>The secret is always keeping a smile on that gracious face” – She added – “It scares enemies way more than a menacing glare”.</w:t>
+        <w:t>The secret is always keeping a smile on that gracious fac</w:t>
+      </w:r>
+      <w:bookmarkStart w:id="0" w:name="_GoBack"/>
+      <w:bookmarkEnd w:id="0"/>
+      <w:r>
+        <w:rPr>
+          <w:sz w:val="24"/>
+          <w:szCs w:val="24"/>
+        </w:rPr>
+        <w:t>e” – She added – “It scares enemies way more than a menacing glare”.</w:t>
       </w:r>
     </w:p>
     <w:p>
@@ -6259,7 +6325,21 @@
           <w:sz w:val="24"/>
           <w:szCs w:val="24"/>
         </w:rPr>
-        <w:t>Out of these walls things are not better” – Lyra blurted in a flat voice – “They shoot each other and shed their blood in the streets for power. Out there, people don’t respect the rule”.</w:t>
+        <w:t>Out of these walls things are not better” – Lyra blurted in a flat voice – “They shoot each other and shed their blood in the streets for power. Out there, people don’t respect the rule</w:t>
+      </w:r>
+      <w:r>
+        <w:rPr>
+          <w:sz w:val="24"/>
+          <w:szCs w:val="24"/>
+        </w:rPr>
+        <w:t>s</w:t>
+      </w:r>
+      <w:r>
+        <w:rPr>
+          <w:sz w:val="24"/>
+          <w:szCs w:val="24"/>
+        </w:rPr>
+        <w:t>”.</w:t>
       </w:r>
     </w:p>
     <w:p>
@@ -7748,16 +7828,7 @@
           <w:sz w:val="24"/>
           <w:szCs w:val="24"/>
         </w:rPr>
-        <w:t>Supporting her tired arms on the wall, in order to save enough firmness not to fall on the gelid ground, she cleared her hoarse voi</w:t>
-      </w:r>
-      <w:bookmarkStart w:id="0" w:name="_GoBack"/>
-      <w:bookmarkEnd w:id="0"/>
-      <w:r>
-        <w:rPr>
-          <w:sz w:val="24"/>
-          <w:szCs w:val="24"/>
-        </w:rPr>
-        <w:t>ce.</w:t>
+        <w:t>Supporting her tired arms on the wall, in order to save enough firmness not to fall on the gelid ground, she cleared her hoarse voice.</w:t>
       </w:r>
     </w:p>
     <w:p>

</xml_diff>

<commit_message>
Chapter 02, first thousand words.
</commit_message>
<xml_diff>
--- a/story-kar/Chapter 01.docx
+++ b/story-kar/Chapter 01.docx
@@ -2283,710 +2283,717 @@
           <w:sz w:val="24"/>
           <w:szCs w:val="24"/>
         </w:rPr>
-        <w:t>” - She announced - “But don’t you try to lie again”.</w:t>
-      </w:r>
-    </w:p>
-    <w:p>
-      <w:pPr>
-        <w:ind w:firstLine="567"/>
-        <w:rPr>
-          <w:sz w:val="24"/>
-          <w:szCs w:val="24"/>
-        </w:rPr>
-      </w:pPr>
-      <w:r>
-        <w:rPr>
-          <w:sz w:val="24"/>
-          <w:szCs w:val="24"/>
-        </w:rPr>
-        <w:t xml:space="preserve">Sam, </w:t>
-      </w:r>
-      <w:r>
-        <w:rPr>
-          <w:sz w:val="24"/>
-          <w:szCs w:val="24"/>
-        </w:rPr>
-        <w:t xml:space="preserve">a little bit </w:t>
-      </w:r>
-      <w:r>
-        <w:rPr>
-          <w:sz w:val="24"/>
-          <w:szCs w:val="24"/>
-        </w:rPr>
-        <w:t>upset</w:t>
-      </w:r>
-      <w:r>
-        <w:rPr>
-          <w:sz w:val="24"/>
-          <w:szCs w:val="24"/>
-        </w:rPr>
-        <w:t>, faltered towards the way out, furtively observing the woman that kept sitting still beside her rumpled bad.</w:t>
-      </w:r>
-    </w:p>
-    <w:p>
-      <w:pPr>
-        <w:ind w:firstLine="567"/>
-        <w:rPr>
-          <w:sz w:val="24"/>
-          <w:szCs w:val="24"/>
-        </w:rPr>
-      </w:pPr>
-      <w:r>
-        <w:rPr>
-          <w:sz w:val="24"/>
-          <w:szCs w:val="24"/>
-        </w:rPr>
-        <w:t xml:space="preserve">Sure, guardians could be scary </w:t>
-      </w:r>
-      <w:r>
-        <w:rPr>
-          <w:sz w:val="24"/>
-          <w:szCs w:val="24"/>
-        </w:rPr>
-        <w:t>as hell</w:t>
-      </w:r>
-      <w:r>
-        <w:rPr>
-          <w:sz w:val="24"/>
-          <w:szCs w:val="24"/>
-        </w:rPr>
-        <w:t>,</w:t>
-      </w:r>
-      <w:r>
-        <w:rPr>
-          <w:sz w:val="24"/>
-          <w:szCs w:val="24"/>
-        </w:rPr>
-        <w:t xml:space="preserve"> when they </w:t>
-      </w:r>
-      <w:r>
-        <w:rPr>
-          <w:sz w:val="24"/>
-          <w:szCs w:val="24"/>
-        </w:rPr>
-        <w:t xml:space="preserve">were </w:t>
-      </w:r>
-      <w:r>
-        <w:rPr>
-          <w:sz w:val="24"/>
-          <w:szCs w:val="24"/>
-        </w:rPr>
-        <w:t>lied to, a</w:t>
-      </w:r>
-      <w:r>
-        <w:rPr>
-          <w:sz w:val="24"/>
-          <w:szCs w:val="24"/>
-        </w:rPr>
-        <w:t xml:space="preserve">nd it wasn’t the first time she’d been </w:t>
-      </w:r>
-      <w:r>
-        <w:rPr>
-          <w:sz w:val="24"/>
-          <w:szCs w:val="24"/>
-        </w:rPr>
-        <w:t>beaten either, but there was something disturbing in the abrupt change of mind that had run through Selene.</w:t>
-      </w:r>
-    </w:p>
-    <w:p>
-      <w:pPr>
-        <w:ind w:firstLine="567"/>
-        <w:rPr>
-          <w:sz w:val="24"/>
-          <w:szCs w:val="24"/>
-        </w:rPr>
-      </w:pPr>
-      <w:r>
-        <w:rPr>
-          <w:sz w:val="24"/>
-          <w:szCs w:val="24"/>
-        </w:rPr>
-        <w:t>The mere inkling of a white lie, a harmless moment of uncertainty</w:t>
-      </w:r>
-      <w:r>
-        <w:rPr>
-          <w:sz w:val="24"/>
-          <w:szCs w:val="24"/>
-        </w:rPr>
-        <w:t>,</w:t>
-      </w:r>
-      <w:r>
-        <w:rPr>
-          <w:sz w:val="24"/>
-          <w:szCs w:val="24"/>
-        </w:rPr>
-        <w:t xml:space="preserve"> had turned her even-tempered </w:t>
-      </w:r>
-      <w:r>
-        <w:rPr>
-          <w:sz w:val="24"/>
-          <w:szCs w:val="24"/>
-        </w:rPr>
-        <w:t xml:space="preserve">face </w:t>
-      </w:r>
-      <w:r>
-        <w:rPr>
-          <w:sz w:val="24"/>
-          <w:szCs w:val="24"/>
-        </w:rPr>
-        <w:t xml:space="preserve">into a raging </w:t>
-      </w:r>
-      <w:r>
-        <w:rPr>
-          <w:sz w:val="24"/>
-          <w:szCs w:val="24"/>
-        </w:rPr>
-        <w:t>grimace.</w:t>
-      </w:r>
-    </w:p>
-    <w:p>
-      <w:pPr>
-        <w:ind w:firstLine="567"/>
-        <w:rPr>
-          <w:sz w:val="24"/>
-          <w:szCs w:val="24"/>
-        </w:rPr>
-      </w:pPr>
-      <w:r>
-        <w:rPr>
-          <w:sz w:val="24"/>
-          <w:szCs w:val="24"/>
-        </w:rPr>
-        <w:t xml:space="preserve">Her wide brown eyes no more expressed concern, but </w:t>
-      </w:r>
-      <w:r>
-        <w:rPr>
-          <w:sz w:val="24"/>
-          <w:szCs w:val="24"/>
-        </w:rPr>
-        <w:t xml:space="preserve">plain, ruthless </w:t>
-      </w:r>
-      <w:r>
-        <w:rPr>
-          <w:i/>
-          <w:sz w:val="24"/>
-          <w:szCs w:val="24"/>
-        </w:rPr>
-        <w:t>disgust</w:t>
-      </w:r>
-      <w:r>
-        <w:rPr>
-          <w:sz w:val="24"/>
-          <w:szCs w:val="24"/>
-        </w:rPr>
-        <w:t>.</w:t>
-      </w:r>
-    </w:p>
-    <w:p>
-      <w:pPr>
-        <w:ind w:firstLine="567"/>
-        <w:rPr>
-          <w:sz w:val="24"/>
-          <w:szCs w:val="24"/>
-        </w:rPr>
-      </w:pPr>
-      <w:r>
-        <w:rPr>
-          <w:sz w:val="24"/>
-          <w:szCs w:val="24"/>
-        </w:rPr>
-        <w:t xml:space="preserve">She tried to convince herself it was normal, it was all about </w:t>
-      </w:r>
-      <w:r>
-        <w:rPr>
-          <w:i/>
-          <w:sz w:val="24"/>
-          <w:szCs w:val="24"/>
-        </w:rPr>
-        <w:t>her</w:t>
-      </w:r>
-      <w:r>
-        <w:rPr>
-          <w:sz w:val="24"/>
-          <w:szCs w:val="24"/>
-        </w:rPr>
-        <w:t xml:space="preserve"> mistakes. Lying </w:t>
-      </w:r>
-      <w:r>
-        <w:rPr>
-          <w:sz w:val="24"/>
-          <w:szCs w:val="24"/>
-        </w:rPr>
-        <w:t>is not conceivable</w:t>
-      </w:r>
-      <w:r>
-        <w:rPr>
-          <w:sz w:val="24"/>
-          <w:szCs w:val="24"/>
-        </w:rPr>
-        <w:t>,</w:t>
-      </w:r>
-      <w:r>
-        <w:rPr>
-          <w:sz w:val="24"/>
-          <w:szCs w:val="24"/>
-        </w:rPr>
-        <w:t xml:space="preserve"> </w:t>
-      </w:r>
-      <w:r>
-        <w:rPr>
-          <w:sz w:val="24"/>
-          <w:szCs w:val="24"/>
-        </w:rPr>
-        <w:t xml:space="preserve">after all, </w:t>
-      </w:r>
-      <w:r>
-        <w:rPr>
-          <w:sz w:val="24"/>
-          <w:szCs w:val="24"/>
-        </w:rPr>
-        <w:t xml:space="preserve">and any other guardian would have beaten </w:t>
-      </w:r>
-      <w:r>
-        <w:rPr>
-          <w:sz w:val="24"/>
-          <w:szCs w:val="24"/>
-        </w:rPr>
-        <w:t xml:space="preserve">her </w:t>
-      </w:r>
-      <w:r>
-        <w:rPr>
-          <w:sz w:val="24"/>
-          <w:szCs w:val="24"/>
-        </w:rPr>
-        <w:t>harder for a lesser misdeed.</w:t>
-      </w:r>
-    </w:p>
-    <w:p>
-      <w:pPr>
-        <w:ind w:firstLine="567"/>
-        <w:rPr>
-          <w:sz w:val="24"/>
-          <w:szCs w:val="24"/>
-        </w:rPr>
-      </w:pPr>
-      <w:r>
-        <w:rPr>
-          <w:sz w:val="24"/>
-          <w:szCs w:val="24"/>
-        </w:rPr>
-        <w:t xml:space="preserve">She </w:t>
-      </w:r>
-      <w:r>
-        <w:rPr>
-          <w:sz w:val="24"/>
-          <w:szCs w:val="24"/>
-        </w:rPr>
-        <w:t xml:space="preserve">just </w:t>
-      </w:r>
-      <w:r>
-        <w:rPr>
-          <w:sz w:val="24"/>
-          <w:szCs w:val="24"/>
-        </w:rPr>
-        <w:t xml:space="preserve">let the restless musings slip away, and </w:t>
-      </w:r>
-      <w:r>
-        <w:rPr>
-          <w:sz w:val="24"/>
-          <w:szCs w:val="24"/>
-        </w:rPr>
-        <w:t>turned left in</w:t>
-      </w:r>
-      <w:r>
-        <w:rPr>
-          <w:sz w:val="24"/>
-          <w:szCs w:val="24"/>
-        </w:rPr>
-        <w:t xml:space="preserve"> a corrido</w:t>
-      </w:r>
-      <w:r>
-        <w:rPr>
-          <w:sz w:val="24"/>
-          <w:szCs w:val="24"/>
-        </w:rPr>
-        <w:t>r</w:t>
-      </w:r>
-      <w:r>
-        <w:rPr>
-          <w:sz w:val="24"/>
-          <w:szCs w:val="24"/>
-        </w:rPr>
-        <w:t>, covered with a polished mosaic of silvery white tiles, that led to the higher levels.</w:t>
-      </w:r>
-      <w:r>
-        <w:rPr>
-          <w:sz w:val="24"/>
-          <w:szCs w:val="24"/>
-        </w:rPr>
-        <w:t xml:space="preserve"> </w:t>
-      </w:r>
-    </w:p>
-    <w:p>
-      <w:pPr>
-        <w:ind w:firstLine="567"/>
-        <w:rPr>
-          <w:sz w:val="24"/>
-          <w:szCs w:val="24"/>
-        </w:rPr>
-      </w:pPr>
-      <w:r>
-        <w:rPr>
-          <w:sz w:val="24"/>
-          <w:szCs w:val="24"/>
-        </w:rPr>
-        <w:t>She leaned</w:t>
-      </w:r>
-      <w:r>
-        <w:rPr>
-          <w:sz w:val="24"/>
-          <w:szCs w:val="24"/>
-        </w:rPr>
-        <w:t xml:space="preserve"> her fingers on the handrail</w:t>
-      </w:r>
-      <w:r>
-        <w:rPr>
-          <w:sz w:val="24"/>
-          <w:szCs w:val="24"/>
-        </w:rPr>
-        <w:t xml:space="preserve"> and </w:t>
-      </w:r>
-      <w:r>
-        <w:rPr>
-          <w:sz w:val="24"/>
-          <w:szCs w:val="24"/>
-        </w:rPr>
-        <w:t>quickened</w:t>
-      </w:r>
-      <w:r>
-        <w:rPr>
-          <w:sz w:val="24"/>
-          <w:szCs w:val="24"/>
-        </w:rPr>
-        <w:t xml:space="preserve"> her pace on the first step</w:t>
-      </w:r>
-      <w:r>
-        <w:rPr>
-          <w:sz w:val="24"/>
-          <w:szCs w:val="24"/>
-        </w:rPr>
-        <w:t>.</w:t>
-      </w:r>
-    </w:p>
-    <w:p>
-      <w:pPr>
-        <w:ind w:firstLine="567"/>
-        <w:rPr>
-          <w:sz w:val="24"/>
-          <w:szCs w:val="24"/>
-        </w:rPr>
-      </w:pPr>
-      <w:r>
-        <w:rPr>
-          <w:sz w:val="24"/>
-          <w:szCs w:val="24"/>
-        </w:rPr>
-        <w:t xml:space="preserve">Sam lived </w:t>
-      </w:r>
-      <w:r>
-        <w:rPr>
-          <w:sz w:val="24"/>
-          <w:szCs w:val="24"/>
-        </w:rPr>
-        <w:t>on</w:t>
-      </w:r>
-      <w:r>
-        <w:rPr>
-          <w:sz w:val="24"/>
-          <w:szCs w:val="24"/>
-        </w:rPr>
-        <w:t xml:space="preserve"> the </w:t>
-      </w:r>
-      <w:r>
-        <w:rPr>
-          <w:sz w:val="24"/>
-          <w:szCs w:val="24"/>
-        </w:rPr>
-        <w:t xml:space="preserve">second level, </w:t>
-      </w:r>
-      <w:r>
-        <w:rPr>
-          <w:sz w:val="24"/>
-          <w:szCs w:val="24"/>
-        </w:rPr>
-        <w:t>one of t</w:t>
-      </w:r>
-      <w:r>
-        <w:rPr>
-          <w:sz w:val="24"/>
-          <w:szCs w:val="24"/>
-        </w:rPr>
-        <w:t>he quietest and less inhabited.</w:t>
-      </w:r>
-    </w:p>
-    <w:p>
-      <w:pPr>
-        <w:ind w:firstLine="567"/>
-        <w:rPr>
-          <w:sz w:val="24"/>
-          <w:szCs w:val="24"/>
-        </w:rPr>
-      </w:pPr>
-      <w:r>
-        <w:rPr>
-          <w:sz w:val="24"/>
-          <w:szCs w:val="24"/>
-        </w:rPr>
-        <w:t>It worked in a quite simple way.</w:t>
-      </w:r>
-    </w:p>
-    <w:p>
-      <w:pPr>
-        <w:ind w:firstLine="567"/>
-        <w:rPr>
-          <w:sz w:val="24"/>
-          <w:szCs w:val="24"/>
-        </w:rPr>
-      </w:pPr>
-      <w:r>
-        <w:rPr>
-          <w:sz w:val="24"/>
-          <w:szCs w:val="24"/>
-        </w:rPr>
-        <w:t>T</w:t>
-      </w:r>
-      <w:r>
-        <w:rPr>
-          <w:sz w:val="24"/>
-          <w:szCs w:val="24"/>
-        </w:rPr>
-        <w:t xml:space="preserve">he fourth level </w:t>
-      </w:r>
-      <w:r>
-        <w:rPr>
-          <w:sz w:val="24"/>
-          <w:szCs w:val="24"/>
-        </w:rPr>
-        <w:t xml:space="preserve">hosted all sorts of thieves and rowdies who’d been charged </w:t>
-      </w:r>
-      <w:r>
-        <w:rPr>
-          <w:sz w:val="24"/>
-          <w:szCs w:val="24"/>
-        </w:rPr>
-        <w:t>with</w:t>
-      </w:r>
-      <w:r>
-        <w:rPr>
-          <w:sz w:val="24"/>
-          <w:szCs w:val="24"/>
-        </w:rPr>
-        <w:t xml:space="preserve"> minor crimes and usually squared up a short time of Redemption</w:t>
-      </w:r>
-      <w:r>
-        <w:rPr>
-          <w:sz w:val="24"/>
-          <w:szCs w:val="24"/>
-        </w:rPr>
-        <w:t xml:space="preserve"> before vanishing from the sight</w:t>
-      </w:r>
-      <w:r>
-        <w:rPr>
-          <w:sz w:val="24"/>
-          <w:szCs w:val="24"/>
-        </w:rPr>
-        <w:t>.</w:t>
-      </w:r>
-    </w:p>
-    <w:p>
-      <w:pPr>
-        <w:ind w:firstLine="567"/>
-        <w:rPr>
-          <w:sz w:val="24"/>
-          <w:szCs w:val="24"/>
-        </w:rPr>
-      </w:pPr>
-      <w:r>
-        <w:rPr>
-          <w:sz w:val="24"/>
-          <w:szCs w:val="24"/>
-        </w:rPr>
-        <w:t xml:space="preserve">Below, the third level was dedicated to the crimes against </w:t>
-      </w:r>
-      <w:r>
-        <w:rPr>
-          <w:sz w:val="24"/>
-          <w:szCs w:val="24"/>
-        </w:rPr>
-        <w:t xml:space="preserve">humans. </w:t>
-      </w:r>
-    </w:p>
-    <w:p>
-      <w:pPr>
-        <w:ind w:firstLine="567"/>
-        <w:rPr>
-          <w:sz w:val="24"/>
-          <w:szCs w:val="24"/>
-        </w:rPr>
-      </w:pPr>
-      <w:r>
-        <w:rPr>
-          <w:sz w:val="24"/>
-          <w:szCs w:val="24"/>
-        </w:rPr>
-        <w:t>T</w:t>
-      </w:r>
-      <w:r>
-        <w:rPr>
-          <w:sz w:val="24"/>
-          <w:szCs w:val="24"/>
-        </w:rPr>
-        <w:t>here lived drug abusers, murderers and violent people in general</w:t>
-      </w:r>
-      <w:r>
-        <w:rPr>
-          <w:sz w:val="24"/>
-          <w:szCs w:val="24"/>
-        </w:rPr>
-        <w:t xml:space="preserve"> and, given their poor consideration of the gift of life, loitering across those dark hallways was not advisable.</w:t>
-      </w:r>
-    </w:p>
-    <w:p>
-      <w:pPr>
-        <w:ind w:firstLine="567"/>
-        <w:rPr>
-          <w:sz w:val="24"/>
-          <w:szCs w:val="24"/>
-        </w:rPr>
-      </w:pPr>
-      <w:r>
-        <w:rPr>
-          <w:sz w:val="24"/>
-          <w:szCs w:val="24"/>
-        </w:rPr>
-        <w:t>Subsequently, there was her level, the second one.</w:t>
-      </w:r>
-    </w:p>
-    <w:p>
-      <w:pPr>
-        <w:ind w:firstLine="567"/>
-        <w:rPr>
-          <w:sz w:val="24"/>
-          <w:szCs w:val="24"/>
-        </w:rPr>
-      </w:pPr>
-      <w:r>
-        <w:rPr>
-          <w:sz w:val="24"/>
-          <w:szCs w:val="24"/>
-        </w:rPr>
-        <w:t xml:space="preserve">It’d been originally pledged for the crimes against public safety, but it eventually functioned as a receptacle for mentally ill and unstable people who they wanted to keep </w:t>
-      </w:r>
-      <w:r>
-        <w:rPr>
-          <w:sz w:val="24"/>
-          <w:szCs w:val="24"/>
-        </w:rPr>
-        <w:t>from</w:t>
-      </w:r>
-      <w:r>
-        <w:rPr>
-          <w:sz w:val="24"/>
-          <w:szCs w:val="24"/>
-        </w:rPr>
-        <w:t xml:space="preserve"> public attention.</w:t>
-      </w:r>
-    </w:p>
-    <w:p>
-      <w:pPr>
-        <w:ind w:firstLine="567"/>
-        <w:rPr>
-          <w:sz w:val="24"/>
-          <w:szCs w:val="24"/>
-        </w:rPr>
-      </w:pPr>
-      <w:r>
-        <w:rPr>
-          <w:sz w:val="24"/>
-          <w:szCs w:val="24"/>
-        </w:rPr>
-        <w:t xml:space="preserve">Living down there was reasonably uncomfortable, but it </w:t>
-      </w:r>
-      <w:r>
-        <w:rPr>
-          <w:sz w:val="24"/>
-          <w:szCs w:val="24"/>
-        </w:rPr>
-        <w:t xml:space="preserve">surely </w:t>
-      </w:r>
-      <w:r>
-        <w:rPr>
-          <w:sz w:val="24"/>
-          <w:szCs w:val="24"/>
-        </w:rPr>
-        <w:t>had its good points.</w:t>
-      </w:r>
-    </w:p>
-    <w:p>
-      <w:pPr>
-        <w:ind w:firstLine="567"/>
-        <w:rPr>
-          <w:sz w:val="24"/>
-          <w:szCs w:val="24"/>
-        </w:rPr>
-      </w:pPr>
-      <w:r>
-        <w:rPr>
-          <w:sz w:val="24"/>
-          <w:szCs w:val="24"/>
-        </w:rPr>
-        <w:t>The sandy-haired girl</w:t>
-      </w:r>
-      <w:r>
-        <w:rPr>
-          <w:sz w:val="24"/>
-          <w:szCs w:val="24"/>
-        </w:rPr>
-        <w:t xml:space="preserve"> </w:t>
-      </w:r>
-      <w:r>
-        <w:rPr>
-          <w:sz w:val="24"/>
-          <w:szCs w:val="24"/>
-        </w:rPr>
-        <w:t xml:space="preserve">was </w:t>
-      </w:r>
-      <w:r>
-        <w:rPr>
-          <w:i/>
-          <w:sz w:val="24"/>
-          <w:szCs w:val="24"/>
-        </w:rPr>
-        <w:t>not</w:t>
-      </w:r>
-      <w:r>
-        <w:rPr>
-          <w:sz w:val="24"/>
-          <w:szCs w:val="24"/>
-        </w:rPr>
-        <w:t xml:space="preserve"> really unstable – they knew it – and </w:t>
-      </w:r>
-      <w:r>
-        <w:rPr>
-          <w:sz w:val="24"/>
-          <w:szCs w:val="24"/>
-        </w:rPr>
-        <w:t xml:space="preserve">during the day, Sam </w:t>
-      </w:r>
-      <w:r>
-        <w:rPr>
-          <w:sz w:val="24"/>
-          <w:szCs w:val="24"/>
-        </w:rPr>
-        <w:t>could enjoy a certain degree of freedom, being allowed to wander in the higher levels and eat meals in the public refectory.</w:t>
+        <w:t>” - She announc</w:t>
       </w:r>
       <w:bookmarkStart w:id="0" w:name="_GoBack"/>
       <w:bookmarkEnd w:id="0"/>
+      <w:r>
+        <w:rPr>
+          <w:sz w:val="24"/>
+          <w:szCs w:val="24"/>
+        </w:rPr>
+        <w:t>ed - “But don’t you try to lie again”.</w:t>
+      </w:r>
+    </w:p>
+    <w:p>
+      <w:pPr>
+        <w:ind w:firstLine="567"/>
+        <w:rPr>
+          <w:sz w:val="24"/>
+          <w:szCs w:val="24"/>
+        </w:rPr>
+      </w:pPr>
+      <w:r>
+        <w:rPr>
+          <w:sz w:val="24"/>
+          <w:szCs w:val="24"/>
+        </w:rPr>
+        <w:t xml:space="preserve">Sam, </w:t>
+      </w:r>
+      <w:r>
+        <w:rPr>
+          <w:sz w:val="24"/>
+          <w:szCs w:val="24"/>
+        </w:rPr>
+        <w:t xml:space="preserve">a little bit </w:t>
+      </w:r>
+      <w:r>
+        <w:rPr>
+          <w:sz w:val="24"/>
+          <w:szCs w:val="24"/>
+        </w:rPr>
+        <w:t>upset</w:t>
+      </w:r>
+      <w:r>
+        <w:rPr>
+          <w:sz w:val="24"/>
+          <w:szCs w:val="24"/>
+        </w:rPr>
+        <w:t>, faltered towards the way out, furtively observing the woman that kept sitting still beside her rumpled bad.</w:t>
+      </w:r>
+    </w:p>
+    <w:p>
+      <w:pPr>
+        <w:ind w:firstLine="567"/>
+        <w:rPr>
+          <w:sz w:val="24"/>
+          <w:szCs w:val="24"/>
+        </w:rPr>
+      </w:pPr>
+      <w:r>
+        <w:rPr>
+          <w:sz w:val="24"/>
+          <w:szCs w:val="24"/>
+        </w:rPr>
+        <w:t xml:space="preserve">Sure, guardians could be scary </w:t>
+      </w:r>
+      <w:r>
+        <w:rPr>
+          <w:sz w:val="24"/>
+          <w:szCs w:val="24"/>
+        </w:rPr>
+        <w:t>as hell</w:t>
+      </w:r>
+      <w:r>
+        <w:rPr>
+          <w:sz w:val="24"/>
+          <w:szCs w:val="24"/>
+        </w:rPr>
+        <w:t>,</w:t>
+      </w:r>
+      <w:r>
+        <w:rPr>
+          <w:sz w:val="24"/>
+          <w:szCs w:val="24"/>
+        </w:rPr>
+        <w:t xml:space="preserve"> when they </w:t>
+      </w:r>
+      <w:r>
+        <w:rPr>
+          <w:sz w:val="24"/>
+          <w:szCs w:val="24"/>
+        </w:rPr>
+        <w:t xml:space="preserve">were </w:t>
+      </w:r>
+      <w:r>
+        <w:rPr>
+          <w:sz w:val="24"/>
+          <w:szCs w:val="24"/>
+        </w:rPr>
+        <w:t>lied to, a</w:t>
+      </w:r>
+      <w:r>
+        <w:rPr>
+          <w:sz w:val="24"/>
+          <w:szCs w:val="24"/>
+        </w:rPr>
+        <w:t xml:space="preserve">nd it wasn’t the first time she’d been </w:t>
+      </w:r>
+      <w:r>
+        <w:rPr>
+          <w:sz w:val="24"/>
+          <w:szCs w:val="24"/>
+        </w:rPr>
+        <w:t>beaten either, but there was something disturbing in the abrupt change of mind that had run through Selene.</w:t>
+      </w:r>
+    </w:p>
+    <w:p>
+      <w:pPr>
+        <w:ind w:firstLine="567"/>
+        <w:rPr>
+          <w:sz w:val="24"/>
+          <w:szCs w:val="24"/>
+        </w:rPr>
+      </w:pPr>
+      <w:r>
+        <w:rPr>
+          <w:sz w:val="24"/>
+          <w:szCs w:val="24"/>
+        </w:rPr>
+        <w:t>The mere inkling of a white lie, a harmless moment of uncertainty</w:t>
+      </w:r>
+      <w:r>
+        <w:rPr>
+          <w:sz w:val="24"/>
+          <w:szCs w:val="24"/>
+        </w:rPr>
+        <w:t>,</w:t>
+      </w:r>
+      <w:r>
+        <w:rPr>
+          <w:sz w:val="24"/>
+          <w:szCs w:val="24"/>
+        </w:rPr>
+        <w:t xml:space="preserve"> had turned her even-tempered </w:t>
+      </w:r>
+      <w:r>
+        <w:rPr>
+          <w:sz w:val="24"/>
+          <w:szCs w:val="24"/>
+        </w:rPr>
+        <w:t xml:space="preserve">face </w:t>
+      </w:r>
+      <w:r>
+        <w:rPr>
+          <w:sz w:val="24"/>
+          <w:szCs w:val="24"/>
+        </w:rPr>
+        <w:t xml:space="preserve">into a raging </w:t>
+      </w:r>
+      <w:r>
+        <w:rPr>
+          <w:sz w:val="24"/>
+          <w:szCs w:val="24"/>
+        </w:rPr>
+        <w:t>grimace.</w:t>
+      </w:r>
+    </w:p>
+    <w:p>
+      <w:pPr>
+        <w:ind w:firstLine="567"/>
+        <w:rPr>
+          <w:sz w:val="24"/>
+          <w:szCs w:val="24"/>
+        </w:rPr>
+      </w:pPr>
+      <w:r>
+        <w:rPr>
+          <w:sz w:val="24"/>
+          <w:szCs w:val="24"/>
+        </w:rPr>
+        <w:t xml:space="preserve">Her wide brown eyes no more expressed concern, but </w:t>
+      </w:r>
+      <w:r>
+        <w:rPr>
+          <w:sz w:val="24"/>
+          <w:szCs w:val="24"/>
+        </w:rPr>
+        <w:t xml:space="preserve">plain, ruthless </w:t>
+      </w:r>
+      <w:r>
+        <w:rPr>
+          <w:i/>
+          <w:sz w:val="24"/>
+          <w:szCs w:val="24"/>
+        </w:rPr>
+        <w:t>disgust</w:t>
+      </w:r>
+      <w:r>
+        <w:rPr>
+          <w:sz w:val="24"/>
+          <w:szCs w:val="24"/>
+        </w:rPr>
+        <w:t>.</w:t>
+      </w:r>
+    </w:p>
+    <w:p>
+      <w:pPr>
+        <w:ind w:firstLine="567"/>
+        <w:rPr>
+          <w:sz w:val="24"/>
+          <w:szCs w:val="24"/>
+        </w:rPr>
+      </w:pPr>
+      <w:r>
+        <w:rPr>
+          <w:sz w:val="24"/>
+          <w:szCs w:val="24"/>
+        </w:rPr>
+        <w:t xml:space="preserve">She tried to convince herself it was normal, it was all about </w:t>
+      </w:r>
+      <w:r>
+        <w:rPr>
+          <w:i/>
+          <w:sz w:val="24"/>
+          <w:szCs w:val="24"/>
+        </w:rPr>
+        <w:t>her</w:t>
+      </w:r>
+      <w:r>
+        <w:rPr>
+          <w:sz w:val="24"/>
+          <w:szCs w:val="24"/>
+        </w:rPr>
+        <w:t xml:space="preserve"> mistakes. Lying </w:t>
+      </w:r>
+      <w:r>
+        <w:rPr>
+          <w:sz w:val="24"/>
+          <w:szCs w:val="24"/>
+        </w:rPr>
+        <w:t>is not conceivable</w:t>
+      </w:r>
+      <w:r>
+        <w:rPr>
+          <w:sz w:val="24"/>
+          <w:szCs w:val="24"/>
+        </w:rPr>
+        <w:t>,</w:t>
+      </w:r>
+      <w:r>
+        <w:rPr>
+          <w:sz w:val="24"/>
+          <w:szCs w:val="24"/>
+        </w:rPr>
+        <w:t xml:space="preserve"> </w:t>
+      </w:r>
+      <w:r>
+        <w:rPr>
+          <w:sz w:val="24"/>
+          <w:szCs w:val="24"/>
+        </w:rPr>
+        <w:t xml:space="preserve">after all, </w:t>
+      </w:r>
+      <w:r>
+        <w:rPr>
+          <w:sz w:val="24"/>
+          <w:szCs w:val="24"/>
+        </w:rPr>
+        <w:t xml:space="preserve">and any other guardian would have beaten </w:t>
+      </w:r>
+      <w:r>
+        <w:rPr>
+          <w:sz w:val="24"/>
+          <w:szCs w:val="24"/>
+        </w:rPr>
+        <w:t xml:space="preserve">her </w:t>
+      </w:r>
+      <w:r>
+        <w:rPr>
+          <w:sz w:val="24"/>
+          <w:szCs w:val="24"/>
+        </w:rPr>
+        <w:t>harder for a lesser misdeed.</w:t>
+      </w:r>
+    </w:p>
+    <w:p>
+      <w:pPr>
+        <w:ind w:firstLine="567"/>
+        <w:rPr>
+          <w:sz w:val="24"/>
+          <w:szCs w:val="24"/>
+        </w:rPr>
+      </w:pPr>
+      <w:r>
+        <w:rPr>
+          <w:sz w:val="24"/>
+          <w:szCs w:val="24"/>
+        </w:rPr>
+        <w:t xml:space="preserve">She </w:t>
+      </w:r>
+      <w:r>
+        <w:rPr>
+          <w:sz w:val="24"/>
+          <w:szCs w:val="24"/>
+        </w:rPr>
+        <w:t xml:space="preserve">just </w:t>
+      </w:r>
+      <w:r>
+        <w:rPr>
+          <w:sz w:val="24"/>
+          <w:szCs w:val="24"/>
+        </w:rPr>
+        <w:t xml:space="preserve">let the restless musings slip away, and </w:t>
+      </w:r>
+      <w:r>
+        <w:rPr>
+          <w:sz w:val="24"/>
+          <w:szCs w:val="24"/>
+        </w:rPr>
+        <w:t>turned left in</w:t>
+      </w:r>
+      <w:r>
+        <w:rPr>
+          <w:sz w:val="24"/>
+          <w:szCs w:val="24"/>
+        </w:rPr>
+        <w:t xml:space="preserve"> a corrido</w:t>
+      </w:r>
+      <w:r>
+        <w:rPr>
+          <w:sz w:val="24"/>
+          <w:szCs w:val="24"/>
+        </w:rPr>
+        <w:t>r</w:t>
+      </w:r>
+      <w:r>
+        <w:rPr>
+          <w:sz w:val="24"/>
+          <w:szCs w:val="24"/>
+        </w:rPr>
+        <w:t>, covered with a polished mosaic of silvery white tiles, that led to the higher levels.</w:t>
+      </w:r>
+      <w:r>
+        <w:rPr>
+          <w:sz w:val="24"/>
+          <w:szCs w:val="24"/>
+        </w:rPr>
+        <w:t xml:space="preserve"> </w:t>
+      </w:r>
+    </w:p>
+    <w:p>
+      <w:pPr>
+        <w:ind w:firstLine="567"/>
+        <w:rPr>
+          <w:sz w:val="24"/>
+          <w:szCs w:val="24"/>
+        </w:rPr>
+      </w:pPr>
+      <w:r>
+        <w:rPr>
+          <w:sz w:val="24"/>
+          <w:szCs w:val="24"/>
+        </w:rPr>
+        <w:t>She leaned</w:t>
+      </w:r>
+      <w:r>
+        <w:rPr>
+          <w:sz w:val="24"/>
+          <w:szCs w:val="24"/>
+        </w:rPr>
+        <w:t xml:space="preserve"> her fingers on the handrail</w:t>
+      </w:r>
+      <w:r>
+        <w:rPr>
+          <w:sz w:val="24"/>
+          <w:szCs w:val="24"/>
+        </w:rPr>
+        <w:t xml:space="preserve"> and </w:t>
+      </w:r>
+      <w:r>
+        <w:rPr>
+          <w:sz w:val="24"/>
+          <w:szCs w:val="24"/>
+        </w:rPr>
+        <w:t>quickened</w:t>
+      </w:r>
+      <w:r>
+        <w:rPr>
+          <w:sz w:val="24"/>
+          <w:szCs w:val="24"/>
+        </w:rPr>
+        <w:t xml:space="preserve"> her pace on the first step</w:t>
+      </w:r>
+      <w:r>
+        <w:rPr>
+          <w:sz w:val="24"/>
+          <w:szCs w:val="24"/>
+        </w:rPr>
+        <w:t>.</w:t>
+      </w:r>
+    </w:p>
+    <w:p>
+      <w:pPr>
+        <w:ind w:firstLine="567"/>
+        <w:rPr>
+          <w:sz w:val="24"/>
+          <w:szCs w:val="24"/>
+        </w:rPr>
+      </w:pPr>
+      <w:r>
+        <w:rPr>
+          <w:sz w:val="24"/>
+          <w:szCs w:val="24"/>
+        </w:rPr>
+        <w:t xml:space="preserve">Sam lived </w:t>
+      </w:r>
+      <w:r>
+        <w:rPr>
+          <w:sz w:val="24"/>
+          <w:szCs w:val="24"/>
+        </w:rPr>
+        <w:t>on</w:t>
+      </w:r>
+      <w:r>
+        <w:rPr>
+          <w:sz w:val="24"/>
+          <w:szCs w:val="24"/>
+        </w:rPr>
+        <w:t xml:space="preserve"> the </w:t>
+      </w:r>
+      <w:r>
+        <w:rPr>
+          <w:sz w:val="24"/>
+          <w:szCs w:val="24"/>
+        </w:rPr>
+        <w:t xml:space="preserve">second level, </w:t>
+      </w:r>
+      <w:r>
+        <w:rPr>
+          <w:sz w:val="24"/>
+          <w:szCs w:val="24"/>
+        </w:rPr>
+        <w:t>one of t</w:t>
+      </w:r>
+      <w:r>
+        <w:rPr>
+          <w:sz w:val="24"/>
+          <w:szCs w:val="24"/>
+        </w:rPr>
+        <w:t>he quietest and less inhabited.</w:t>
+      </w:r>
+    </w:p>
+    <w:p>
+      <w:pPr>
+        <w:ind w:firstLine="567"/>
+        <w:rPr>
+          <w:sz w:val="24"/>
+          <w:szCs w:val="24"/>
+        </w:rPr>
+      </w:pPr>
+      <w:r>
+        <w:rPr>
+          <w:sz w:val="24"/>
+          <w:szCs w:val="24"/>
+        </w:rPr>
+        <w:t>It worked in a quite simple way.</w:t>
+      </w:r>
+    </w:p>
+    <w:p>
+      <w:pPr>
+        <w:ind w:firstLine="567"/>
+        <w:rPr>
+          <w:sz w:val="24"/>
+          <w:szCs w:val="24"/>
+        </w:rPr>
+      </w:pPr>
+      <w:r>
+        <w:rPr>
+          <w:sz w:val="24"/>
+          <w:szCs w:val="24"/>
+        </w:rPr>
+        <w:t>T</w:t>
+      </w:r>
+      <w:r>
+        <w:rPr>
+          <w:sz w:val="24"/>
+          <w:szCs w:val="24"/>
+        </w:rPr>
+        <w:t xml:space="preserve">he fourth level </w:t>
+      </w:r>
+      <w:r>
+        <w:rPr>
+          <w:sz w:val="24"/>
+          <w:szCs w:val="24"/>
+        </w:rPr>
+        <w:t xml:space="preserve">hosted all sorts of thieves and rowdies who’d been charged </w:t>
+      </w:r>
+      <w:r>
+        <w:rPr>
+          <w:sz w:val="24"/>
+          <w:szCs w:val="24"/>
+        </w:rPr>
+        <w:t>with</w:t>
+      </w:r>
+      <w:r>
+        <w:rPr>
+          <w:sz w:val="24"/>
+          <w:szCs w:val="24"/>
+        </w:rPr>
+        <w:t xml:space="preserve"> minor crimes and usually squared up a short time of Redemption</w:t>
+      </w:r>
+      <w:r>
+        <w:rPr>
+          <w:sz w:val="24"/>
+          <w:szCs w:val="24"/>
+        </w:rPr>
+        <w:t xml:space="preserve"> before vanishing from the sight</w:t>
+      </w:r>
+      <w:r>
+        <w:rPr>
+          <w:sz w:val="24"/>
+          <w:szCs w:val="24"/>
+        </w:rPr>
+        <w:t>.</w:t>
+      </w:r>
+    </w:p>
+    <w:p>
+      <w:pPr>
+        <w:ind w:firstLine="567"/>
+        <w:rPr>
+          <w:sz w:val="24"/>
+          <w:szCs w:val="24"/>
+        </w:rPr>
+      </w:pPr>
+      <w:r>
+        <w:rPr>
+          <w:sz w:val="24"/>
+          <w:szCs w:val="24"/>
+        </w:rPr>
+        <w:t xml:space="preserve">Below, the third level was dedicated to the crimes against </w:t>
+      </w:r>
+      <w:r>
+        <w:rPr>
+          <w:sz w:val="24"/>
+          <w:szCs w:val="24"/>
+        </w:rPr>
+        <w:t xml:space="preserve">humans. </w:t>
+      </w:r>
+    </w:p>
+    <w:p>
+      <w:pPr>
+        <w:ind w:firstLine="567"/>
+        <w:rPr>
+          <w:sz w:val="24"/>
+          <w:szCs w:val="24"/>
+        </w:rPr>
+      </w:pPr>
+      <w:r>
+        <w:rPr>
+          <w:sz w:val="24"/>
+          <w:szCs w:val="24"/>
+        </w:rPr>
+        <w:t>T</w:t>
+      </w:r>
+      <w:r>
+        <w:rPr>
+          <w:sz w:val="24"/>
+          <w:szCs w:val="24"/>
+        </w:rPr>
+        <w:t>here lived drug abusers, murderers and violent people in general</w:t>
+      </w:r>
+      <w:r>
+        <w:rPr>
+          <w:sz w:val="24"/>
+          <w:szCs w:val="24"/>
+        </w:rPr>
+        <w:t xml:space="preserve"> and, given their poor consideration of the gift of life, loitering across those dark hallways was not advisable.</w:t>
+      </w:r>
+    </w:p>
+    <w:p>
+      <w:pPr>
+        <w:ind w:firstLine="567"/>
+        <w:rPr>
+          <w:sz w:val="24"/>
+          <w:szCs w:val="24"/>
+        </w:rPr>
+      </w:pPr>
+      <w:r>
+        <w:rPr>
+          <w:sz w:val="24"/>
+          <w:szCs w:val="24"/>
+        </w:rPr>
+        <w:t>Subsequently, there was her level, the second one.</w:t>
+      </w:r>
+    </w:p>
+    <w:p>
+      <w:pPr>
+        <w:ind w:firstLine="567"/>
+        <w:rPr>
+          <w:sz w:val="24"/>
+          <w:szCs w:val="24"/>
+        </w:rPr>
+      </w:pPr>
+      <w:r>
+        <w:rPr>
+          <w:sz w:val="24"/>
+          <w:szCs w:val="24"/>
+        </w:rPr>
+        <w:t xml:space="preserve">It’d been originally pledged for the crimes against public safety, but it eventually functioned as a receptacle for mentally ill and unstable people who they wanted to keep </w:t>
+      </w:r>
+      <w:r>
+        <w:rPr>
+          <w:sz w:val="24"/>
+          <w:szCs w:val="24"/>
+        </w:rPr>
+        <w:t>from</w:t>
+      </w:r>
+      <w:r>
+        <w:rPr>
+          <w:sz w:val="24"/>
+          <w:szCs w:val="24"/>
+        </w:rPr>
+        <w:t xml:space="preserve"> public attention.</w:t>
+      </w:r>
+    </w:p>
+    <w:p>
+      <w:pPr>
+        <w:ind w:firstLine="567"/>
+        <w:rPr>
+          <w:sz w:val="24"/>
+          <w:szCs w:val="24"/>
+        </w:rPr>
+      </w:pPr>
+      <w:r>
+        <w:rPr>
+          <w:sz w:val="24"/>
+          <w:szCs w:val="24"/>
+        </w:rPr>
+        <w:t xml:space="preserve">Living down there was reasonably uncomfortable, but it </w:t>
+      </w:r>
+      <w:r>
+        <w:rPr>
+          <w:sz w:val="24"/>
+          <w:szCs w:val="24"/>
+        </w:rPr>
+        <w:t xml:space="preserve">surely </w:t>
+      </w:r>
+      <w:r>
+        <w:rPr>
+          <w:sz w:val="24"/>
+          <w:szCs w:val="24"/>
+        </w:rPr>
+        <w:t>had its good points.</w:t>
+      </w:r>
+    </w:p>
+    <w:p>
+      <w:pPr>
+        <w:ind w:firstLine="567"/>
+        <w:rPr>
+          <w:sz w:val="24"/>
+          <w:szCs w:val="24"/>
+        </w:rPr>
+      </w:pPr>
+      <w:r>
+        <w:rPr>
+          <w:sz w:val="24"/>
+          <w:szCs w:val="24"/>
+        </w:rPr>
+        <w:t>The sandy-haired girl</w:t>
+      </w:r>
+      <w:r>
+        <w:rPr>
+          <w:sz w:val="24"/>
+          <w:szCs w:val="24"/>
+        </w:rPr>
+        <w:t xml:space="preserve"> </w:t>
+      </w:r>
+      <w:r>
+        <w:rPr>
+          <w:sz w:val="24"/>
+          <w:szCs w:val="24"/>
+        </w:rPr>
+        <w:t xml:space="preserve">was </w:t>
+      </w:r>
+      <w:r>
+        <w:rPr>
+          <w:i/>
+          <w:sz w:val="24"/>
+          <w:szCs w:val="24"/>
+        </w:rPr>
+        <w:t>not</w:t>
+      </w:r>
+      <w:r>
+        <w:rPr>
+          <w:sz w:val="24"/>
+          <w:szCs w:val="24"/>
+        </w:rPr>
+        <w:t xml:space="preserve"> really unstable – they knew it – and </w:t>
+      </w:r>
+      <w:r>
+        <w:rPr>
+          <w:sz w:val="24"/>
+          <w:szCs w:val="24"/>
+        </w:rPr>
+        <w:t xml:space="preserve">during the day, Sam </w:t>
+      </w:r>
+      <w:r>
+        <w:rPr>
+          <w:sz w:val="24"/>
+          <w:szCs w:val="24"/>
+        </w:rPr>
+        <w:t>could enjoy a certain degree of freedom, being allowed to wander in the higher levels and eat meals in the public refectory.</w:t>
+      </w:r>
     </w:p>
     <w:p>
       <w:pPr>

</xml_diff>

<commit_message>
akr, ch.2, up to ~1000 words
</commit_message>
<xml_diff>
--- a/story-kar/Chapter 01.docx
+++ b/story-kar/Chapter 01.docx
@@ -2244,7 +2244,1995 @@
           <w:sz w:val="24"/>
           <w:szCs w:val="24"/>
         </w:rPr>
-        <w:t>waste my time</w:t>
+        <w:t>waste my time further, Sam, I suggest you to speak the truth, now</w:t>
+      </w:r>
+      <w:r>
+        <w:rPr>
+          <w:sz w:val="24"/>
+          <w:szCs w:val="24"/>
+        </w:rPr>
+        <w:t xml:space="preserve">” </w:t>
+      </w:r>
+      <w:r>
+        <w:rPr>
+          <w:sz w:val="24"/>
+          <w:szCs w:val="24"/>
+        </w:rPr>
+        <w:t>–</w:t>
+      </w:r>
+      <w:r>
+        <w:rPr>
+          <w:sz w:val="24"/>
+          <w:szCs w:val="24"/>
+        </w:rPr>
+        <w:t xml:space="preserve"> </w:t>
+      </w:r>
+      <w:r>
+        <w:rPr>
+          <w:sz w:val="24"/>
+          <w:szCs w:val="24"/>
+        </w:rPr>
+        <w:t>She hissed.</w:t>
+      </w:r>
+    </w:p>
+    <w:p>
+      <w:pPr>
+        <w:ind w:firstLine="567"/>
+        <w:rPr>
+          <w:sz w:val="24"/>
+          <w:szCs w:val="24"/>
+        </w:rPr>
+      </w:pPr>
+      <w:r>
+        <w:rPr>
+          <w:sz w:val="24"/>
+          <w:szCs w:val="24"/>
+        </w:rPr>
+        <w:t xml:space="preserve">“There was a symbol” - She murmured, as a warm </w:t>
+      </w:r>
+      <w:r>
+        <w:rPr>
+          <w:sz w:val="24"/>
+          <w:szCs w:val="24"/>
+        </w:rPr>
+        <w:t>tear</w:t>
+      </w:r>
+      <w:r>
+        <w:rPr>
+          <w:sz w:val="24"/>
+          <w:szCs w:val="24"/>
+        </w:rPr>
+        <w:t xml:space="preserve"> trundled across her cheeks and fell on the ground.</w:t>
+      </w:r>
+    </w:p>
+    <w:p>
+      <w:pPr>
+        <w:ind w:firstLine="567"/>
+        <w:rPr>
+          <w:sz w:val="24"/>
+          <w:szCs w:val="24"/>
+        </w:rPr>
+      </w:pPr>
+      <w:r>
+        <w:rPr>
+          <w:sz w:val="24"/>
+          <w:szCs w:val="24"/>
+        </w:rPr>
+        <w:t>“What was the symbol like?”</w:t>
+      </w:r>
+    </w:p>
+    <w:p>
+      <w:pPr>
+        <w:ind w:firstLine="567"/>
+        <w:rPr>
+          <w:sz w:val="24"/>
+          <w:szCs w:val="24"/>
+        </w:rPr>
+      </w:pPr>
+      <w:r>
+        <w:rPr>
+          <w:sz w:val="24"/>
+          <w:szCs w:val="24"/>
+        </w:rPr>
+        <w:t>“The moon… and the sun…” - She bleated - “Entwined together, like a sort of logo but, I swear, I don’t know what it meant”.</w:t>
+      </w:r>
+    </w:p>
+    <w:p>
+      <w:pPr>
+        <w:ind w:firstLine="567"/>
+        <w:rPr>
+          <w:sz w:val="24"/>
+          <w:szCs w:val="24"/>
+        </w:rPr>
+      </w:pPr>
+      <w:r>
+        <w:rPr>
+          <w:sz w:val="24"/>
+          <w:szCs w:val="24"/>
+        </w:rPr>
+        <w:t>She was expecting another slap, but it didn’t come.</w:t>
+      </w:r>
+    </w:p>
+    <w:p>
+      <w:pPr>
+        <w:ind w:firstLine="567"/>
+        <w:rPr>
+          <w:sz w:val="24"/>
+          <w:szCs w:val="24"/>
+        </w:rPr>
+      </w:pPr>
+      <w:r>
+        <w:rPr>
+          <w:sz w:val="24"/>
+          <w:szCs w:val="24"/>
+        </w:rPr>
+        <w:t xml:space="preserve">Selene tenderly dried </w:t>
+      </w:r>
+      <w:r>
+        <w:rPr>
+          <w:sz w:val="24"/>
+          <w:szCs w:val="24"/>
+        </w:rPr>
+        <w:t>her tears with newfound gentleness</w:t>
+      </w:r>
+      <w:r>
+        <w:rPr>
+          <w:sz w:val="24"/>
+          <w:szCs w:val="24"/>
+        </w:rPr>
+        <w:t xml:space="preserve"> and</w:t>
+      </w:r>
+      <w:r>
+        <w:rPr>
+          <w:sz w:val="24"/>
+          <w:szCs w:val="24"/>
+        </w:rPr>
+        <w:t xml:space="preserve">, </w:t>
+      </w:r>
+      <w:r>
+        <w:rPr>
+          <w:sz w:val="24"/>
+          <w:szCs w:val="24"/>
+        </w:rPr>
+        <w:t>as if</w:t>
+      </w:r>
+      <w:r>
+        <w:rPr>
+          <w:sz w:val="24"/>
+          <w:szCs w:val="24"/>
+        </w:rPr>
+        <w:t xml:space="preserve"> nothing had happened</w:t>
+      </w:r>
+      <w:r>
+        <w:rPr>
+          <w:sz w:val="24"/>
+          <w:szCs w:val="24"/>
+        </w:rPr>
+        <w:t>, loosened her cables, freeing her from the harn</w:t>
+      </w:r>
+      <w:r>
+        <w:rPr>
+          <w:sz w:val="24"/>
+          <w:szCs w:val="24"/>
+        </w:rPr>
+        <w:t>ess.</w:t>
+      </w:r>
+    </w:p>
+    <w:p>
+      <w:pPr>
+        <w:ind w:firstLine="567"/>
+        <w:rPr>
+          <w:sz w:val="24"/>
+          <w:szCs w:val="24"/>
+        </w:rPr>
+      </w:pPr>
+      <w:r>
+        <w:rPr>
+          <w:sz w:val="24"/>
+          <w:szCs w:val="24"/>
+        </w:rPr>
+        <w:t xml:space="preserve">“You can go, </w:t>
+      </w:r>
+      <w:r>
+        <w:rPr>
+          <w:i/>
+          <w:sz w:val="24"/>
+          <w:szCs w:val="24"/>
+        </w:rPr>
+        <w:t>now</w:t>
+      </w:r>
+      <w:r>
+        <w:rPr>
+          <w:sz w:val="24"/>
+          <w:szCs w:val="24"/>
+        </w:rPr>
+        <w:t xml:space="preserve">” - She </w:t>
+      </w:r>
+      <w:r>
+        <w:rPr>
+          <w:sz w:val="24"/>
+          <w:szCs w:val="24"/>
+        </w:rPr>
+        <w:t>whispered</w:t>
+      </w:r>
+      <w:r>
+        <w:rPr>
+          <w:sz w:val="24"/>
+          <w:szCs w:val="24"/>
+        </w:rPr>
+        <w:t xml:space="preserve"> - “But don’t you try to lie again”.</w:t>
+      </w:r>
+    </w:p>
+    <w:p>
+      <w:pPr>
+        <w:ind w:firstLine="567"/>
+        <w:rPr>
+          <w:sz w:val="24"/>
+          <w:szCs w:val="24"/>
+        </w:rPr>
+      </w:pPr>
+      <w:r>
+        <w:rPr>
+          <w:sz w:val="24"/>
+          <w:szCs w:val="24"/>
+        </w:rPr>
+        <w:t xml:space="preserve">Sam, </w:t>
+      </w:r>
+      <w:r>
+        <w:rPr>
+          <w:sz w:val="24"/>
+          <w:szCs w:val="24"/>
+        </w:rPr>
+        <w:t xml:space="preserve">a little bit </w:t>
+      </w:r>
+      <w:r>
+        <w:rPr>
+          <w:sz w:val="24"/>
+          <w:szCs w:val="24"/>
+        </w:rPr>
+        <w:t>upset</w:t>
+      </w:r>
+      <w:r>
+        <w:rPr>
+          <w:sz w:val="24"/>
+          <w:szCs w:val="24"/>
+        </w:rPr>
+        <w:t>, faltered towards the way out, furtively observing the woman that kept sitting still beside her rumpled bad.</w:t>
+      </w:r>
+    </w:p>
+    <w:p>
+      <w:pPr>
+        <w:ind w:firstLine="567"/>
+        <w:rPr>
+          <w:sz w:val="24"/>
+          <w:szCs w:val="24"/>
+        </w:rPr>
+      </w:pPr>
+      <w:r>
+        <w:rPr>
+          <w:sz w:val="24"/>
+          <w:szCs w:val="24"/>
+        </w:rPr>
+        <w:t xml:space="preserve">Sure, guardians could be scary </w:t>
+      </w:r>
+      <w:r>
+        <w:rPr>
+          <w:sz w:val="24"/>
+          <w:szCs w:val="24"/>
+        </w:rPr>
+        <w:t>as hell</w:t>
+      </w:r>
+      <w:r>
+        <w:rPr>
+          <w:sz w:val="24"/>
+          <w:szCs w:val="24"/>
+        </w:rPr>
+        <w:t>,</w:t>
+      </w:r>
+      <w:r>
+        <w:rPr>
+          <w:sz w:val="24"/>
+          <w:szCs w:val="24"/>
+        </w:rPr>
+        <w:t xml:space="preserve"> when they </w:t>
+      </w:r>
+      <w:r>
+        <w:rPr>
+          <w:sz w:val="24"/>
+          <w:szCs w:val="24"/>
+        </w:rPr>
+        <w:t xml:space="preserve">were </w:t>
+      </w:r>
+      <w:r>
+        <w:rPr>
+          <w:sz w:val="24"/>
+          <w:szCs w:val="24"/>
+        </w:rPr>
+        <w:t>lied to, a</w:t>
+      </w:r>
+      <w:r>
+        <w:rPr>
+          <w:sz w:val="24"/>
+          <w:szCs w:val="24"/>
+        </w:rPr>
+        <w:t xml:space="preserve">nd it wasn’t the first time she’d been </w:t>
+      </w:r>
+      <w:r>
+        <w:rPr>
+          <w:sz w:val="24"/>
+          <w:szCs w:val="24"/>
+        </w:rPr>
+        <w:t>beaten either, but there was something disturbing in the abrupt change of mind that had run through Selene.</w:t>
+      </w:r>
+    </w:p>
+    <w:p>
+      <w:pPr>
+        <w:ind w:firstLine="567"/>
+        <w:rPr>
+          <w:sz w:val="24"/>
+          <w:szCs w:val="24"/>
+        </w:rPr>
+      </w:pPr>
+      <w:r>
+        <w:rPr>
+          <w:sz w:val="24"/>
+          <w:szCs w:val="24"/>
+        </w:rPr>
+        <w:t>The mere inkling of a white lie, a harmless moment of uncertainty</w:t>
+      </w:r>
+      <w:r>
+        <w:rPr>
+          <w:sz w:val="24"/>
+          <w:szCs w:val="24"/>
+        </w:rPr>
+        <w:t>,</w:t>
+      </w:r>
+      <w:r>
+        <w:rPr>
+          <w:sz w:val="24"/>
+          <w:szCs w:val="24"/>
+        </w:rPr>
+        <w:t xml:space="preserve"> had turned her even-tempered </w:t>
+      </w:r>
+      <w:r>
+        <w:rPr>
+          <w:sz w:val="24"/>
+          <w:szCs w:val="24"/>
+        </w:rPr>
+        <w:t xml:space="preserve">face </w:t>
+      </w:r>
+      <w:r>
+        <w:rPr>
+          <w:sz w:val="24"/>
+          <w:szCs w:val="24"/>
+        </w:rPr>
+        <w:t xml:space="preserve">into a raging </w:t>
+      </w:r>
+      <w:r>
+        <w:rPr>
+          <w:sz w:val="24"/>
+          <w:szCs w:val="24"/>
+        </w:rPr>
+        <w:t>grimace.</w:t>
+      </w:r>
+    </w:p>
+    <w:p>
+      <w:pPr>
+        <w:ind w:firstLine="567"/>
+        <w:rPr>
+          <w:sz w:val="24"/>
+          <w:szCs w:val="24"/>
+        </w:rPr>
+      </w:pPr>
+      <w:r>
+        <w:rPr>
+          <w:sz w:val="24"/>
+          <w:szCs w:val="24"/>
+        </w:rPr>
+        <w:t xml:space="preserve">Her wide brown eyes no more expressed concern, but </w:t>
+      </w:r>
+      <w:r>
+        <w:rPr>
+          <w:sz w:val="24"/>
+          <w:szCs w:val="24"/>
+        </w:rPr>
+        <w:t xml:space="preserve">plain, ruthless </w:t>
+      </w:r>
+      <w:r>
+        <w:rPr>
+          <w:i/>
+          <w:sz w:val="24"/>
+          <w:szCs w:val="24"/>
+        </w:rPr>
+        <w:t>disgust</w:t>
+      </w:r>
+      <w:r>
+        <w:rPr>
+          <w:sz w:val="24"/>
+          <w:szCs w:val="24"/>
+        </w:rPr>
+        <w:t>.</w:t>
+      </w:r>
+    </w:p>
+    <w:p>
+      <w:pPr>
+        <w:ind w:firstLine="567"/>
+        <w:rPr>
+          <w:sz w:val="24"/>
+          <w:szCs w:val="24"/>
+        </w:rPr>
+      </w:pPr>
+      <w:r>
+        <w:rPr>
+          <w:sz w:val="24"/>
+          <w:szCs w:val="24"/>
+        </w:rPr>
+        <w:t xml:space="preserve">She tried to convince herself it was normal, it was all about </w:t>
+      </w:r>
+      <w:r>
+        <w:rPr>
+          <w:i/>
+          <w:sz w:val="24"/>
+          <w:szCs w:val="24"/>
+        </w:rPr>
+        <w:t>her</w:t>
+      </w:r>
+      <w:r>
+        <w:rPr>
+          <w:sz w:val="24"/>
+          <w:szCs w:val="24"/>
+        </w:rPr>
+        <w:t xml:space="preserve"> mistakes. Lying </w:t>
+      </w:r>
+      <w:r>
+        <w:rPr>
+          <w:sz w:val="24"/>
+          <w:szCs w:val="24"/>
+        </w:rPr>
+        <w:t>is not conceivable</w:t>
+      </w:r>
+      <w:r>
+        <w:rPr>
+          <w:sz w:val="24"/>
+          <w:szCs w:val="24"/>
+        </w:rPr>
+        <w:t>,</w:t>
+      </w:r>
+      <w:r>
+        <w:rPr>
+          <w:sz w:val="24"/>
+          <w:szCs w:val="24"/>
+        </w:rPr>
+        <w:t xml:space="preserve"> </w:t>
+      </w:r>
+      <w:r>
+        <w:rPr>
+          <w:sz w:val="24"/>
+          <w:szCs w:val="24"/>
+        </w:rPr>
+        <w:t xml:space="preserve">after all, </w:t>
+      </w:r>
+      <w:r>
+        <w:rPr>
+          <w:sz w:val="24"/>
+          <w:szCs w:val="24"/>
+        </w:rPr>
+        <w:t xml:space="preserve">and any other guardian would have beaten </w:t>
+      </w:r>
+      <w:r>
+        <w:rPr>
+          <w:sz w:val="24"/>
+          <w:szCs w:val="24"/>
+        </w:rPr>
+        <w:t xml:space="preserve">her </w:t>
+      </w:r>
+      <w:r>
+        <w:rPr>
+          <w:sz w:val="24"/>
+          <w:szCs w:val="24"/>
+        </w:rPr>
+        <w:t>harder for a lesser misdeed.</w:t>
+      </w:r>
+    </w:p>
+    <w:p>
+      <w:pPr>
+        <w:ind w:firstLine="567"/>
+        <w:rPr>
+          <w:sz w:val="24"/>
+          <w:szCs w:val="24"/>
+        </w:rPr>
+      </w:pPr>
+      <w:r>
+        <w:rPr>
+          <w:sz w:val="24"/>
+          <w:szCs w:val="24"/>
+        </w:rPr>
+        <w:t xml:space="preserve">She </w:t>
+      </w:r>
+      <w:r>
+        <w:rPr>
+          <w:sz w:val="24"/>
+          <w:szCs w:val="24"/>
+        </w:rPr>
+        <w:t xml:space="preserve">just </w:t>
+      </w:r>
+      <w:r>
+        <w:rPr>
+          <w:sz w:val="24"/>
+          <w:szCs w:val="24"/>
+        </w:rPr>
+        <w:t xml:space="preserve">let the restless musings slip away, and </w:t>
+      </w:r>
+      <w:r>
+        <w:rPr>
+          <w:sz w:val="24"/>
+          <w:szCs w:val="24"/>
+        </w:rPr>
+        <w:t>turned left in</w:t>
+      </w:r>
+      <w:r>
+        <w:rPr>
+          <w:sz w:val="24"/>
+          <w:szCs w:val="24"/>
+        </w:rPr>
+        <w:t xml:space="preserve"> a corrido</w:t>
+      </w:r>
+      <w:r>
+        <w:rPr>
+          <w:sz w:val="24"/>
+          <w:szCs w:val="24"/>
+        </w:rPr>
+        <w:t>r</w:t>
+      </w:r>
+      <w:r>
+        <w:rPr>
+          <w:sz w:val="24"/>
+          <w:szCs w:val="24"/>
+        </w:rPr>
+        <w:t>, covered with a polished mosaic of silvery white tiles, that led to the higher levels.</w:t>
+      </w:r>
+      <w:r>
+        <w:rPr>
+          <w:sz w:val="24"/>
+          <w:szCs w:val="24"/>
+        </w:rPr>
+        <w:t xml:space="preserve"> </w:t>
+      </w:r>
+    </w:p>
+    <w:p>
+      <w:pPr>
+        <w:ind w:firstLine="567"/>
+        <w:rPr>
+          <w:sz w:val="24"/>
+          <w:szCs w:val="24"/>
+        </w:rPr>
+      </w:pPr>
+      <w:r>
+        <w:rPr>
+          <w:sz w:val="24"/>
+          <w:szCs w:val="24"/>
+        </w:rPr>
+        <w:t>She leaned</w:t>
+      </w:r>
+      <w:r>
+        <w:rPr>
+          <w:sz w:val="24"/>
+          <w:szCs w:val="24"/>
+        </w:rPr>
+        <w:t xml:space="preserve"> her fingers on the handrail</w:t>
+      </w:r>
+      <w:r>
+        <w:rPr>
+          <w:sz w:val="24"/>
+          <w:szCs w:val="24"/>
+        </w:rPr>
+        <w:t xml:space="preserve"> and </w:t>
+      </w:r>
+      <w:r>
+        <w:rPr>
+          <w:sz w:val="24"/>
+          <w:szCs w:val="24"/>
+        </w:rPr>
+        <w:t>quickened</w:t>
+      </w:r>
+      <w:r>
+        <w:rPr>
+          <w:sz w:val="24"/>
+          <w:szCs w:val="24"/>
+        </w:rPr>
+        <w:t xml:space="preserve"> her pace on the first step</w:t>
+      </w:r>
+      <w:r>
+        <w:rPr>
+          <w:sz w:val="24"/>
+          <w:szCs w:val="24"/>
+        </w:rPr>
+        <w:t>.</w:t>
+      </w:r>
+    </w:p>
+    <w:p>
+      <w:pPr>
+        <w:ind w:firstLine="567"/>
+        <w:rPr>
+          <w:sz w:val="24"/>
+          <w:szCs w:val="24"/>
+        </w:rPr>
+      </w:pPr>
+      <w:r>
+        <w:rPr>
+          <w:sz w:val="24"/>
+          <w:szCs w:val="24"/>
+        </w:rPr>
+        <w:t xml:space="preserve">Sam lived </w:t>
+      </w:r>
+      <w:r>
+        <w:rPr>
+          <w:sz w:val="24"/>
+          <w:szCs w:val="24"/>
+        </w:rPr>
+        <w:t>on</w:t>
+      </w:r>
+      <w:r>
+        <w:rPr>
+          <w:sz w:val="24"/>
+          <w:szCs w:val="24"/>
+        </w:rPr>
+        <w:t xml:space="preserve"> the </w:t>
+      </w:r>
+      <w:r>
+        <w:rPr>
+          <w:sz w:val="24"/>
+          <w:szCs w:val="24"/>
+        </w:rPr>
+        <w:t xml:space="preserve">second level, </w:t>
+      </w:r>
+      <w:r>
+        <w:rPr>
+          <w:sz w:val="24"/>
+          <w:szCs w:val="24"/>
+        </w:rPr>
+        <w:t>one of t</w:t>
+      </w:r>
+      <w:r>
+        <w:rPr>
+          <w:sz w:val="24"/>
+          <w:szCs w:val="24"/>
+        </w:rPr>
+        <w:t>he quietest and less inhabited.</w:t>
+      </w:r>
+    </w:p>
+    <w:p>
+      <w:pPr>
+        <w:ind w:firstLine="567"/>
+        <w:rPr>
+          <w:sz w:val="24"/>
+          <w:szCs w:val="24"/>
+        </w:rPr>
+      </w:pPr>
+      <w:r>
+        <w:rPr>
+          <w:sz w:val="24"/>
+          <w:szCs w:val="24"/>
+        </w:rPr>
+        <w:t>It worked in a quite simple way.</w:t>
+      </w:r>
+    </w:p>
+    <w:p>
+      <w:pPr>
+        <w:ind w:firstLine="567"/>
+        <w:rPr>
+          <w:sz w:val="24"/>
+          <w:szCs w:val="24"/>
+        </w:rPr>
+      </w:pPr>
+      <w:r>
+        <w:rPr>
+          <w:sz w:val="24"/>
+          <w:szCs w:val="24"/>
+        </w:rPr>
+        <w:t>T</w:t>
+      </w:r>
+      <w:r>
+        <w:rPr>
+          <w:sz w:val="24"/>
+          <w:szCs w:val="24"/>
+        </w:rPr>
+        <w:t xml:space="preserve">he fourth level </w:t>
+      </w:r>
+      <w:r>
+        <w:rPr>
+          <w:sz w:val="24"/>
+          <w:szCs w:val="24"/>
+        </w:rPr>
+        <w:t xml:space="preserve">hosted all sorts of thieves and rowdies who’d been charged </w:t>
+      </w:r>
+      <w:r>
+        <w:rPr>
+          <w:sz w:val="24"/>
+          <w:szCs w:val="24"/>
+        </w:rPr>
+        <w:t>with</w:t>
+      </w:r>
+      <w:r>
+        <w:rPr>
+          <w:sz w:val="24"/>
+          <w:szCs w:val="24"/>
+        </w:rPr>
+        <w:t xml:space="preserve"> minor crimes and usually squared up a short time of Redemption</w:t>
+      </w:r>
+      <w:r>
+        <w:rPr>
+          <w:sz w:val="24"/>
+          <w:szCs w:val="24"/>
+        </w:rPr>
+        <w:t xml:space="preserve"> before vanishing from the sight</w:t>
+      </w:r>
+      <w:r>
+        <w:rPr>
+          <w:sz w:val="24"/>
+          <w:szCs w:val="24"/>
+        </w:rPr>
+        <w:t>.</w:t>
+      </w:r>
+    </w:p>
+    <w:p>
+      <w:pPr>
+        <w:ind w:firstLine="567"/>
+        <w:rPr>
+          <w:sz w:val="24"/>
+          <w:szCs w:val="24"/>
+        </w:rPr>
+      </w:pPr>
+      <w:r>
+        <w:rPr>
+          <w:sz w:val="24"/>
+          <w:szCs w:val="24"/>
+        </w:rPr>
+        <w:t xml:space="preserve">Below, the third level was dedicated to the crimes against </w:t>
+      </w:r>
+      <w:r>
+        <w:rPr>
+          <w:sz w:val="24"/>
+          <w:szCs w:val="24"/>
+        </w:rPr>
+        <w:t xml:space="preserve">humans. </w:t>
+      </w:r>
+    </w:p>
+    <w:p>
+      <w:pPr>
+        <w:ind w:firstLine="567"/>
+        <w:rPr>
+          <w:sz w:val="24"/>
+          <w:szCs w:val="24"/>
+        </w:rPr>
+      </w:pPr>
+      <w:r>
+        <w:rPr>
+          <w:sz w:val="24"/>
+          <w:szCs w:val="24"/>
+        </w:rPr>
+        <w:t>T</w:t>
+      </w:r>
+      <w:r>
+        <w:rPr>
+          <w:sz w:val="24"/>
+          <w:szCs w:val="24"/>
+        </w:rPr>
+        <w:t>here lived drug abusers, murderers and violent people in general</w:t>
+      </w:r>
+      <w:r>
+        <w:rPr>
+          <w:sz w:val="24"/>
+          <w:szCs w:val="24"/>
+        </w:rPr>
+        <w:t xml:space="preserve"> and, given their poor consideration of the gift of life, loitering across those dark hallways was not advisable.</w:t>
+      </w:r>
+    </w:p>
+    <w:p>
+      <w:pPr>
+        <w:ind w:firstLine="567"/>
+        <w:rPr>
+          <w:sz w:val="24"/>
+          <w:szCs w:val="24"/>
+        </w:rPr>
+      </w:pPr>
+      <w:r>
+        <w:rPr>
+          <w:sz w:val="24"/>
+          <w:szCs w:val="24"/>
+        </w:rPr>
+        <w:t>Subsequently, there was her level, the second one.</w:t>
+      </w:r>
+    </w:p>
+    <w:p>
+      <w:pPr>
+        <w:ind w:firstLine="567"/>
+        <w:rPr>
+          <w:sz w:val="24"/>
+          <w:szCs w:val="24"/>
+        </w:rPr>
+      </w:pPr>
+      <w:r>
+        <w:rPr>
+          <w:sz w:val="24"/>
+          <w:szCs w:val="24"/>
+        </w:rPr>
+        <w:t xml:space="preserve">It’d been originally pledged for the crimes against public safety, but it eventually functioned as a receptacle for mentally ill and unstable people who they wanted to keep </w:t>
+      </w:r>
+      <w:r>
+        <w:rPr>
+          <w:sz w:val="24"/>
+          <w:szCs w:val="24"/>
+        </w:rPr>
+        <w:t>from</w:t>
+      </w:r>
+      <w:r>
+        <w:rPr>
+          <w:sz w:val="24"/>
+          <w:szCs w:val="24"/>
+        </w:rPr>
+        <w:t xml:space="preserve"> public attention.</w:t>
+      </w:r>
+    </w:p>
+    <w:p>
+      <w:pPr>
+        <w:ind w:firstLine="567"/>
+        <w:rPr>
+          <w:sz w:val="24"/>
+          <w:szCs w:val="24"/>
+        </w:rPr>
+      </w:pPr>
+      <w:r>
+        <w:rPr>
+          <w:sz w:val="24"/>
+          <w:szCs w:val="24"/>
+        </w:rPr>
+        <w:t xml:space="preserve">Living down there was reasonably uncomfortable, but it </w:t>
+      </w:r>
+      <w:r>
+        <w:rPr>
+          <w:sz w:val="24"/>
+          <w:szCs w:val="24"/>
+        </w:rPr>
+        <w:t xml:space="preserve">surely </w:t>
+      </w:r>
+      <w:r>
+        <w:rPr>
+          <w:sz w:val="24"/>
+          <w:szCs w:val="24"/>
+        </w:rPr>
+        <w:t>had its good points.</w:t>
+      </w:r>
+    </w:p>
+    <w:p>
+      <w:pPr>
+        <w:ind w:firstLine="567"/>
+        <w:rPr>
+          <w:sz w:val="24"/>
+          <w:szCs w:val="24"/>
+        </w:rPr>
+      </w:pPr>
+      <w:r>
+        <w:rPr>
+          <w:sz w:val="24"/>
+          <w:szCs w:val="24"/>
+        </w:rPr>
+        <w:t>The sandy-haired girl</w:t>
+      </w:r>
+      <w:r>
+        <w:rPr>
+          <w:sz w:val="24"/>
+          <w:szCs w:val="24"/>
+        </w:rPr>
+        <w:t xml:space="preserve"> </w:t>
+      </w:r>
+      <w:r>
+        <w:rPr>
+          <w:sz w:val="24"/>
+          <w:szCs w:val="24"/>
+        </w:rPr>
+        <w:t xml:space="preserve">was </w:t>
+      </w:r>
+      <w:r>
+        <w:rPr>
+          <w:i/>
+          <w:sz w:val="24"/>
+          <w:szCs w:val="24"/>
+        </w:rPr>
+        <w:t>not</w:t>
+      </w:r>
+      <w:r>
+        <w:rPr>
+          <w:sz w:val="24"/>
+          <w:szCs w:val="24"/>
+        </w:rPr>
+        <w:t xml:space="preserve"> really unstable – they knew it – and </w:t>
+      </w:r>
+      <w:r>
+        <w:rPr>
+          <w:sz w:val="24"/>
+          <w:szCs w:val="24"/>
+        </w:rPr>
+        <w:t xml:space="preserve">during the day, Sam </w:t>
+      </w:r>
+      <w:r>
+        <w:rPr>
+          <w:sz w:val="24"/>
+          <w:szCs w:val="24"/>
+        </w:rPr>
+        <w:t>could enjoy a certain degree of freedom, being allowed to wander in the higher levels and eat meals in the public refectory.</w:t>
+      </w:r>
+    </w:p>
+    <w:p>
+      <w:pPr>
+        <w:ind w:firstLine="567"/>
+        <w:rPr>
+          <w:sz w:val="24"/>
+          <w:szCs w:val="24"/>
+        </w:rPr>
+      </w:pPr>
+      <w:r>
+        <w:rPr>
+          <w:sz w:val="24"/>
+          <w:szCs w:val="24"/>
+        </w:rPr>
+        <w:t>The guardians, especially Selene, treated her with a decent amount of tenderness and, after all, she ran less danger in comparison to the troubled environments of the higher levels.</w:t>
+      </w:r>
+    </w:p>
+    <w:p>
+      <w:pPr>
+        <w:ind w:firstLine="567"/>
+        <w:rPr>
+          <w:sz w:val="24"/>
+          <w:szCs w:val="24"/>
+        </w:rPr>
+      </w:pPr>
+      <w:r>
+        <w:rPr>
+          <w:sz w:val="24"/>
+          <w:szCs w:val="24"/>
+        </w:rPr>
+        <w:t xml:space="preserve">Further down was the </w:t>
+      </w:r>
+      <w:r>
+        <w:rPr>
+          <w:i/>
+          <w:sz w:val="24"/>
+          <w:szCs w:val="24"/>
+        </w:rPr>
+        <w:t>first level</w:t>
+      </w:r>
+      <w:r>
+        <w:rPr>
+          <w:sz w:val="24"/>
+          <w:szCs w:val="24"/>
+        </w:rPr>
+        <w:t>.</w:t>
+      </w:r>
+    </w:p>
+    <w:p>
+      <w:pPr>
+        <w:ind w:firstLine="567"/>
+        <w:rPr>
+          <w:sz w:val="24"/>
+          <w:szCs w:val="24"/>
+        </w:rPr>
+      </w:pPr>
+      <w:r>
+        <w:rPr>
+          <w:sz w:val="24"/>
+          <w:szCs w:val="24"/>
+        </w:rPr>
+        <w:lastRenderedPageBreak/>
+        <w:t xml:space="preserve">Well, she didn’t know what </w:t>
+      </w:r>
+      <w:r>
+        <w:rPr>
+          <w:i/>
+          <w:sz w:val="24"/>
+          <w:szCs w:val="24"/>
+        </w:rPr>
+        <w:t>exactly was</w:t>
+      </w:r>
+      <w:r>
+        <w:rPr>
+          <w:sz w:val="24"/>
+          <w:szCs w:val="24"/>
+        </w:rPr>
+        <w:t xml:space="preserve"> there, but some rumored that the level hosted dangerous torture devices for the </w:t>
+      </w:r>
+      <w:r>
+        <w:rPr>
+          <w:sz w:val="24"/>
+          <w:szCs w:val="24"/>
+        </w:rPr>
+        <w:t>most heinous crimes</w:t>
+      </w:r>
+      <w:r>
+        <w:rPr>
+          <w:sz w:val="24"/>
+          <w:szCs w:val="24"/>
+        </w:rPr>
+        <w:t>.</w:t>
+      </w:r>
+    </w:p>
+    <w:p>
+      <w:pPr>
+        <w:ind w:firstLine="567"/>
+        <w:rPr>
+          <w:sz w:val="24"/>
+          <w:szCs w:val="24"/>
+        </w:rPr>
+      </w:pPr>
+      <w:r>
+        <w:rPr>
+          <w:sz w:val="24"/>
+          <w:szCs w:val="24"/>
+        </w:rPr>
+        <w:t xml:space="preserve">When asked, Selene had never talked explicitly about that, but once she’d let a detail slip out of her mouth. There – she had said – stay the </w:t>
+      </w:r>
+      <w:r>
+        <w:rPr>
+          <w:i/>
+          <w:sz w:val="24"/>
+          <w:szCs w:val="24"/>
+        </w:rPr>
+        <w:t>Infidels</w:t>
+      </w:r>
+      <w:r>
+        <w:rPr>
+          <w:sz w:val="24"/>
+          <w:szCs w:val="24"/>
+        </w:rPr>
+        <w:t>.</w:t>
+      </w:r>
+    </w:p>
+    <w:p>
+      <w:pPr>
+        <w:ind w:firstLine="567"/>
+        <w:rPr>
+          <w:sz w:val="24"/>
+          <w:szCs w:val="24"/>
+        </w:rPr>
+      </w:pPr>
+      <w:r>
+        <w:rPr>
+          <w:sz w:val="24"/>
+          <w:szCs w:val="24"/>
+        </w:rPr>
+        <w:t xml:space="preserve">When her cellmate </w:t>
+      </w:r>
+      <w:r>
+        <w:rPr>
+          <w:sz w:val="24"/>
+          <w:szCs w:val="24"/>
+        </w:rPr>
+        <w:t>Psyah</w:t>
+      </w:r>
+      <w:r>
+        <w:rPr>
+          <w:sz w:val="24"/>
+          <w:szCs w:val="24"/>
+        </w:rPr>
+        <w:t xml:space="preserve">, who used to inhabit the bed near hers, was brutally carried away by a team of guardians, her friend Lyra had told her she’d been </w:t>
+      </w:r>
+      <w:r>
+        <w:rPr>
+          <w:sz w:val="24"/>
+          <w:szCs w:val="24"/>
+        </w:rPr>
+        <w:t>taken</w:t>
+      </w:r>
+      <w:r>
+        <w:rPr>
+          <w:sz w:val="24"/>
+          <w:szCs w:val="24"/>
+        </w:rPr>
+        <w:t xml:space="preserve"> to the first level.</w:t>
+      </w:r>
+    </w:p>
+    <w:p>
+      <w:pPr>
+        <w:ind w:firstLine="567"/>
+        <w:rPr>
+          <w:sz w:val="24"/>
+          <w:szCs w:val="24"/>
+        </w:rPr>
+      </w:pPr>
+      <w:r>
+        <w:rPr>
+          <w:sz w:val="24"/>
+          <w:szCs w:val="24"/>
+        </w:rPr>
+        <w:t>O</w:t>
+      </w:r>
+      <w:r>
+        <w:rPr>
+          <w:sz w:val="24"/>
+          <w:szCs w:val="24"/>
+        </w:rPr>
+        <w:t>n the first level – Lyra had argued – no chance of living further exists, because unlike normal people, an Infidel doesn’t deserve another possibility to redeem…</w:t>
+      </w:r>
+    </w:p>
+    <w:p>
+      <w:pPr>
+        <w:ind w:firstLine="567"/>
+        <w:rPr>
+          <w:sz w:val="24"/>
+          <w:szCs w:val="24"/>
+        </w:rPr>
+      </w:pPr>
+      <w:r>
+        <w:rPr>
+          <w:sz w:val="24"/>
+          <w:szCs w:val="24"/>
+        </w:rPr>
+        <w:t>Sam finished hopping on the stairs and walked through the third level.</w:t>
+      </w:r>
+    </w:p>
+    <w:p>
+      <w:pPr>
+        <w:ind w:firstLine="567"/>
+        <w:rPr>
+          <w:sz w:val="24"/>
+          <w:szCs w:val="24"/>
+        </w:rPr>
+      </w:pPr>
+      <w:r>
+        <w:rPr>
+          <w:sz w:val="24"/>
+          <w:szCs w:val="24"/>
+        </w:rPr>
+        <w:t xml:space="preserve">A quick glance </w:t>
+      </w:r>
+      <w:r>
+        <w:rPr>
+          <w:sz w:val="24"/>
+          <w:szCs w:val="24"/>
+        </w:rPr>
+        <w:t>at</w:t>
+      </w:r>
+      <w:r>
+        <w:rPr>
+          <w:sz w:val="24"/>
+          <w:szCs w:val="24"/>
+        </w:rPr>
+        <w:t xml:space="preserve"> the common clock revealed it was stuck, but she could guess it wasn’t time for lunch yet, according </w:t>
+      </w:r>
+      <w:r>
+        <w:rPr>
+          <w:sz w:val="24"/>
+          <w:szCs w:val="24"/>
+        </w:rPr>
+        <w:t>to</w:t>
+      </w:r>
+      <w:r>
+        <w:rPr>
+          <w:sz w:val="24"/>
+          <w:szCs w:val="24"/>
+        </w:rPr>
+        <w:t xml:space="preserve"> the sunlight that filtered through the small-sized windows.</w:t>
+      </w:r>
+    </w:p>
+    <w:p>
+      <w:pPr>
+        <w:ind w:firstLine="567"/>
+        <w:rPr>
+          <w:sz w:val="24"/>
+          <w:szCs w:val="24"/>
+        </w:rPr>
+      </w:pPr>
+      <w:r>
+        <w:rPr>
+          <w:sz w:val="24"/>
+          <w:szCs w:val="24"/>
+        </w:rPr>
+        <w:t xml:space="preserve">She decided to </w:t>
+      </w:r>
+      <w:r>
+        <w:rPr>
+          <w:sz w:val="24"/>
+          <w:szCs w:val="24"/>
+        </w:rPr>
+        <w:t xml:space="preserve">head towards the </w:t>
+      </w:r>
+      <w:r>
+        <w:rPr>
+          <w:sz w:val="24"/>
+          <w:szCs w:val="24"/>
+        </w:rPr>
+        <w:t>T</w:t>
+      </w:r>
+      <w:r>
+        <w:rPr>
+          <w:sz w:val="24"/>
+          <w:szCs w:val="24"/>
+        </w:rPr>
+        <w:t>errace</w:t>
+      </w:r>
+      <w:r>
+        <w:rPr>
+          <w:sz w:val="24"/>
+          <w:szCs w:val="24"/>
+        </w:rPr>
+        <w:t xml:space="preserve"> to get a breath of fresh air, and stepped towards the elevators, departing from the </w:t>
+      </w:r>
+      <w:r>
+        <w:rPr>
+          <w:sz w:val="24"/>
+          <w:szCs w:val="24"/>
+        </w:rPr>
+        <w:t xml:space="preserve">shiny </w:t>
+      </w:r>
+      <w:r>
+        <w:rPr>
+          <w:sz w:val="24"/>
+          <w:szCs w:val="24"/>
+        </w:rPr>
+        <w:t>titanium alloy cages of the cells.</w:t>
+      </w:r>
+    </w:p>
+    <w:p>
+      <w:pPr>
+        <w:ind w:firstLine="567"/>
+        <w:rPr>
+          <w:sz w:val="24"/>
+          <w:szCs w:val="24"/>
+        </w:rPr>
+      </w:pPr>
+      <w:r>
+        <w:rPr>
+          <w:sz w:val="24"/>
+          <w:szCs w:val="24"/>
+        </w:rPr>
+        <w:t xml:space="preserve">Throwing a </w:t>
+      </w:r>
+      <w:r>
+        <w:rPr>
+          <w:sz w:val="24"/>
+          <w:szCs w:val="24"/>
+        </w:rPr>
+        <w:t xml:space="preserve">gaze </w:t>
+      </w:r>
+      <w:r>
+        <w:rPr>
+          <w:sz w:val="24"/>
+          <w:szCs w:val="24"/>
+        </w:rPr>
+        <w:t>at</w:t>
+      </w:r>
+      <w:r>
+        <w:rPr>
+          <w:sz w:val="24"/>
+          <w:szCs w:val="24"/>
+        </w:rPr>
+        <w:t xml:space="preserve"> the surroundings, Sam hit the sheen button to call the lift.</w:t>
+      </w:r>
+    </w:p>
+    <w:p>
+      <w:pPr>
+        <w:ind w:firstLine="567"/>
+        <w:rPr>
+          <w:sz w:val="24"/>
+          <w:szCs w:val="24"/>
+        </w:rPr>
+      </w:pPr>
+      <w:r>
+        <w:rPr>
+          <w:sz w:val="24"/>
+          <w:szCs w:val="24"/>
+        </w:rPr>
+        <w:t xml:space="preserve">As she expected, </w:t>
+      </w:r>
+      <w:r>
+        <w:rPr>
+          <w:sz w:val="24"/>
+          <w:szCs w:val="24"/>
+        </w:rPr>
+        <w:t xml:space="preserve">a feminine metallic voice welcomed her with a </w:t>
+      </w:r>
+      <w:r>
+        <w:rPr>
+          <w:sz w:val="24"/>
+          <w:szCs w:val="24"/>
+        </w:rPr>
+        <w:t>mellifluous</w:t>
+      </w:r>
+      <w:r>
+        <w:rPr>
+          <w:sz w:val="24"/>
+          <w:szCs w:val="24"/>
+        </w:rPr>
+        <w:t xml:space="preserve"> request </w:t>
+      </w:r>
+      <w:r>
+        <w:rPr>
+          <w:sz w:val="24"/>
+          <w:szCs w:val="24"/>
+        </w:rPr>
+        <w:t>for</w:t>
+      </w:r>
+      <w:r>
+        <w:rPr>
+          <w:sz w:val="24"/>
+          <w:szCs w:val="24"/>
+        </w:rPr>
+        <w:t xml:space="preserve"> </w:t>
+      </w:r>
+      <w:r>
+        <w:rPr>
+          <w:sz w:val="24"/>
+          <w:szCs w:val="24"/>
+        </w:rPr>
+        <w:t>voice authentication</w:t>
+      </w:r>
+      <w:r>
+        <w:rPr>
+          <w:sz w:val="24"/>
+          <w:szCs w:val="24"/>
+        </w:rPr>
+        <w:t>.</w:t>
+      </w:r>
+    </w:p>
+    <w:p>
+      <w:pPr>
+        <w:ind w:firstLine="567"/>
+        <w:rPr>
+          <w:sz w:val="24"/>
+          <w:szCs w:val="24"/>
+        </w:rPr>
+      </w:pPr>
+      <w:r>
+        <w:rPr>
+          <w:sz w:val="24"/>
+          <w:szCs w:val="24"/>
+        </w:rPr>
+        <w:t>“</w:t>
+      </w:r>
+      <w:r>
+        <w:rPr>
+          <w:i/>
+          <w:sz w:val="24"/>
+          <w:szCs w:val="24"/>
+        </w:rPr>
+        <w:t>Welcome to Karyon</w:t>
+      </w:r>
+      <w:r>
+        <w:rPr>
+          <w:sz w:val="24"/>
+          <w:szCs w:val="24"/>
+        </w:rPr>
+        <w:t>” – The voice began – “</w:t>
+      </w:r>
+      <w:r>
+        <w:rPr>
+          <w:i/>
+          <w:sz w:val="24"/>
+          <w:szCs w:val="24"/>
+        </w:rPr>
+        <w:t>Please, identify</w:t>
+      </w:r>
+      <w:r>
+        <w:rPr>
+          <w:i/>
+          <w:sz w:val="24"/>
+          <w:szCs w:val="24"/>
+        </w:rPr>
+        <w:t xml:space="preserve"> yourself</w:t>
+      </w:r>
+      <w:r>
+        <w:rPr>
+          <w:i/>
+          <w:sz w:val="24"/>
+          <w:szCs w:val="24"/>
+        </w:rPr>
+        <w:t xml:space="preserve"> to the System</w:t>
+      </w:r>
+      <w:r>
+        <w:rPr>
+          <w:sz w:val="24"/>
+          <w:szCs w:val="24"/>
+        </w:rPr>
+        <w:t>”.</w:t>
+      </w:r>
+    </w:p>
+    <w:p>
+      <w:pPr>
+        <w:ind w:firstLine="567"/>
+        <w:rPr>
+          <w:sz w:val="24"/>
+          <w:szCs w:val="24"/>
+        </w:rPr>
+      </w:pPr>
+      <w:r>
+        <w:rPr>
+          <w:sz w:val="24"/>
+          <w:szCs w:val="24"/>
+        </w:rPr>
+        <w:t>Holding back an annoyed expression, the sandy-haired girl cleared her throat and stressed her name aloud, declaring her credentials.</w:t>
+      </w:r>
+    </w:p>
+    <w:p>
+      <w:pPr>
+        <w:ind w:firstLine="567"/>
+        <w:rPr>
+          <w:sz w:val="24"/>
+          <w:szCs w:val="24"/>
+        </w:rPr>
+      </w:pPr>
+      <w:r>
+        <w:rPr>
+          <w:sz w:val="24"/>
+          <w:szCs w:val="24"/>
+        </w:rPr>
+        <w:t xml:space="preserve">“Samantha Fabian” – She alleged – “Prisoner number </w:t>
+      </w:r>
+      <w:r>
+        <w:rPr>
+          <w:i/>
+          <w:sz w:val="24"/>
+          <w:szCs w:val="24"/>
+        </w:rPr>
+        <w:t>02-3125</w:t>
+      </w:r>
+      <w:r>
+        <w:rPr>
+          <w:sz w:val="24"/>
+          <w:szCs w:val="24"/>
+        </w:rPr>
+        <w:t>”.</w:t>
+      </w:r>
+    </w:p>
+    <w:p>
+      <w:pPr>
+        <w:ind w:firstLine="567"/>
+        <w:rPr>
+          <w:sz w:val="24"/>
+          <w:szCs w:val="24"/>
+        </w:rPr>
+      </w:pPr>
+      <w:r>
+        <w:rPr>
+          <w:sz w:val="24"/>
+          <w:szCs w:val="24"/>
+        </w:rPr>
+        <w:t>“Welcome to Karyon, Samantha” – It replied.</w:t>
+      </w:r>
+    </w:p>
+    <w:p>
+      <w:pPr>
+        <w:ind w:firstLine="567"/>
+        <w:rPr>
+          <w:sz w:val="24"/>
+          <w:szCs w:val="24"/>
+        </w:rPr>
+      </w:pPr>
+      <w:r>
+        <w:rPr>
+          <w:sz w:val="24"/>
+          <w:szCs w:val="24"/>
+        </w:rPr>
+        <w:t xml:space="preserve">For a moment, Sam demanded </w:t>
+      </w:r>
+      <w:r>
+        <w:rPr>
+          <w:sz w:val="24"/>
+          <w:szCs w:val="24"/>
+        </w:rPr>
+        <w:t xml:space="preserve">of </w:t>
+      </w:r>
+      <w:r>
+        <w:rPr>
+          <w:sz w:val="24"/>
+          <w:szCs w:val="24"/>
+        </w:rPr>
+        <w:t>herself</w:t>
+      </w:r>
+      <w:r>
+        <w:rPr>
+          <w:sz w:val="24"/>
+          <w:szCs w:val="24"/>
+        </w:rPr>
+        <w:t>,</w:t>
+      </w:r>
+      <w:r>
+        <w:rPr>
+          <w:sz w:val="24"/>
+          <w:szCs w:val="24"/>
+        </w:rPr>
+        <w:t xml:space="preserve"> with a dash of confusion</w:t>
+      </w:r>
+      <w:r>
+        <w:rPr>
+          <w:sz w:val="24"/>
+          <w:szCs w:val="24"/>
+        </w:rPr>
+        <w:t>,</w:t>
+      </w:r>
+      <w:r>
+        <w:rPr>
+          <w:sz w:val="24"/>
+          <w:szCs w:val="24"/>
+        </w:rPr>
+        <w:t xml:space="preserve"> the reason why the metallic voice had sounded way less metallic than the usual.</w:t>
+      </w:r>
+    </w:p>
+    <w:p>
+      <w:pPr>
+        <w:ind w:firstLine="567"/>
+        <w:rPr>
+          <w:sz w:val="24"/>
+          <w:szCs w:val="24"/>
+        </w:rPr>
+      </w:pPr>
+      <w:r>
+        <w:rPr>
+          <w:sz w:val="24"/>
+          <w:szCs w:val="24"/>
+        </w:rPr>
+        <w:t>She could have sworn it was</w:t>
+      </w:r>
+      <w:r>
+        <w:rPr>
+          <w:sz w:val="24"/>
+          <w:szCs w:val="24"/>
+        </w:rPr>
+        <w:t>…</w:t>
+      </w:r>
+      <w:r>
+        <w:rPr>
+          <w:sz w:val="24"/>
+          <w:szCs w:val="24"/>
+        </w:rPr>
+        <w:t xml:space="preserve"> </w:t>
+      </w:r>
+      <w:r>
+        <w:rPr>
+          <w:i/>
+          <w:sz w:val="24"/>
+          <w:szCs w:val="24"/>
+        </w:rPr>
+        <w:t>human</w:t>
+      </w:r>
+      <w:r>
+        <w:rPr>
+          <w:sz w:val="24"/>
+          <w:szCs w:val="24"/>
+        </w:rPr>
+        <w:t>.</w:t>
+      </w:r>
+    </w:p>
+    <w:p>
+      <w:pPr>
+        <w:ind w:firstLine="567"/>
+        <w:rPr>
+          <w:sz w:val="24"/>
+          <w:szCs w:val="24"/>
+        </w:rPr>
+      </w:pPr>
+      <w:r>
+        <w:rPr>
+          <w:sz w:val="24"/>
+          <w:szCs w:val="24"/>
+        </w:rPr>
+        <w:t>Shrugging off the weird sensation, she was about to step in</w:t>
+      </w:r>
+      <w:r>
+        <w:rPr>
+          <w:sz w:val="24"/>
+          <w:szCs w:val="24"/>
+        </w:rPr>
+        <w:t>to</w:t>
+      </w:r>
+      <w:r>
+        <w:rPr>
+          <w:sz w:val="24"/>
+          <w:szCs w:val="24"/>
+        </w:rPr>
+        <w:t xml:space="preserve"> the elevator wh</w:t>
+      </w:r>
+      <w:r>
+        <w:rPr>
+          <w:sz w:val="24"/>
+          <w:szCs w:val="24"/>
+        </w:rPr>
+        <w:t>en out of the corner of her eye</w:t>
+      </w:r>
+      <w:r>
+        <w:rPr>
+          <w:sz w:val="24"/>
+          <w:szCs w:val="24"/>
+        </w:rPr>
+        <w:t xml:space="preserve"> she became aware of another person in the room.</w:t>
+      </w:r>
+    </w:p>
+    <w:p>
+      <w:pPr>
+        <w:ind w:firstLine="567"/>
+        <w:rPr>
+          <w:sz w:val="24"/>
+          <w:szCs w:val="24"/>
+        </w:rPr>
+      </w:pPr>
+      <w:r>
+        <w:rPr>
+          <w:sz w:val="24"/>
+          <w:szCs w:val="24"/>
+        </w:rPr>
+        <w:t xml:space="preserve">The voice did </w:t>
+      </w:r>
+      <w:r>
+        <w:rPr>
+          <w:i/>
+          <w:sz w:val="24"/>
+          <w:szCs w:val="24"/>
+        </w:rPr>
+        <w:t>not</w:t>
+      </w:r>
+      <w:r>
+        <w:rPr>
+          <w:sz w:val="24"/>
+          <w:szCs w:val="24"/>
+        </w:rPr>
+        <w:t xml:space="preserve"> belong to the system.</w:t>
+      </w:r>
+    </w:p>
+    <w:p>
+      <w:pPr>
+        <w:ind w:firstLine="567"/>
+        <w:rPr>
+          <w:sz w:val="24"/>
+          <w:szCs w:val="24"/>
+        </w:rPr>
+      </w:pPr>
+      <w:r>
+        <w:rPr>
+          <w:sz w:val="24"/>
+          <w:szCs w:val="24"/>
+        </w:rPr>
+        <w:t xml:space="preserve">A few feet distant sat a quite scruffy </w:t>
+      </w:r>
+      <w:r>
+        <w:rPr>
+          <w:sz w:val="24"/>
+          <w:szCs w:val="24"/>
+        </w:rPr>
+        <w:t xml:space="preserve">girl, a little older than her and clothed with a shabby suit, who grinned </w:t>
+      </w:r>
+      <w:r>
+        <w:rPr>
+          <w:sz w:val="24"/>
+          <w:szCs w:val="24"/>
+        </w:rPr>
+        <w:t>mischievously</w:t>
+      </w:r>
+      <w:r>
+        <w:rPr>
+          <w:sz w:val="24"/>
+          <w:szCs w:val="24"/>
+        </w:rPr>
+        <w:t xml:space="preserve"> and observed her.</w:t>
+      </w:r>
+    </w:p>
+    <w:p>
+      <w:pPr>
+        <w:ind w:firstLine="567"/>
+        <w:rPr>
+          <w:sz w:val="24"/>
+          <w:szCs w:val="24"/>
+        </w:rPr>
+      </w:pPr>
+      <w:r>
+        <w:rPr>
+          <w:sz w:val="24"/>
+          <w:szCs w:val="24"/>
+        </w:rPr>
+        <w:t>She had evasive eyes of hazel and thick dark hair, a little bit messed up and disheveled, shaded with foxy red striations</w:t>
+      </w:r>
+      <w:r>
+        <w:rPr>
+          <w:sz w:val="24"/>
+          <w:szCs w:val="24"/>
+        </w:rPr>
+        <w:t>.</w:t>
+      </w:r>
+    </w:p>
+    <w:p>
+      <w:pPr>
+        <w:ind w:firstLine="567"/>
+        <w:rPr>
+          <w:sz w:val="24"/>
+          <w:szCs w:val="24"/>
+        </w:rPr>
+      </w:pPr>
+      <w:r>
+        <w:rPr>
+          <w:sz w:val="24"/>
+          <w:szCs w:val="24"/>
+        </w:rPr>
+        <w:t xml:space="preserve">Despite her deplorable condition, the weird girl stared at her with a look of </w:t>
+      </w:r>
+      <w:r>
+        <w:rPr>
+          <w:sz w:val="24"/>
+          <w:szCs w:val="24"/>
+        </w:rPr>
+        <w:t>lighthearted</w:t>
+      </w:r>
+      <w:r>
+        <w:rPr>
+          <w:sz w:val="24"/>
+          <w:szCs w:val="24"/>
+        </w:rPr>
+        <w:t xml:space="preserve"> amusement</w:t>
+      </w:r>
+      <w:r>
+        <w:rPr>
+          <w:sz w:val="24"/>
+          <w:szCs w:val="24"/>
+        </w:rPr>
+        <w:t xml:space="preserve">, </w:t>
+      </w:r>
+      <w:r>
+        <w:rPr>
+          <w:sz w:val="24"/>
+          <w:szCs w:val="24"/>
+        </w:rPr>
+        <w:t xml:space="preserve">almost </w:t>
+      </w:r>
+      <w:r>
+        <w:rPr>
+          <w:i/>
+          <w:sz w:val="24"/>
+          <w:szCs w:val="24"/>
+        </w:rPr>
+        <w:t>delighted</w:t>
+      </w:r>
+      <w:r>
+        <w:rPr>
+          <w:sz w:val="24"/>
+          <w:szCs w:val="24"/>
+        </w:rPr>
+        <w:t xml:space="preserve"> by her wince.</w:t>
+      </w:r>
+    </w:p>
+    <w:p>
+      <w:pPr>
+        <w:ind w:firstLine="567"/>
+        <w:rPr>
+          <w:sz w:val="24"/>
+          <w:szCs w:val="24"/>
+        </w:rPr>
+      </w:pPr>
+      <w:r>
+        <w:rPr>
+          <w:sz w:val="24"/>
+          <w:szCs w:val="24"/>
+        </w:rPr>
+        <w:t>“Did I scare you, sweetie?” – She asked in a drawling voice.</w:t>
+      </w:r>
+    </w:p>
+    <w:p>
+      <w:pPr>
+        <w:ind w:firstLine="567"/>
+        <w:rPr>
+          <w:sz w:val="24"/>
+          <w:szCs w:val="24"/>
+        </w:rPr>
+      </w:pPr>
+      <w:r>
+        <w:rPr>
+          <w:sz w:val="24"/>
+          <w:szCs w:val="24"/>
+        </w:rPr>
+        <w:t xml:space="preserve">Sam shook her head, even more annoyed – “Take a walk, junkie. </w:t>
+      </w:r>
+      <w:r>
+        <w:rPr>
+          <w:sz w:val="24"/>
+          <w:szCs w:val="24"/>
+        </w:rPr>
+        <w:t>Maybe</w:t>
+      </w:r>
+      <w:r>
+        <w:rPr>
+          <w:sz w:val="24"/>
+          <w:szCs w:val="24"/>
+        </w:rPr>
+        <w:t xml:space="preserve"> you</w:t>
+      </w:r>
+      <w:r>
+        <w:rPr>
+          <w:sz w:val="24"/>
+          <w:szCs w:val="24"/>
+        </w:rPr>
+        <w:t xml:space="preserve"> will</w:t>
+      </w:r>
+      <w:r>
+        <w:rPr>
+          <w:sz w:val="24"/>
+          <w:szCs w:val="24"/>
+        </w:rPr>
+        <w:t xml:space="preserve"> get your mind cleared”.</w:t>
+      </w:r>
+    </w:p>
+    <w:p>
+      <w:pPr>
+        <w:ind w:firstLine="567"/>
+        <w:rPr>
+          <w:sz w:val="24"/>
+          <w:szCs w:val="24"/>
+        </w:rPr>
+      </w:pPr>
+      <w:r>
+        <w:rPr>
+          <w:sz w:val="24"/>
+          <w:szCs w:val="24"/>
+        </w:rPr>
+        <w:t xml:space="preserve">It was quite common to meet despicable characters in the third level, but Sam didn’t bother much about their mumbled idiocy and usually ignored them with </w:t>
+      </w:r>
+      <w:r>
+        <w:rPr>
+          <w:sz w:val="24"/>
+          <w:szCs w:val="24"/>
+        </w:rPr>
+        <w:t>veiled</w:t>
+      </w:r>
+      <w:r>
+        <w:rPr>
+          <w:sz w:val="24"/>
+          <w:szCs w:val="24"/>
+        </w:rPr>
+        <w:t xml:space="preserve"> </w:t>
+      </w:r>
+      <w:r>
+        <w:rPr>
+          <w:sz w:val="24"/>
+          <w:szCs w:val="24"/>
+        </w:rPr>
+        <w:t>disdain</w:t>
+      </w:r>
+      <w:r>
+        <w:rPr>
+          <w:sz w:val="24"/>
+          <w:szCs w:val="24"/>
+        </w:rPr>
+        <w:t>.</w:t>
+      </w:r>
+    </w:p>
+    <w:p>
+      <w:pPr>
+        <w:ind w:firstLine="567"/>
+        <w:rPr>
+          <w:sz w:val="24"/>
+          <w:szCs w:val="24"/>
+        </w:rPr>
+      </w:pPr>
+      <w:r>
+        <w:rPr>
+          <w:sz w:val="24"/>
+          <w:szCs w:val="24"/>
+        </w:rPr>
+        <w:t>She just stepped in</w:t>
+      </w:r>
+      <w:r>
+        <w:rPr>
+          <w:sz w:val="24"/>
+          <w:szCs w:val="24"/>
+        </w:rPr>
+        <w:t>to</w:t>
+      </w:r>
+      <w:r>
+        <w:rPr>
+          <w:sz w:val="24"/>
+          <w:szCs w:val="24"/>
+        </w:rPr>
+        <w:t xml:space="preserve"> the lift and tried to push the </w:t>
+      </w:r>
+      <w:r>
+        <w:rPr>
+          <w:i/>
+          <w:sz w:val="24"/>
+          <w:szCs w:val="24"/>
+        </w:rPr>
+        <w:t>up</w:t>
+      </w:r>
+      <w:r>
+        <w:rPr>
+          <w:sz w:val="24"/>
+          <w:szCs w:val="24"/>
+        </w:rPr>
+        <w:t xml:space="preserve"> button, but the weird girl approached </w:t>
+      </w:r>
+      <w:r>
+        <w:rPr>
+          <w:sz w:val="24"/>
+          <w:szCs w:val="24"/>
+        </w:rPr>
+        <w:t>again</w:t>
+      </w:r>
+      <w:r>
+        <w:rPr>
+          <w:sz w:val="24"/>
+          <w:szCs w:val="24"/>
+        </w:rPr>
+        <w:t>, placing a hand on the photocell.</w:t>
+      </w:r>
+    </w:p>
+    <w:p>
+      <w:pPr>
+        <w:ind w:firstLine="567"/>
+        <w:rPr>
+          <w:sz w:val="24"/>
+          <w:szCs w:val="24"/>
+        </w:rPr>
+      </w:pPr>
+      <w:r>
+        <w:rPr>
+          <w:sz w:val="24"/>
+          <w:szCs w:val="24"/>
+        </w:rPr>
+        <w:t>“</w:t>
+      </w:r>
+      <w:r>
+        <w:rPr>
+          <w:sz w:val="24"/>
+          <w:szCs w:val="24"/>
+        </w:rPr>
+        <w:t>Today is the day</w:t>
+      </w:r>
+      <w:r>
+        <w:rPr>
+          <w:sz w:val="24"/>
+          <w:szCs w:val="24"/>
+        </w:rPr>
+        <w:t xml:space="preserve">” – The junkie said – “Even better, today is the luckiest day of your life. </w:t>
+      </w:r>
+      <w:r>
+        <w:rPr>
+          <w:sz w:val="24"/>
+          <w:szCs w:val="24"/>
+        </w:rPr>
+        <w:t>It’s time for freedom</w:t>
+      </w:r>
+      <w:r>
+        <w:rPr>
+          <w:sz w:val="24"/>
+          <w:szCs w:val="24"/>
+        </w:rPr>
+        <w:t>, Sam” – She babbled.</w:t>
+      </w:r>
+    </w:p>
+    <w:p>
+      <w:pPr>
+        <w:ind w:firstLine="567"/>
+        <w:rPr>
+          <w:sz w:val="24"/>
+          <w:szCs w:val="24"/>
+        </w:rPr>
+      </w:pPr>
+      <w:r>
+        <w:rPr>
+          <w:sz w:val="24"/>
+          <w:szCs w:val="24"/>
+        </w:rPr>
+        <w:t>“Don’t call my name” – Sam replied in a hiss, glancing at her flushed hazel eyes.</w:t>
+      </w:r>
+    </w:p>
+    <w:p>
+      <w:pPr>
+        <w:ind w:firstLine="567"/>
+        <w:rPr>
+          <w:sz w:val="24"/>
+          <w:szCs w:val="24"/>
+        </w:rPr>
+      </w:pPr>
+      <w:r>
+        <w:rPr>
+          <w:sz w:val="24"/>
+          <w:szCs w:val="24"/>
+        </w:rPr>
+        <w:t>With a yank, she pushed away her hand and let the elevator start i</w:t>
       </w:r>
       <w:bookmarkStart w:id="0" w:name="_GoBack"/>
       <w:bookmarkEnd w:id="0"/>
@@ -2253,1995 +4241,7 @@
           <w:sz w:val="24"/>
           <w:szCs w:val="24"/>
         </w:rPr>
-        <w:t xml:space="preserve"> further, Sam, I suggest you to speak the truth, now</w:t>
-      </w:r>
-      <w:r>
-        <w:rPr>
-          <w:sz w:val="24"/>
-          <w:szCs w:val="24"/>
-        </w:rPr>
-        <w:t xml:space="preserve">” </w:t>
-      </w:r>
-      <w:r>
-        <w:rPr>
-          <w:sz w:val="24"/>
-          <w:szCs w:val="24"/>
-        </w:rPr>
-        <w:t>–</w:t>
-      </w:r>
-      <w:r>
-        <w:rPr>
-          <w:sz w:val="24"/>
-          <w:szCs w:val="24"/>
-        </w:rPr>
-        <w:t xml:space="preserve"> </w:t>
-      </w:r>
-      <w:r>
-        <w:rPr>
-          <w:sz w:val="24"/>
-          <w:szCs w:val="24"/>
-        </w:rPr>
-        <w:t>She hissed.</w:t>
-      </w:r>
-    </w:p>
-    <w:p>
-      <w:pPr>
-        <w:ind w:firstLine="567"/>
-        <w:rPr>
-          <w:sz w:val="24"/>
-          <w:szCs w:val="24"/>
-        </w:rPr>
-      </w:pPr>
-      <w:r>
-        <w:rPr>
-          <w:sz w:val="24"/>
-          <w:szCs w:val="24"/>
-        </w:rPr>
-        <w:t xml:space="preserve">“There was a symbol” - She murmured, as a warm </w:t>
-      </w:r>
-      <w:r>
-        <w:rPr>
-          <w:sz w:val="24"/>
-          <w:szCs w:val="24"/>
-        </w:rPr>
-        <w:t>tear</w:t>
-      </w:r>
-      <w:r>
-        <w:rPr>
-          <w:sz w:val="24"/>
-          <w:szCs w:val="24"/>
-        </w:rPr>
-        <w:t xml:space="preserve"> trundled across her cheeks and fell on the ground.</w:t>
-      </w:r>
-    </w:p>
-    <w:p>
-      <w:pPr>
-        <w:ind w:firstLine="567"/>
-        <w:rPr>
-          <w:sz w:val="24"/>
-          <w:szCs w:val="24"/>
-        </w:rPr>
-      </w:pPr>
-      <w:r>
-        <w:rPr>
-          <w:sz w:val="24"/>
-          <w:szCs w:val="24"/>
-        </w:rPr>
-        <w:t>“What was the symbol like?”</w:t>
-      </w:r>
-    </w:p>
-    <w:p>
-      <w:pPr>
-        <w:ind w:firstLine="567"/>
-        <w:rPr>
-          <w:sz w:val="24"/>
-          <w:szCs w:val="24"/>
-        </w:rPr>
-      </w:pPr>
-      <w:r>
-        <w:rPr>
-          <w:sz w:val="24"/>
-          <w:szCs w:val="24"/>
-        </w:rPr>
-        <w:t>“The moon… and the sun…” - She bleated - “Entwined together, like a sort of logo but, I swear, I don’t know what it meant”.</w:t>
-      </w:r>
-    </w:p>
-    <w:p>
-      <w:pPr>
-        <w:ind w:firstLine="567"/>
-        <w:rPr>
-          <w:sz w:val="24"/>
-          <w:szCs w:val="24"/>
-        </w:rPr>
-      </w:pPr>
-      <w:r>
-        <w:rPr>
-          <w:sz w:val="24"/>
-          <w:szCs w:val="24"/>
-        </w:rPr>
-        <w:t>She was expecting another slap, but it didn’t come.</w:t>
-      </w:r>
-    </w:p>
-    <w:p>
-      <w:pPr>
-        <w:ind w:firstLine="567"/>
-        <w:rPr>
-          <w:sz w:val="24"/>
-          <w:szCs w:val="24"/>
-        </w:rPr>
-      </w:pPr>
-      <w:r>
-        <w:rPr>
-          <w:sz w:val="24"/>
-          <w:szCs w:val="24"/>
-        </w:rPr>
-        <w:t xml:space="preserve">Selene tenderly dried </w:t>
-      </w:r>
-      <w:r>
-        <w:rPr>
-          <w:sz w:val="24"/>
-          <w:szCs w:val="24"/>
-        </w:rPr>
-        <w:t>her tears with newfound gentleness</w:t>
-      </w:r>
-      <w:r>
-        <w:rPr>
-          <w:sz w:val="24"/>
-          <w:szCs w:val="24"/>
-        </w:rPr>
-        <w:t xml:space="preserve"> and</w:t>
-      </w:r>
-      <w:r>
-        <w:rPr>
-          <w:sz w:val="24"/>
-          <w:szCs w:val="24"/>
-        </w:rPr>
-        <w:t xml:space="preserve">, </w:t>
-      </w:r>
-      <w:r>
-        <w:rPr>
-          <w:sz w:val="24"/>
-          <w:szCs w:val="24"/>
-        </w:rPr>
-        <w:t>as if</w:t>
-      </w:r>
-      <w:r>
-        <w:rPr>
-          <w:sz w:val="24"/>
-          <w:szCs w:val="24"/>
-        </w:rPr>
-        <w:t xml:space="preserve"> nothing had happened</w:t>
-      </w:r>
-      <w:r>
-        <w:rPr>
-          <w:sz w:val="24"/>
-          <w:szCs w:val="24"/>
-        </w:rPr>
-        <w:t>, loosened her cables, freeing her from the harn</w:t>
-      </w:r>
-      <w:r>
-        <w:rPr>
-          <w:sz w:val="24"/>
-          <w:szCs w:val="24"/>
-        </w:rPr>
-        <w:t>ess.</w:t>
-      </w:r>
-    </w:p>
-    <w:p>
-      <w:pPr>
-        <w:ind w:firstLine="567"/>
-        <w:rPr>
-          <w:sz w:val="24"/>
-          <w:szCs w:val="24"/>
-        </w:rPr>
-      </w:pPr>
-      <w:r>
-        <w:rPr>
-          <w:sz w:val="24"/>
-          <w:szCs w:val="24"/>
-        </w:rPr>
-        <w:t xml:space="preserve">“You can go, </w:t>
-      </w:r>
-      <w:r>
-        <w:rPr>
-          <w:i/>
-          <w:sz w:val="24"/>
-          <w:szCs w:val="24"/>
-        </w:rPr>
-        <w:t>now</w:t>
-      </w:r>
-      <w:r>
-        <w:rPr>
-          <w:sz w:val="24"/>
-          <w:szCs w:val="24"/>
-        </w:rPr>
-        <w:t xml:space="preserve">” - She </w:t>
-      </w:r>
-      <w:r>
-        <w:rPr>
-          <w:sz w:val="24"/>
-          <w:szCs w:val="24"/>
-        </w:rPr>
-        <w:t>whispered</w:t>
-      </w:r>
-      <w:r>
-        <w:rPr>
-          <w:sz w:val="24"/>
-          <w:szCs w:val="24"/>
-        </w:rPr>
-        <w:t xml:space="preserve"> - “But don’t you try to lie again”.</w:t>
-      </w:r>
-    </w:p>
-    <w:p>
-      <w:pPr>
-        <w:ind w:firstLine="567"/>
-        <w:rPr>
-          <w:sz w:val="24"/>
-          <w:szCs w:val="24"/>
-        </w:rPr>
-      </w:pPr>
-      <w:r>
-        <w:rPr>
-          <w:sz w:val="24"/>
-          <w:szCs w:val="24"/>
-        </w:rPr>
-        <w:t xml:space="preserve">Sam, </w:t>
-      </w:r>
-      <w:r>
-        <w:rPr>
-          <w:sz w:val="24"/>
-          <w:szCs w:val="24"/>
-        </w:rPr>
-        <w:t xml:space="preserve">a little bit </w:t>
-      </w:r>
-      <w:r>
-        <w:rPr>
-          <w:sz w:val="24"/>
-          <w:szCs w:val="24"/>
-        </w:rPr>
-        <w:t>upset</w:t>
-      </w:r>
-      <w:r>
-        <w:rPr>
-          <w:sz w:val="24"/>
-          <w:szCs w:val="24"/>
-        </w:rPr>
-        <w:t>, faltered towards the way out, furtively observing the woman that kept sitting still beside her rumpled bad.</w:t>
-      </w:r>
-    </w:p>
-    <w:p>
-      <w:pPr>
-        <w:ind w:firstLine="567"/>
-        <w:rPr>
-          <w:sz w:val="24"/>
-          <w:szCs w:val="24"/>
-        </w:rPr>
-      </w:pPr>
-      <w:r>
-        <w:rPr>
-          <w:sz w:val="24"/>
-          <w:szCs w:val="24"/>
-        </w:rPr>
-        <w:t xml:space="preserve">Sure, guardians could be scary </w:t>
-      </w:r>
-      <w:r>
-        <w:rPr>
-          <w:sz w:val="24"/>
-          <w:szCs w:val="24"/>
-        </w:rPr>
-        <w:t>as hell</w:t>
-      </w:r>
-      <w:r>
-        <w:rPr>
-          <w:sz w:val="24"/>
-          <w:szCs w:val="24"/>
-        </w:rPr>
-        <w:t>,</w:t>
-      </w:r>
-      <w:r>
-        <w:rPr>
-          <w:sz w:val="24"/>
-          <w:szCs w:val="24"/>
-        </w:rPr>
-        <w:t xml:space="preserve"> when they </w:t>
-      </w:r>
-      <w:r>
-        <w:rPr>
-          <w:sz w:val="24"/>
-          <w:szCs w:val="24"/>
-        </w:rPr>
-        <w:t xml:space="preserve">were </w:t>
-      </w:r>
-      <w:r>
-        <w:rPr>
-          <w:sz w:val="24"/>
-          <w:szCs w:val="24"/>
-        </w:rPr>
-        <w:t>lied to, a</w:t>
-      </w:r>
-      <w:r>
-        <w:rPr>
-          <w:sz w:val="24"/>
-          <w:szCs w:val="24"/>
-        </w:rPr>
-        <w:t xml:space="preserve">nd it wasn’t the first time she’d been </w:t>
-      </w:r>
-      <w:r>
-        <w:rPr>
-          <w:sz w:val="24"/>
-          <w:szCs w:val="24"/>
-        </w:rPr>
-        <w:t>beaten either, but there was something disturbing in the abrupt change of mind that had run through Selene.</w:t>
-      </w:r>
-    </w:p>
-    <w:p>
-      <w:pPr>
-        <w:ind w:firstLine="567"/>
-        <w:rPr>
-          <w:sz w:val="24"/>
-          <w:szCs w:val="24"/>
-        </w:rPr>
-      </w:pPr>
-      <w:r>
-        <w:rPr>
-          <w:sz w:val="24"/>
-          <w:szCs w:val="24"/>
-        </w:rPr>
-        <w:t>The mere inkling of a white lie, a harmless moment of uncertainty</w:t>
-      </w:r>
-      <w:r>
-        <w:rPr>
-          <w:sz w:val="24"/>
-          <w:szCs w:val="24"/>
-        </w:rPr>
-        <w:t>,</w:t>
-      </w:r>
-      <w:r>
-        <w:rPr>
-          <w:sz w:val="24"/>
-          <w:szCs w:val="24"/>
-        </w:rPr>
-        <w:t xml:space="preserve"> had turned her even-tempered </w:t>
-      </w:r>
-      <w:r>
-        <w:rPr>
-          <w:sz w:val="24"/>
-          <w:szCs w:val="24"/>
-        </w:rPr>
-        <w:t xml:space="preserve">face </w:t>
-      </w:r>
-      <w:r>
-        <w:rPr>
-          <w:sz w:val="24"/>
-          <w:szCs w:val="24"/>
-        </w:rPr>
-        <w:t xml:space="preserve">into a raging </w:t>
-      </w:r>
-      <w:r>
-        <w:rPr>
-          <w:sz w:val="24"/>
-          <w:szCs w:val="24"/>
-        </w:rPr>
-        <w:t>grimace.</w:t>
-      </w:r>
-    </w:p>
-    <w:p>
-      <w:pPr>
-        <w:ind w:firstLine="567"/>
-        <w:rPr>
-          <w:sz w:val="24"/>
-          <w:szCs w:val="24"/>
-        </w:rPr>
-      </w:pPr>
-      <w:r>
-        <w:rPr>
-          <w:sz w:val="24"/>
-          <w:szCs w:val="24"/>
-        </w:rPr>
-        <w:t xml:space="preserve">Her wide brown eyes no more expressed concern, but </w:t>
-      </w:r>
-      <w:r>
-        <w:rPr>
-          <w:sz w:val="24"/>
-          <w:szCs w:val="24"/>
-        </w:rPr>
-        <w:t xml:space="preserve">plain, ruthless </w:t>
-      </w:r>
-      <w:r>
-        <w:rPr>
-          <w:i/>
-          <w:sz w:val="24"/>
-          <w:szCs w:val="24"/>
-        </w:rPr>
-        <w:t>disgust</w:t>
-      </w:r>
-      <w:r>
-        <w:rPr>
-          <w:sz w:val="24"/>
-          <w:szCs w:val="24"/>
-        </w:rPr>
-        <w:t>.</w:t>
-      </w:r>
-    </w:p>
-    <w:p>
-      <w:pPr>
-        <w:ind w:firstLine="567"/>
-        <w:rPr>
-          <w:sz w:val="24"/>
-          <w:szCs w:val="24"/>
-        </w:rPr>
-      </w:pPr>
-      <w:r>
-        <w:rPr>
-          <w:sz w:val="24"/>
-          <w:szCs w:val="24"/>
-        </w:rPr>
-        <w:t xml:space="preserve">She tried to convince herself it was normal, it was all about </w:t>
-      </w:r>
-      <w:r>
-        <w:rPr>
-          <w:i/>
-          <w:sz w:val="24"/>
-          <w:szCs w:val="24"/>
-        </w:rPr>
-        <w:t>her</w:t>
-      </w:r>
-      <w:r>
-        <w:rPr>
-          <w:sz w:val="24"/>
-          <w:szCs w:val="24"/>
-        </w:rPr>
-        <w:t xml:space="preserve"> mistakes. Lying </w:t>
-      </w:r>
-      <w:r>
-        <w:rPr>
-          <w:sz w:val="24"/>
-          <w:szCs w:val="24"/>
-        </w:rPr>
-        <w:t>is not conceivable</w:t>
-      </w:r>
-      <w:r>
-        <w:rPr>
-          <w:sz w:val="24"/>
-          <w:szCs w:val="24"/>
-        </w:rPr>
-        <w:t>,</w:t>
-      </w:r>
-      <w:r>
-        <w:rPr>
-          <w:sz w:val="24"/>
-          <w:szCs w:val="24"/>
-        </w:rPr>
-        <w:t xml:space="preserve"> </w:t>
-      </w:r>
-      <w:r>
-        <w:rPr>
-          <w:sz w:val="24"/>
-          <w:szCs w:val="24"/>
-        </w:rPr>
-        <w:t xml:space="preserve">after all, </w:t>
-      </w:r>
-      <w:r>
-        <w:rPr>
-          <w:sz w:val="24"/>
-          <w:szCs w:val="24"/>
-        </w:rPr>
-        <w:t xml:space="preserve">and any other guardian would have beaten </w:t>
-      </w:r>
-      <w:r>
-        <w:rPr>
-          <w:sz w:val="24"/>
-          <w:szCs w:val="24"/>
-        </w:rPr>
-        <w:t xml:space="preserve">her </w:t>
-      </w:r>
-      <w:r>
-        <w:rPr>
-          <w:sz w:val="24"/>
-          <w:szCs w:val="24"/>
-        </w:rPr>
-        <w:t>harder for a lesser misdeed.</w:t>
-      </w:r>
-    </w:p>
-    <w:p>
-      <w:pPr>
-        <w:ind w:firstLine="567"/>
-        <w:rPr>
-          <w:sz w:val="24"/>
-          <w:szCs w:val="24"/>
-        </w:rPr>
-      </w:pPr>
-      <w:r>
-        <w:rPr>
-          <w:sz w:val="24"/>
-          <w:szCs w:val="24"/>
-        </w:rPr>
-        <w:t xml:space="preserve">She </w:t>
-      </w:r>
-      <w:r>
-        <w:rPr>
-          <w:sz w:val="24"/>
-          <w:szCs w:val="24"/>
-        </w:rPr>
-        <w:t xml:space="preserve">just </w:t>
-      </w:r>
-      <w:r>
-        <w:rPr>
-          <w:sz w:val="24"/>
-          <w:szCs w:val="24"/>
-        </w:rPr>
-        <w:t xml:space="preserve">let the restless musings slip away, and </w:t>
-      </w:r>
-      <w:r>
-        <w:rPr>
-          <w:sz w:val="24"/>
-          <w:szCs w:val="24"/>
-        </w:rPr>
-        <w:t>turned left in</w:t>
-      </w:r>
-      <w:r>
-        <w:rPr>
-          <w:sz w:val="24"/>
-          <w:szCs w:val="24"/>
-        </w:rPr>
-        <w:t xml:space="preserve"> a corrido</w:t>
-      </w:r>
-      <w:r>
-        <w:rPr>
-          <w:sz w:val="24"/>
-          <w:szCs w:val="24"/>
-        </w:rPr>
-        <w:t>r</w:t>
-      </w:r>
-      <w:r>
-        <w:rPr>
-          <w:sz w:val="24"/>
-          <w:szCs w:val="24"/>
-        </w:rPr>
-        <w:t>, covered with a polished mosaic of silvery white tiles, that led to the higher levels.</w:t>
-      </w:r>
-      <w:r>
-        <w:rPr>
-          <w:sz w:val="24"/>
-          <w:szCs w:val="24"/>
-        </w:rPr>
-        <w:t xml:space="preserve"> </w:t>
-      </w:r>
-    </w:p>
-    <w:p>
-      <w:pPr>
-        <w:ind w:firstLine="567"/>
-        <w:rPr>
-          <w:sz w:val="24"/>
-          <w:szCs w:val="24"/>
-        </w:rPr>
-      </w:pPr>
-      <w:r>
-        <w:rPr>
-          <w:sz w:val="24"/>
-          <w:szCs w:val="24"/>
-        </w:rPr>
-        <w:t>She leaned</w:t>
-      </w:r>
-      <w:r>
-        <w:rPr>
-          <w:sz w:val="24"/>
-          <w:szCs w:val="24"/>
-        </w:rPr>
-        <w:t xml:space="preserve"> her fingers on the handrail</w:t>
-      </w:r>
-      <w:r>
-        <w:rPr>
-          <w:sz w:val="24"/>
-          <w:szCs w:val="24"/>
-        </w:rPr>
-        <w:t xml:space="preserve"> and </w:t>
-      </w:r>
-      <w:r>
-        <w:rPr>
-          <w:sz w:val="24"/>
-          <w:szCs w:val="24"/>
-        </w:rPr>
-        <w:t>quickened</w:t>
-      </w:r>
-      <w:r>
-        <w:rPr>
-          <w:sz w:val="24"/>
-          <w:szCs w:val="24"/>
-        </w:rPr>
-        <w:t xml:space="preserve"> her pace on the first step</w:t>
-      </w:r>
-      <w:r>
-        <w:rPr>
-          <w:sz w:val="24"/>
-          <w:szCs w:val="24"/>
-        </w:rPr>
-        <w:t>.</w:t>
-      </w:r>
-    </w:p>
-    <w:p>
-      <w:pPr>
-        <w:ind w:firstLine="567"/>
-        <w:rPr>
-          <w:sz w:val="24"/>
-          <w:szCs w:val="24"/>
-        </w:rPr>
-      </w:pPr>
-      <w:r>
-        <w:rPr>
-          <w:sz w:val="24"/>
-          <w:szCs w:val="24"/>
-        </w:rPr>
-        <w:t xml:space="preserve">Sam lived </w:t>
-      </w:r>
-      <w:r>
-        <w:rPr>
-          <w:sz w:val="24"/>
-          <w:szCs w:val="24"/>
-        </w:rPr>
-        <w:t>on</w:t>
-      </w:r>
-      <w:r>
-        <w:rPr>
-          <w:sz w:val="24"/>
-          <w:szCs w:val="24"/>
-        </w:rPr>
-        <w:t xml:space="preserve"> the </w:t>
-      </w:r>
-      <w:r>
-        <w:rPr>
-          <w:sz w:val="24"/>
-          <w:szCs w:val="24"/>
-        </w:rPr>
-        <w:t xml:space="preserve">second level, </w:t>
-      </w:r>
-      <w:r>
-        <w:rPr>
-          <w:sz w:val="24"/>
-          <w:szCs w:val="24"/>
-        </w:rPr>
-        <w:t>one of t</w:t>
-      </w:r>
-      <w:r>
-        <w:rPr>
-          <w:sz w:val="24"/>
-          <w:szCs w:val="24"/>
-        </w:rPr>
-        <w:t>he quietest and less inhabited.</w:t>
-      </w:r>
-    </w:p>
-    <w:p>
-      <w:pPr>
-        <w:ind w:firstLine="567"/>
-        <w:rPr>
-          <w:sz w:val="24"/>
-          <w:szCs w:val="24"/>
-        </w:rPr>
-      </w:pPr>
-      <w:r>
-        <w:rPr>
-          <w:sz w:val="24"/>
-          <w:szCs w:val="24"/>
-        </w:rPr>
-        <w:t>It worked in a quite simple way.</w:t>
-      </w:r>
-    </w:p>
-    <w:p>
-      <w:pPr>
-        <w:ind w:firstLine="567"/>
-        <w:rPr>
-          <w:sz w:val="24"/>
-          <w:szCs w:val="24"/>
-        </w:rPr>
-      </w:pPr>
-      <w:r>
-        <w:rPr>
-          <w:sz w:val="24"/>
-          <w:szCs w:val="24"/>
-        </w:rPr>
-        <w:t>T</w:t>
-      </w:r>
-      <w:r>
-        <w:rPr>
-          <w:sz w:val="24"/>
-          <w:szCs w:val="24"/>
-        </w:rPr>
-        <w:t xml:space="preserve">he fourth level </w:t>
-      </w:r>
-      <w:r>
-        <w:rPr>
-          <w:sz w:val="24"/>
-          <w:szCs w:val="24"/>
-        </w:rPr>
-        <w:t xml:space="preserve">hosted all sorts of thieves and rowdies who’d been charged </w:t>
-      </w:r>
-      <w:r>
-        <w:rPr>
-          <w:sz w:val="24"/>
-          <w:szCs w:val="24"/>
-        </w:rPr>
-        <w:t>with</w:t>
-      </w:r>
-      <w:r>
-        <w:rPr>
-          <w:sz w:val="24"/>
-          <w:szCs w:val="24"/>
-        </w:rPr>
-        <w:t xml:space="preserve"> minor crimes and usually squared up a short time of Redemption</w:t>
-      </w:r>
-      <w:r>
-        <w:rPr>
-          <w:sz w:val="24"/>
-          <w:szCs w:val="24"/>
-        </w:rPr>
-        <w:t xml:space="preserve"> before vanishing from the sight</w:t>
-      </w:r>
-      <w:r>
-        <w:rPr>
-          <w:sz w:val="24"/>
-          <w:szCs w:val="24"/>
-        </w:rPr>
-        <w:t>.</w:t>
-      </w:r>
-    </w:p>
-    <w:p>
-      <w:pPr>
-        <w:ind w:firstLine="567"/>
-        <w:rPr>
-          <w:sz w:val="24"/>
-          <w:szCs w:val="24"/>
-        </w:rPr>
-      </w:pPr>
-      <w:r>
-        <w:rPr>
-          <w:sz w:val="24"/>
-          <w:szCs w:val="24"/>
-        </w:rPr>
-        <w:t xml:space="preserve">Below, the third level was dedicated to the crimes against </w:t>
-      </w:r>
-      <w:r>
-        <w:rPr>
-          <w:sz w:val="24"/>
-          <w:szCs w:val="24"/>
-        </w:rPr>
-        <w:t xml:space="preserve">humans. </w:t>
-      </w:r>
-    </w:p>
-    <w:p>
-      <w:pPr>
-        <w:ind w:firstLine="567"/>
-        <w:rPr>
-          <w:sz w:val="24"/>
-          <w:szCs w:val="24"/>
-        </w:rPr>
-      </w:pPr>
-      <w:r>
-        <w:rPr>
-          <w:sz w:val="24"/>
-          <w:szCs w:val="24"/>
-        </w:rPr>
-        <w:t>T</w:t>
-      </w:r>
-      <w:r>
-        <w:rPr>
-          <w:sz w:val="24"/>
-          <w:szCs w:val="24"/>
-        </w:rPr>
-        <w:t>here lived drug abusers, murderers and violent people in general</w:t>
-      </w:r>
-      <w:r>
-        <w:rPr>
-          <w:sz w:val="24"/>
-          <w:szCs w:val="24"/>
-        </w:rPr>
-        <w:t xml:space="preserve"> and, given their poor consideration of the gift of life, loitering across those dark hallways was not advisable.</w:t>
-      </w:r>
-    </w:p>
-    <w:p>
-      <w:pPr>
-        <w:ind w:firstLine="567"/>
-        <w:rPr>
-          <w:sz w:val="24"/>
-          <w:szCs w:val="24"/>
-        </w:rPr>
-      </w:pPr>
-      <w:r>
-        <w:rPr>
-          <w:sz w:val="24"/>
-          <w:szCs w:val="24"/>
-        </w:rPr>
-        <w:t>Subsequently, there was her level, the second one.</w:t>
-      </w:r>
-    </w:p>
-    <w:p>
-      <w:pPr>
-        <w:ind w:firstLine="567"/>
-        <w:rPr>
-          <w:sz w:val="24"/>
-          <w:szCs w:val="24"/>
-        </w:rPr>
-      </w:pPr>
-      <w:r>
-        <w:rPr>
-          <w:sz w:val="24"/>
-          <w:szCs w:val="24"/>
-        </w:rPr>
-        <w:t xml:space="preserve">It’d been originally pledged for the crimes against public safety, but it eventually functioned as a receptacle for mentally ill and unstable people who they wanted to keep </w:t>
-      </w:r>
-      <w:r>
-        <w:rPr>
-          <w:sz w:val="24"/>
-          <w:szCs w:val="24"/>
-        </w:rPr>
-        <w:t>from</w:t>
-      </w:r>
-      <w:r>
-        <w:rPr>
-          <w:sz w:val="24"/>
-          <w:szCs w:val="24"/>
-        </w:rPr>
-        <w:t xml:space="preserve"> public attention.</w:t>
-      </w:r>
-    </w:p>
-    <w:p>
-      <w:pPr>
-        <w:ind w:firstLine="567"/>
-        <w:rPr>
-          <w:sz w:val="24"/>
-          <w:szCs w:val="24"/>
-        </w:rPr>
-      </w:pPr>
-      <w:r>
-        <w:rPr>
-          <w:sz w:val="24"/>
-          <w:szCs w:val="24"/>
-        </w:rPr>
-        <w:t xml:space="preserve">Living down there was reasonably uncomfortable, but it </w:t>
-      </w:r>
-      <w:r>
-        <w:rPr>
-          <w:sz w:val="24"/>
-          <w:szCs w:val="24"/>
-        </w:rPr>
-        <w:t xml:space="preserve">surely </w:t>
-      </w:r>
-      <w:r>
-        <w:rPr>
-          <w:sz w:val="24"/>
-          <w:szCs w:val="24"/>
-        </w:rPr>
-        <w:t>had its good points.</w:t>
-      </w:r>
-    </w:p>
-    <w:p>
-      <w:pPr>
-        <w:ind w:firstLine="567"/>
-        <w:rPr>
-          <w:sz w:val="24"/>
-          <w:szCs w:val="24"/>
-        </w:rPr>
-      </w:pPr>
-      <w:r>
-        <w:rPr>
-          <w:sz w:val="24"/>
-          <w:szCs w:val="24"/>
-        </w:rPr>
-        <w:t>The sandy-haired girl</w:t>
-      </w:r>
-      <w:r>
-        <w:rPr>
-          <w:sz w:val="24"/>
-          <w:szCs w:val="24"/>
-        </w:rPr>
-        <w:t xml:space="preserve"> </w:t>
-      </w:r>
-      <w:r>
-        <w:rPr>
-          <w:sz w:val="24"/>
-          <w:szCs w:val="24"/>
-        </w:rPr>
-        <w:t xml:space="preserve">was </w:t>
-      </w:r>
-      <w:r>
-        <w:rPr>
-          <w:i/>
-          <w:sz w:val="24"/>
-          <w:szCs w:val="24"/>
-        </w:rPr>
-        <w:t>not</w:t>
-      </w:r>
-      <w:r>
-        <w:rPr>
-          <w:sz w:val="24"/>
-          <w:szCs w:val="24"/>
-        </w:rPr>
-        <w:t xml:space="preserve"> really unstable – they knew it – and </w:t>
-      </w:r>
-      <w:r>
-        <w:rPr>
-          <w:sz w:val="24"/>
-          <w:szCs w:val="24"/>
-        </w:rPr>
-        <w:t xml:space="preserve">during the day, Sam </w:t>
-      </w:r>
-      <w:r>
-        <w:rPr>
-          <w:sz w:val="24"/>
-          <w:szCs w:val="24"/>
-        </w:rPr>
-        <w:t>could enjoy a certain degree of freedom, being allowed to wander in the higher levels and eat meals in the public refectory.</w:t>
-      </w:r>
-    </w:p>
-    <w:p>
-      <w:pPr>
-        <w:ind w:firstLine="567"/>
-        <w:rPr>
-          <w:sz w:val="24"/>
-          <w:szCs w:val="24"/>
-        </w:rPr>
-      </w:pPr>
-      <w:r>
-        <w:rPr>
-          <w:sz w:val="24"/>
-          <w:szCs w:val="24"/>
-        </w:rPr>
-        <w:t>The guardians, especially Selene, treated her with a decent amount of tenderness and, after all, she ran less danger in comparison to the troubled environments of the higher levels.</w:t>
-      </w:r>
-    </w:p>
-    <w:p>
-      <w:pPr>
-        <w:ind w:firstLine="567"/>
-        <w:rPr>
-          <w:sz w:val="24"/>
-          <w:szCs w:val="24"/>
-        </w:rPr>
-      </w:pPr>
-      <w:r>
-        <w:rPr>
-          <w:sz w:val="24"/>
-          <w:szCs w:val="24"/>
-        </w:rPr>
-        <w:t xml:space="preserve">Further down was the </w:t>
-      </w:r>
-      <w:r>
-        <w:rPr>
-          <w:i/>
-          <w:sz w:val="24"/>
-          <w:szCs w:val="24"/>
-        </w:rPr>
-        <w:t>first level</w:t>
-      </w:r>
-      <w:r>
-        <w:rPr>
-          <w:sz w:val="24"/>
-          <w:szCs w:val="24"/>
-        </w:rPr>
-        <w:t>.</w:t>
-      </w:r>
-    </w:p>
-    <w:p>
-      <w:pPr>
-        <w:ind w:firstLine="567"/>
-        <w:rPr>
-          <w:sz w:val="24"/>
-          <w:szCs w:val="24"/>
-        </w:rPr>
-      </w:pPr>
-      <w:r>
-        <w:rPr>
-          <w:sz w:val="24"/>
-          <w:szCs w:val="24"/>
-        </w:rPr>
-        <w:lastRenderedPageBreak/>
-        <w:t xml:space="preserve">Well, she didn’t know what </w:t>
-      </w:r>
-      <w:r>
-        <w:rPr>
-          <w:i/>
-          <w:sz w:val="24"/>
-          <w:szCs w:val="24"/>
-        </w:rPr>
-        <w:t>exactly was</w:t>
-      </w:r>
-      <w:r>
-        <w:rPr>
-          <w:sz w:val="24"/>
-          <w:szCs w:val="24"/>
-        </w:rPr>
-        <w:t xml:space="preserve"> there, but some rumored that the level hosted dangerous torture devices for the </w:t>
-      </w:r>
-      <w:r>
-        <w:rPr>
-          <w:sz w:val="24"/>
-          <w:szCs w:val="24"/>
-        </w:rPr>
-        <w:t>most heinous crimes</w:t>
-      </w:r>
-      <w:r>
-        <w:rPr>
-          <w:sz w:val="24"/>
-          <w:szCs w:val="24"/>
-        </w:rPr>
-        <w:t>.</w:t>
-      </w:r>
-    </w:p>
-    <w:p>
-      <w:pPr>
-        <w:ind w:firstLine="567"/>
-        <w:rPr>
-          <w:sz w:val="24"/>
-          <w:szCs w:val="24"/>
-        </w:rPr>
-      </w:pPr>
-      <w:r>
-        <w:rPr>
-          <w:sz w:val="24"/>
-          <w:szCs w:val="24"/>
-        </w:rPr>
-        <w:t xml:space="preserve">When asked, Selene had never talked explicitly about that, but once she’d let a detail slip out of her mouth. There – she had said – stay the </w:t>
-      </w:r>
-      <w:r>
-        <w:rPr>
-          <w:i/>
-          <w:sz w:val="24"/>
-          <w:szCs w:val="24"/>
-        </w:rPr>
-        <w:t>Infidels</w:t>
-      </w:r>
-      <w:r>
-        <w:rPr>
-          <w:sz w:val="24"/>
-          <w:szCs w:val="24"/>
-        </w:rPr>
-        <w:t>.</w:t>
-      </w:r>
-    </w:p>
-    <w:p>
-      <w:pPr>
-        <w:ind w:firstLine="567"/>
-        <w:rPr>
-          <w:sz w:val="24"/>
-          <w:szCs w:val="24"/>
-        </w:rPr>
-      </w:pPr>
-      <w:r>
-        <w:rPr>
-          <w:sz w:val="24"/>
-          <w:szCs w:val="24"/>
-        </w:rPr>
-        <w:t xml:space="preserve">When her cellmate </w:t>
-      </w:r>
-      <w:r>
-        <w:rPr>
-          <w:sz w:val="24"/>
-          <w:szCs w:val="24"/>
-        </w:rPr>
-        <w:t>Psyah</w:t>
-      </w:r>
-      <w:r>
-        <w:rPr>
-          <w:sz w:val="24"/>
-          <w:szCs w:val="24"/>
-        </w:rPr>
-        <w:t xml:space="preserve">, who used to inhabit the bed near hers, was brutally carried away by a team of guardians, her friend Lyra had told her she’d been </w:t>
-      </w:r>
-      <w:r>
-        <w:rPr>
-          <w:sz w:val="24"/>
-          <w:szCs w:val="24"/>
-        </w:rPr>
-        <w:t>taken</w:t>
-      </w:r>
-      <w:r>
-        <w:rPr>
-          <w:sz w:val="24"/>
-          <w:szCs w:val="24"/>
-        </w:rPr>
-        <w:t xml:space="preserve"> to the first level.</w:t>
-      </w:r>
-    </w:p>
-    <w:p>
-      <w:pPr>
-        <w:ind w:firstLine="567"/>
-        <w:rPr>
-          <w:sz w:val="24"/>
-          <w:szCs w:val="24"/>
-        </w:rPr>
-      </w:pPr>
-      <w:r>
-        <w:rPr>
-          <w:sz w:val="24"/>
-          <w:szCs w:val="24"/>
-        </w:rPr>
-        <w:t>O</w:t>
-      </w:r>
-      <w:r>
-        <w:rPr>
-          <w:sz w:val="24"/>
-          <w:szCs w:val="24"/>
-        </w:rPr>
-        <w:t>n the first level – Lyra had argued – no chance of living further exists, because unlike normal people, an Infidel doesn’t deserve another possibility to redeem…</w:t>
-      </w:r>
-    </w:p>
-    <w:p>
-      <w:pPr>
-        <w:ind w:firstLine="567"/>
-        <w:rPr>
-          <w:sz w:val="24"/>
-          <w:szCs w:val="24"/>
-        </w:rPr>
-      </w:pPr>
-      <w:r>
-        <w:rPr>
-          <w:sz w:val="24"/>
-          <w:szCs w:val="24"/>
-        </w:rPr>
-        <w:t>Sam finished hopping on the stairs and walked through the third level.</w:t>
-      </w:r>
-    </w:p>
-    <w:p>
-      <w:pPr>
-        <w:ind w:firstLine="567"/>
-        <w:rPr>
-          <w:sz w:val="24"/>
-          <w:szCs w:val="24"/>
-        </w:rPr>
-      </w:pPr>
-      <w:r>
-        <w:rPr>
-          <w:sz w:val="24"/>
-          <w:szCs w:val="24"/>
-        </w:rPr>
-        <w:t xml:space="preserve">A quick glance </w:t>
-      </w:r>
-      <w:r>
-        <w:rPr>
-          <w:sz w:val="24"/>
-          <w:szCs w:val="24"/>
-        </w:rPr>
-        <w:t>at</w:t>
-      </w:r>
-      <w:r>
-        <w:rPr>
-          <w:sz w:val="24"/>
-          <w:szCs w:val="24"/>
-        </w:rPr>
-        <w:t xml:space="preserve"> the common clock revealed it was stuck, but she could guess it wasn’t time for lunch yet, according </w:t>
-      </w:r>
-      <w:r>
-        <w:rPr>
-          <w:sz w:val="24"/>
-          <w:szCs w:val="24"/>
-        </w:rPr>
-        <w:t>to</w:t>
-      </w:r>
-      <w:r>
-        <w:rPr>
-          <w:sz w:val="24"/>
-          <w:szCs w:val="24"/>
-        </w:rPr>
-        <w:t xml:space="preserve"> the sunlight that filtered through the small-sized windows.</w:t>
-      </w:r>
-    </w:p>
-    <w:p>
-      <w:pPr>
-        <w:ind w:firstLine="567"/>
-        <w:rPr>
-          <w:sz w:val="24"/>
-          <w:szCs w:val="24"/>
-        </w:rPr>
-      </w:pPr>
-      <w:r>
-        <w:rPr>
-          <w:sz w:val="24"/>
-          <w:szCs w:val="24"/>
-        </w:rPr>
-        <w:t xml:space="preserve">She decided to </w:t>
-      </w:r>
-      <w:r>
-        <w:rPr>
-          <w:sz w:val="24"/>
-          <w:szCs w:val="24"/>
-        </w:rPr>
-        <w:t xml:space="preserve">head towards the </w:t>
-      </w:r>
-      <w:r>
-        <w:rPr>
-          <w:sz w:val="24"/>
-          <w:szCs w:val="24"/>
-        </w:rPr>
-        <w:t>T</w:t>
-      </w:r>
-      <w:r>
-        <w:rPr>
-          <w:sz w:val="24"/>
-          <w:szCs w:val="24"/>
-        </w:rPr>
-        <w:t>errace</w:t>
-      </w:r>
-      <w:r>
-        <w:rPr>
-          <w:sz w:val="24"/>
-          <w:szCs w:val="24"/>
-        </w:rPr>
-        <w:t xml:space="preserve"> to get a breath of fresh air, and stepped towards the elevators, departing from the </w:t>
-      </w:r>
-      <w:r>
-        <w:rPr>
-          <w:sz w:val="24"/>
-          <w:szCs w:val="24"/>
-        </w:rPr>
-        <w:t xml:space="preserve">shiny </w:t>
-      </w:r>
-      <w:r>
-        <w:rPr>
-          <w:sz w:val="24"/>
-          <w:szCs w:val="24"/>
-        </w:rPr>
-        <w:t>titanium alloy cages of the cells.</w:t>
-      </w:r>
-    </w:p>
-    <w:p>
-      <w:pPr>
-        <w:ind w:firstLine="567"/>
-        <w:rPr>
-          <w:sz w:val="24"/>
-          <w:szCs w:val="24"/>
-        </w:rPr>
-      </w:pPr>
-      <w:r>
-        <w:rPr>
-          <w:sz w:val="24"/>
-          <w:szCs w:val="24"/>
-        </w:rPr>
-        <w:t xml:space="preserve">Throwing a </w:t>
-      </w:r>
-      <w:r>
-        <w:rPr>
-          <w:sz w:val="24"/>
-          <w:szCs w:val="24"/>
-        </w:rPr>
-        <w:t xml:space="preserve">gaze </w:t>
-      </w:r>
-      <w:r>
-        <w:rPr>
-          <w:sz w:val="24"/>
-          <w:szCs w:val="24"/>
-        </w:rPr>
-        <w:t>at</w:t>
-      </w:r>
-      <w:r>
-        <w:rPr>
-          <w:sz w:val="24"/>
-          <w:szCs w:val="24"/>
-        </w:rPr>
-        <w:t xml:space="preserve"> the surroundings, Sam hit the sheen button to call the lift.</w:t>
-      </w:r>
-    </w:p>
-    <w:p>
-      <w:pPr>
-        <w:ind w:firstLine="567"/>
-        <w:rPr>
-          <w:sz w:val="24"/>
-          <w:szCs w:val="24"/>
-        </w:rPr>
-      </w:pPr>
-      <w:r>
-        <w:rPr>
-          <w:sz w:val="24"/>
-          <w:szCs w:val="24"/>
-        </w:rPr>
-        <w:t xml:space="preserve">As she expected, </w:t>
-      </w:r>
-      <w:r>
-        <w:rPr>
-          <w:sz w:val="24"/>
-          <w:szCs w:val="24"/>
-        </w:rPr>
-        <w:t xml:space="preserve">a feminine metallic voice welcomed her with a </w:t>
-      </w:r>
-      <w:r>
-        <w:rPr>
-          <w:sz w:val="24"/>
-          <w:szCs w:val="24"/>
-        </w:rPr>
-        <w:t>mellifluous</w:t>
-      </w:r>
-      <w:r>
-        <w:rPr>
-          <w:sz w:val="24"/>
-          <w:szCs w:val="24"/>
-        </w:rPr>
-        <w:t xml:space="preserve"> request </w:t>
-      </w:r>
-      <w:r>
-        <w:rPr>
-          <w:sz w:val="24"/>
-          <w:szCs w:val="24"/>
-        </w:rPr>
-        <w:t>for</w:t>
-      </w:r>
-      <w:r>
-        <w:rPr>
-          <w:sz w:val="24"/>
-          <w:szCs w:val="24"/>
-        </w:rPr>
-        <w:t xml:space="preserve"> </w:t>
-      </w:r>
-      <w:r>
-        <w:rPr>
-          <w:sz w:val="24"/>
-          <w:szCs w:val="24"/>
-        </w:rPr>
-        <w:t>voice authentication</w:t>
-      </w:r>
-      <w:r>
-        <w:rPr>
-          <w:sz w:val="24"/>
-          <w:szCs w:val="24"/>
-        </w:rPr>
-        <w:t>.</w:t>
-      </w:r>
-    </w:p>
-    <w:p>
-      <w:pPr>
-        <w:ind w:firstLine="567"/>
-        <w:rPr>
-          <w:sz w:val="24"/>
-          <w:szCs w:val="24"/>
-        </w:rPr>
-      </w:pPr>
-      <w:r>
-        <w:rPr>
-          <w:sz w:val="24"/>
-          <w:szCs w:val="24"/>
-        </w:rPr>
-        <w:t>“</w:t>
-      </w:r>
-      <w:r>
-        <w:rPr>
-          <w:i/>
-          <w:sz w:val="24"/>
-          <w:szCs w:val="24"/>
-        </w:rPr>
-        <w:t>Welcome to Karyon</w:t>
-      </w:r>
-      <w:r>
-        <w:rPr>
-          <w:sz w:val="24"/>
-          <w:szCs w:val="24"/>
-        </w:rPr>
-        <w:t>” – The voice began – “</w:t>
-      </w:r>
-      <w:r>
-        <w:rPr>
-          <w:i/>
-          <w:sz w:val="24"/>
-          <w:szCs w:val="24"/>
-        </w:rPr>
-        <w:t>Please, identify</w:t>
-      </w:r>
-      <w:r>
-        <w:rPr>
-          <w:i/>
-          <w:sz w:val="24"/>
-          <w:szCs w:val="24"/>
-        </w:rPr>
-        <w:t xml:space="preserve"> yourself</w:t>
-      </w:r>
-      <w:r>
-        <w:rPr>
-          <w:i/>
-          <w:sz w:val="24"/>
-          <w:szCs w:val="24"/>
-        </w:rPr>
-        <w:t xml:space="preserve"> to the System</w:t>
-      </w:r>
-      <w:r>
-        <w:rPr>
-          <w:sz w:val="24"/>
-          <w:szCs w:val="24"/>
-        </w:rPr>
-        <w:t>”.</w:t>
-      </w:r>
-    </w:p>
-    <w:p>
-      <w:pPr>
-        <w:ind w:firstLine="567"/>
-        <w:rPr>
-          <w:sz w:val="24"/>
-          <w:szCs w:val="24"/>
-        </w:rPr>
-      </w:pPr>
-      <w:r>
-        <w:rPr>
-          <w:sz w:val="24"/>
-          <w:szCs w:val="24"/>
-        </w:rPr>
-        <w:t>Holding back an annoyed expression, the sandy-haired girl cleared her throat and stressed her name aloud, declaring her credentials.</w:t>
-      </w:r>
-    </w:p>
-    <w:p>
-      <w:pPr>
-        <w:ind w:firstLine="567"/>
-        <w:rPr>
-          <w:sz w:val="24"/>
-          <w:szCs w:val="24"/>
-        </w:rPr>
-      </w:pPr>
-      <w:r>
-        <w:rPr>
-          <w:sz w:val="24"/>
-          <w:szCs w:val="24"/>
-        </w:rPr>
-        <w:t xml:space="preserve">“Samantha Fabian” – She alleged – “Prisoner number </w:t>
-      </w:r>
-      <w:r>
-        <w:rPr>
-          <w:i/>
-          <w:sz w:val="24"/>
-          <w:szCs w:val="24"/>
-        </w:rPr>
-        <w:t>02-3125</w:t>
-      </w:r>
-      <w:r>
-        <w:rPr>
-          <w:sz w:val="24"/>
-          <w:szCs w:val="24"/>
-        </w:rPr>
-        <w:t>”.</w:t>
-      </w:r>
-    </w:p>
-    <w:p>
-      <w:pPr>
-        <w:ind w:firstLine="567"/>
-        <w:rPr>
-          <w:sz w:val="24"/>
-          <w:szCs w:val="24"/>
-        </w:rPr>
-      </w:pPr>
-      <w:r>
-        <w:rPr>
-          <w:sz w:val="24"/>
-          <w:szCs w:val="24"/>
-        </w:rPr>
-        <w:t>“Welcome to Karyon, Samantha” – It replied.</w:t>
-      </w:r>
-    </w:p>
-    <w:p>
-      <w:pPr>
-        <w:ind w:firstLine="567"/>
-        <w:rPr>
-          <w:sz w:val="24"/>
-          <w:szCs w:val="24"/>
-        </w:rPr>
-      </w:pPr>
-      <w:r>
-        <w:rPr>
-          <w:sz w:val="24"/>
-          <w:szCs w:val="24"/>
-        </w:rPr>
-        <w:t xml:space="preserve">For a moment, Sam demanded </w:t>
-      </w:r>
-      <w:r>
-        <w:rPr>
-          <w:sz w:val="24"/>
-          <w:szCs w:val="24"/>
-        </w:rPr>
-        <w:t xml:space="preserve">of </w:t>
-      </w:r>
-      <w:r>
-        <w:rPr>
-          <w:sz w:val="24"/>
-          <w:szCs w:val="24"/>
-        </w:rPr>
-        <w:t>herself</w:t>
-      </w:r>
-      <w:r>
-        <w:rPr>
-          <w:sz w:val="24"/>
-          <w:szCs w:val="24"/>
-        </w:rPr>
-        <w:t>,</w:t>
-      </w:r>
-      <w:r>
-        <w:rPr>
-          <w:sz w:val="24"/>
-          <w:szCs w:val="24"/>
-        </w:rPr>
-        <w:t xml:space="preserve"> with a dash of confusion</w:t>
-      </w:r>
-      <w:r>
-        <w:rPr>
-          <w:sz w:val="24"/>
-          <w:szCs w:val="24"/>
-        </w:rPr>
-        <w:t>,</w:t>
-      </w:r>
-      <w:r>
-        <w:rPr>
-          <w:sz w:val="24"/>
-          <w:szCs w:val="24"/>
-        </w:rPr>
-        <w:t xml:space="preserve"> the reason why the metallic voice had sounded way less metallic than the usual.</w:t>
-      </w:r>
-    </w:p>
-    <w:p>
-      <w:pPr>
-        <w:ind w:firstLine="567"/>
-        <w:rPr>
-          <w:sz w:val="24"/>
-          <w:szCs w:val="24"/>
-        </w:rPr>
-      </w:pPr>
-      <w:r>
-        <w:rPr>
-          <w:sz w:val="24"/>
-          <w:szCs w:val="24"/>
-        </w:rPr>
-        <w:t>She could have sworn it was</w:t>
-      </w:r>
-      <w:r>
-        <w:rPr>
-          <w:sz w:val="24"/>
-          <w:szCs w:val="24"/>
-        </w:rPr>
-        <w:t>…</w:t>
-      </w:r>
-      <w:r>
-        <w:rPr>
-          <w:sz w:val="24"/>
-          <w:szCs w:val="24"/>
-        </w:rPr>
-        <w:t xml:space="preserve"> </w:t>
-      </w:r>
-      <w:r>
-        <w:rPr>
-          <w:i/>
-          <w:sz w:val="24"/>
-          <w:szCs w:val="24"/>
-        </w:rPr>
-        <w:t>human</w:t>
-      </w:r>
-      <w:r>
-        <w:rPr>
-          <w:sz w:val="24"/>
-          <w:szCs w:val="24"/>
-        </w:rPr>
-        <w:t>.</w:t>
-      </w:r>
-    </w:p>
-    <w:p>
-      <w:pPr>
-        <w:ind w:firstLine="567"/>
-        <w:rPr>
-          <w:sz w:val="24"/>
-          <w:szCs w:val="24"/>
-        </w:rPr>
-      </w:pPr>
-      <w:r>
-        <w:rPr>
-          <w:sz w:val="24"/>
-          <w:szCs w:val="24"/>
-        </w:rPr>
-        <w:t>Shrugging off the weird sensation, she was about to step in</w:t>
-      </w:r>
-      <w:r>
-        <w:rPr>
-          <w:sz w:val="24"/>
-          <w:szCs w:val="24"/>
-        </w:rPr>
-        <w:t>to</w:t>
-      </w:r>
-      <w:r>
-        <w:rPr>
-          <w:sz w:val="24"/>
-          <w:szCs w:val="24"/>
-        </w:rPr>
-        <w:t xml:space="preserve"> the elevator wh</w:t>
-      </w:r>
-      <w:r>
-        <w:rPr>
-          <w:sz w:val="24"/>
-          <w:szCs w:val="24"/>
-        </w:rPr>
-        <w:t>en out of the corner of her eye</w:t>
-      </w:r>
-      <w:r>
-        <w:rPr>
-          <w:sz w:val="24"/>
-          <w:szCs w:val="24"/>
-        </w:rPr>
-        <w:t xml:space="preserve"> she became aware of another person in the room.</w:t>
-      </w:r>
-    </w:p>
-    <w:p>
-      <w:pPr>
-        <w:ind w:firstLine="567"/>
-        <w:rPr>
-          <w:sz w:val="24"/>
-          <w:szCs w:val="24"/>
-        </w:rPr>
-      </w:pPr>
-      <w:r>
-        <w:rPr>
-          <w:sz w:val="24"/>
-          <w:szCs w:val="24"/>
-        </w:rPr>
-        <w:t xml:space="preserve">The voice did </w:t>
-      </w:r>
-      <w:r>
-        <w:rPr>
-          <w:i/>
-          <w:sz w:val="24"/>
-          <w:szCs w:val="24"/>
-        </w:rPr>
-        <w:t>not</w:t>
-      </w:r>
-      <w:r>
-        <w:rPr>
-          <w:sz w:val="24"/>
-          <w:szCs w:val="24"/>
-        </w:rPr>
-        <w:t xml:space="preserve"> belong to the system.</w:t>
-      </w:r>
-    </w:p>
-    <w:p>
-      <w:pPr>
-        <w:ind w:firstLine="567"/>
-        <w:rPr>
-          <w:sz w:val="24"/>
-          <w:szCs w:val="24"/>
-        </w:rPr>
-      </w:pPr>
-      <w:r>
-        <w:rPr>
-          <w:sz w:val="24"/>
-          <w:szCs w:val="24"/>
-        </w:rPr>
-        <w:t xml:space="preserve">A few feet distant sat a quite scruffy </w:t>
-      </w:r>
-      <w:r>
-        <w:rPr>
-          <w:sz w:val="24"/>
-          <w:szCs w:val="24"/>
-        </w:rPr>
-        <w:t xml:space="preserve">girl, a little older than her and clothed with a shabby suit, who grinned </w:t>
-      </w:r>
-      <w:r>
-        <w:rPr>
-          <w:sz w:val="24"/>
-          <w:szCs w:val="24"/>
-        </w:rPr>
-        <w:t>mischievously</w:t>
-      </w:r>
-      <w:r>
-        <w:rPr>
-          <w:sz w:val="24"/>
-          <w:szCs w:val="24"/>
-        </w:rPr>
-        <w:t xml:space="preserve"> and observed her.</w:t>
-      </w:r>
-    </w:p>
-    <w:p>
-      <w:pPr>
-        <w:ind w:firstLine="567"/>
-        <w:rPr>
-          <w:sz w:val="24"/>
-          <w:szCs w:val="24"/>
-        </w:rPr>
-      </w:pPr>
-      <w:r>
-        <w:rPr>
-          <w:sz w:val="24"/>
-          <w:szCs w:val="24"/>
-        </w:rPr>
-        <w:t>She had evasive eyes of hazel and thick dark hair, a little bit messed up and disheveled, shaded with foxy red striations</w:t>
-      </w:r>
-      <w:r>
-        <w:rPr>
-          <w:sz w:val="24"/>
-          <w:szCs w:val="24"/>
-        </w:rPr>
-        <w:t>.</w:t>
-      </w:r>
-    </w:p>
-    <w:p>
-      <w:pPr>
-        <w:ind w:firstLine="567"/>
-        <w:rPr>
-          <w:sz w:val="24"/>
-          <w:szCs w:val="24"/>
-        </w:rPr>
-      </w:pPr>
-      <w:r>
-        <w:rPr>
-          <w:sz w:val="24"/>
-          <w:szCs w:val="24"/>
-        </w:rPr>
-        <w:t xml:space="preserve">Despite her deplorable condition, the weird girl stared at her with a look of </w:t>
-      </w:r>
-      <w:r>
-        <w:rPr>
-          <w:sz w:val="24"/>
-          <w:szCs w:val="24"/>
-        </w:rPr>
-        <w:t>lighthearted</w:t>
-      </w:r>
-      <w:r>
-        <w:rPr>
-          <w:sz w:val="24"/>
-          <w:szCs w:val="24"/>
-        </w:rPr>
-        <w:t xml:space="preserve"> amusement</w:t>
-      </w:r>
-      <w:r>
-        <w:rPr>
-          <w:sz w:val="24"/>
-          <w:szCs w:val="24"/>
-        </w:rPr>
-        <w:t xml:space="preserve">, </w:t>
-      </w:r>
-      <w:r>
-        <w:rPr>
-          <w:sz w:val="24"/>
-          <w:szCs w:val="24"/>
-        </w:rPr>
-        <w:t xml:space="preserve">almost </w:t>
-      </w:r>
-      <w:r>
-        <w:rPr>
-          <w:i/>
-          <w:sz w:val="24"/>
-          <w:szCs w:val="24"/>
-        </w:rPr>
-        <w:t>delighted</w:t>
-      </w:r>
-      <w:r>
-        <w:rPr>
-          <w:sz w:val="24"/>
-          <w:szCs w:val="24"/>
-        </w:rPr>
-        <w:t xml:space="preserve"> by her wince.</w:t>
-      </w:r>
-    </w:p>
-    <w:p>
-      <w:pPr>
-        <w:ind w:firstLine="567"/>
-        <w:rPr>
-          <w:sz w:val="24"/>
-          <w:szCs w:val="24"/>
-        </w:rPr>
-      </w:pPr>
-      <w:r>
-        <w:rPr>
-          <w:sz w:val="24"/>
-          <w:szCs w:val="24"/>
-        </w:rPr>
-        <w:t>“Did I scare you, sweetie?” – She asked in a drawling voice.</w:t>
-      </w:r>
-    </w:p>
-    <w:p>
-      <w:pPr>
-        <w:ind w:firstLine="567"/>
-        <w:rPr>
-          <w:sz w:val="24"/>
-          <w:szCs w:val="24"/>
-        </w:rPr>
-      </w:pPr>
-      <w:r>
-        <w:rPr>
-          <w:sz w:val="24"/>
-          <w:szCs w:val="24"/>
-        </w:rPr>
-        <w:t xml:space="preserve">Sam shook her head, even more annoyed – “Take a walk, junkie. </w:t>
-      </w:r>
-      <w:r>
-        <w:rPr>
-          <w:sz w:val="24"/>
-          <w:szCs w:val="24"/>
-        </w:rPr>
-        <w:t>Maybe</w:t>
-      </w:r>
-      <w:r>
-        <w:rPr>
-          <w:sz w:val="24"/>
-          <w:szCs w:val="24"/>
-        </w:rPr>
-        <w:t xml:space="preserve"> you</w:t>
-      </w:r>
-      <w:r>
-        <w:rPr>
-          <w:sz w:val="24"/>
-          <w:szCs w:val="24"/>
-        </w:rPr>
-        <w:t xml:space="preserve"> will</w:t>
-      </w:r>
-      <w:r>
-        <w:rPr>
-          <w:sz w:val="24"/>
-          <w:szCs w:val="24"/>
-        </w:rPr>
-        <w:t xml:space="preserve"> get your mind cleared”.</w:t>
-      </w:r>
-    </w:p>
-    <w:p>
-      <w:pPr>
-        <w:ind w:firstLine="567"/>
-        <w:rPr>
-          <w:sz w:val="24"/>
-          <w:szCs w:val="24"/>
-        </w:rPr>
-      </w:pPr>
-      <w:r>
-        <w:rPr>
-          <w:sz w:val="24"/>
-          <w:szCs w:val="24"/>
-        </w:rPr>
-        <w:t xml:space="preserve">It was quite common to meet despicable characters in the third level, but Sam didn’t bother much about their mumbled idiocy and usually ignored them with </w:t>
-      </w:r>
-      <w:r>
-        <w:rPr>
-          <w:sz w:val="24"/>
-          <w:szCs w:val="24"/>
-        </w:rPr>
-        <w:t>veiled</w:t>
-      </w:r>
-      <w:r>
-        <w:rPr>
-          <w:sz w:val="24"/>
-          <w:szCs w:val="24"/>
-        </w:rPr>
-        <w:t xml:space="preserve"> </w:t>
-      </w:r>
-      <w:r>
-        <w:rPr>
-          <w:sz w:val="24"/>
-          <w:szCs w:val="24"/>
-        </w:rPr>
-        <w:t>disdain</w:t>
-      </w:r>
-      <w:r>
-        <w:rPr>
-          <w:sz w:val="24"/>
-          <w:szCs w:val="24"/>
-        </w:rPr>
-        <w:t>.</w:t>
-      </w:r>
-    </w:p>
-    <w:p>
-      <w:pPr>
-        <w:ind w:firstLine="567"/>
-        <w:rPr>
-          <w:sz w:val="24"/>
-          <w:szCs w:val="24"/>
-        </w:rPr>
-      </w:pPr>
-      <w:r>
-        <w:rPr>
-          <w:sz w:val="24"/>
-          <w:szCs w:val="24"/>
-        </w:rPr>
-        <w:t>She just stepped in</w:t>
-      </w:r>
-      <w:r>
-        <w:rPr>
-          <w:sz w:val="24"/>
-          <w:szCs w:val="24"/>
-        </w:rPr>
-        <w:t>to</w:t>
-      </w:r>
-      <w:r>
-        <w:rPr>
-          <w:sz w:val="24"/>
-          <w:szCs w:val="24"/>
-        </w:rPr>
-        <w:t xml:space="preserve"> the lift and tried to push the </w:t>
-      </w:r>
-      <w:r>
-        <w:rPr>
-          <w:i/>
-          <w:sz w:val="24"/>
-          <w:szCs w:val="24"/>
-        </w:rPr>
-        <w:t>up</w:t>
-      </w:r>
-      <w:r>
-        <w:rPr>
-          <w:sz w:val="24"/>
-          <w:szCs w:val="24"/>
-        </w:rPr>
-        <w:t xml:space="preserve"> button, but the weird girl approached </w:t>
-      </w:r>
-      <w:r>
-        <w:rPr>
-          <w:sz w:val="24"/>
-          <w:szCs w:val="24"/>
-        </w:rPr>
-        <w:t>again</w:t>
-      </w:r>
-      <w:r>
-        <w:rPr>
-          <w:sz w:val="24"/>
-          <w:szCs w:val="24"/>
-        </w:rPr>
-        <w:t>, placing a hand on the photocell.</w:t>
-      </w:r>
-    </w:p>
-    <w:p>
-      <w:pPr>
-        <w:ind w:firstLine="567"/>
-        <w:rPr>
-          <w:sz w:val="24"/>
-          <w:szCs w:val="24"/>
-        </w:rPr>
-      </w:pPr>
-      <w:r>
-        <w:rPr>
-          <w:sz w:val="24"/>
-          <w:szCs w:val="24"/>
-        </w:rPr>
-        <w:t>“</w:t>
-      </w:r>
-      <w:r>
-        <w:rPr>
-          <w:sz w:val="24"/>
-          <w:szCs w:val="24"/>
-        </w:rPr>
-        <w:t>Today is the day</w:t>
-      </w:r>
-      <w:r>
-        <w:rPr>
-          <w:sz w:val="24"/>
-          <w:szCs w:val="24"/>
-        </w:rPr>
-        <w:t xml:space="preserve">” – The junkie said – “Even better, today is the luckiest day of your life. </w:t>
-      </w:r>
-      <w:r>
-        <w:rPr>
-          <w:sz w:val="24"/>
-          <w:szCs w:val="24"/>
-        </w:rPr>
-        <w:t>The time for freedom has arrived</w:t>
-      </w:r>
-      <w:r>
-        <w:rPr>
-          <w:sz w:val="24"/>
-          <w:szCs w:val="24"/>
-        </w:rPr>
-        <w:t>, Sam” – She babbled.</w:t>
-      </w:r>
-    </w:p>
-    <w:p>
-      <w:pPr>
-        <w:ind w:firstLine="567"/>
-        <w:rPr>
-          <w:sz w:val="24"/>
-          <w:szCs w:val="24"/>
-        </w:rPr>
-      </w:pPr>
-      <w:r>
-        <w:rPr>
-          <w:sz w:val="24"/>
-          <w:szCs w:val="24"/>
-        </w:rPr>
-        <w:t>“Don’t call my name” – Sam replied in a hiss, glancing at her flushed hazel eyes.</w:t>
-      </w:r>
-    </w:p>
-    <w:p>
-      <w:pPr>
-        <w:ind w:firstLine="567"/>
-        <w:rPr>
-          <w:sz w:val="24"/>
-          <w:szCs w:val="24"/>
-        </w:rPr>
-      </w:pPr>
-      <w:r>
-        <w:rPr>
-          <w:sz w:val="24"/>
-          <w:szCs w:val="24"/>
-        </w:rPr>
-        <w:t>With a yank, she pushed away her hand and let the elevator start its run, keeping a disturbed stare through the bulletproof dark glass.</w:t>
+        <w:t>ts run, keeping a disturbed stare through the bulletproof dark glass.</w:t>
       </w:r>
     </w:p>
     <w:p>

</xml_diff>